<commit_message>
Compleato il documento dell'utente 1, inserendo gli appunti e il tempo di completamento per ogni task, e inserito il commento dell'utente
</commit_message>
<xml_diff>
--- a/Task eseguiti/Task-Partecipante1.docx
+++ b/Task eseguiti/Task-Partecipante1.docx
@@ -1307,11 +1307,98 @@
                     <w:ind w:right="736"/>
                     <w:rPr>
                       <w:rFonts w:ascii="Titillium Web" w:eastAsia="Titillium Web" w:hAnsi="Titillium Web" w:cs="Titillium Web"/>
-                      <w:color w:val="999999"/>
-                      <w:sz w:val="24"/>
-                      <w:szCs w:val="24"/>
-                    </w:rPr>
-                  </w:pPr>
+                    </w:rPr>
+                  </w:pPr>
+                  <w:r>
+                    <w:rPr>
+                      <w:rFonts w:ascii="Titillium Web" w:eastAsia="Titillium Web" w:hAnsi="Titillium Web" w:cs="Titillium Web"/>
+                    </w:rPr>
+                    <w:t xml:space="preserve">L’utente </w:t>
+                  </w:r>
+                  <w:r>
+                    <w:rPr>
+                      <w:rFonts w:ascii="Titillium Web" w:eastAsia="Titillium Web" w:hAnsi="Titillium Web" w:cs="Titillium Web"/>
+                    </w:rPr>
+                    <w:t xml:space="preserve">capisce subito che per trovare informazioni sui corsi di Laurea deve visionare la </w:t>
+                  </w:r>
+                  <w:r>
+                    <w:rPr>
+                      <w:rFonts w:ascii="Titillium Web" w:eastAsia="Titillium Web" w:hAnsi="Titillium Web" w:cs="Titillium Web"/>
+                    </w:rPr>
+                    <w:t xml:space="preserve">voce del </w:t>
+                  </w:r>
+                  <w:r>
+                    <w:rPr>
+                      <w:rFonts w:ascii="Titillium Web" w:eastAsia="Titillium Web" w:hAnsi="Titillium Web" w:cs="Titillium Web"/>
+                    </w:rPr>
+                    <w:t>menu “</w:t>
+                  </w:r>
+                  <w:r>
+                    <w:rPr>
+                      <w:rFonts w:ascii="Titillium Web" w:eastAsia="Titillium Web" w:hAnsi="Titillium Web" w:cs="Titillium Web"/>
+                    </w:rPr>
+                    <w:t>DIDATTICA”,</w:t>
+                  </w:r>
+                  <w:r>
+                    <w:rPr>
+                      <w:rFonts w:ascii="Titillium Web" w:eastAsia="Titillium Web" w:hAnsi="Titillium Web" w:cs="Titillium Web"/>
+                    </w:rPr>
+                    <w:t xml:space="preserve">  </w:t>
+                  </w:r>
+                  <w:r>
+                    <w:rPr>
+                      <w:rFonts w:ascii="Titillium Web" w:eastAsia="Titillium Web" w:hAnsi="Titillium Web" w:cs="Titillium Web"/>
+                    </w:rPr>
+                    <w:t xml:space="preserve">infatti seleziona </w:t>
+                  </w:r>
+                  <w:r>
+                    <w:rPr>
+                      <w:rFonts w:ascii="Titillium Web" w:eastAsia="Titillium Web" w:hAnsi="Titillium Web" w:cs="Titillium Web"/>
+                    </w:rPr>
+                    <w:t xml:space="preserve">la sottovoce “Corsi di laure”. Nella pagina non </w:t>
+                  </w:r>
+                  <w:r>
+                    <w:rPr>
+                      <w:rFonts w:ascii="Titillium Web" w:eastAsia="Titillium Web" w:hAnsi="Titillium Web" w:cs="Titillium Web"/>
+                    </w:rPr>
+                    <w:t>vede</w:t>
+                  </w:r>
+                  <w:r>
+                    <w:rPr>
+                      <w:rFonts w:ascii="Titillium Web" w:eastAsia="Titillium Web" w:hAnsi="Titillium Web" w:cs="Titillium Web"/>
+                    </w:rPr>
+                    <w:t xml:space="preserve"> la shortcut </w:t>
+                  </w:r>
+                  <w:r>
+                    <w:rPr>
+                      <w:rFonts w:ascii="Titillium Web" w:eastAsia="Titillium Web" w:hAnsi="Titillium Web" w:cs="Titillium Web"/>
+                    </w:rPr>
+                    <w:t xml:space="preserve">per arrivare direttamente </w:t>
+                  </w:r>
+                  <w:r>
+                    <w:rPr>
+                      <w:rFonts w:ascii="Titillium Web" w:eastAsia="Titillium Web" w:hAnsi="Titillium Web" w:cs="Titillium Web"/>
+                    </w:rPr>
+                    <w:t xml:space="preserve">alle informazioni </w:t>
+                  </w:r>
+                  <w:r>
+                    <w:rPr>
+                      <w:rFonts w:ascii="Titillium Web" w:eastAsia="Titillium Web" w:hAnsi="Titillium Web" w:cs="Titillium Web"/>
+                    </w:rPr>
+                    <w:t>dei corsi di ingegneria, ma scorre la pagina fino ad arrivare alla soluzione desiderata</w:t>
+                  </w:r>
+                  <w:r>
+                    <w:rPr>
+                      <w:rFonts w:ascii="Titillium Web" w:eastAsia="Titillium Web" w:hAnsi="Titillium Web" w:cs="Titillium Web"/>
+                    </w:rPr>
+                    <w:t xml:space="preserve"> e poi cliccare sul link corretto</w:t>
+                  </w:r>
+                  <w:r>
+                    <w:rPr>
+                      <w:rFonts w:ascii="Titillium Web" w:eastAsia="Titillium Web" w:hAnsi="Titillium Web" w:cs="Titillium Web"/>
+                    </w:rPr>
+                    <w:t>.</w:t>
+                  </w:r>
                 </w:p>
               </w:tc>
             </w:tr>
@@ -1355,12 +1442,20 @@
                     <w:spacing w:line="240" w:lineRule="auto"/>
                     <w:rPr>
                       <w:rFonts w:ascii="Titillium Web" w:eastAsia="Titillium Web" w:hAnsi="Titillium Web" w:cs="Titillium Web"/>
+                      <w:sz w:val="24"/>
+                      <w:szCs w:val="24"/>
+                    </w:rPr>
+                  </w:pPr>
+                  <w:r>
+                    <w:rPr>
+                      <w:rFonts w:ascii="Titillium Web" w:eastAsia="Titillium Web" w:hAnsi="Titillium Web" w:cs="Titillium Web"/>
                       <w:i/>
                       <w:iCs/>
                       <w:sz w:val="24"/>
                       <w:szCs w:val="24"/>
                     </w:rPr>
-                  </w:pPr>
+                    <w:t>TEMPO IMPIEGATO:</w:t>
+                  </w:r>
                   <w:r>
                     <w:rPr>
                       <w:rFonts w:ascii="Titillium Web" w:eastAsia="Titillium Web" w:hAnsi="Titillium Web" w:cs="Titillium Web"/>
@@ -1369,7 +1464,15 @@
                       <w:sz w:val="24"/>
                       <w:szCs w:val="24"/>
                     </w:rPr>
-                    <w:t>TEMPO IMPIEGATO:</w:t>
+                    <w:t xml:space="preserve"> </w:t>
+                  </w:r>
+                  <w:r>
+                    <w:rPr>
+                      <w:rFonts w:ascii="Titillium Web" w:eastAsia="Titillium Web" w:hAnsi="Titillium Web" w:cs="Titillium Web"/>
+                      <w:sz w:val="24"/>
+                      <w:szCs w:val="24"/>
+                    </w:rPr>
+                    <w:t>1:01,25</w:t>
                   </w:r>
                 </w:p>
               </w:tc>
@@ -1428,7 +1531,6 @@
           <w:sz w:val="34"/>
           <w:szCs w:val="34"/>
         </w:rPr>
-        <w:lastRenderedPageBreak/>
         <w:t xml:space="preserve">TASK n. </w:t>
       </w:r>
       <w:r>
@@ -1538,7 +1640,21 @@
           <w:rFonts w:ascii="Titillium Web" w:hAnsi="Titillium Web"/>
           <w:color w:val="E36C0A" w:themeColor="accent6" w:themeShade="BF"/>
         </w:rPr>
-        <w:t>e sei curioso delle opportunità di lavoro che può darti tale università. Partendo dalla homepage cerca di trovare nel sito le informazioni sulle opportunità di lavoro, tipicamente chiamate job placement o Career service.</w:t>
+        <w:t xml:space="preserve">e sei curioso delle opportunità di lavoro che può darti tale università. Partendo dalla homepage cerca di trovare nel sito le informazioni sulle opportunità di lavoro, tipicamente chiamate job placement o </w:t>
+      </w:r>
+      <w:r>
+        <w:rPr>
+          <w:rFonts w:ascii="Titillium Web" w:hAnsi="Titillium Web"/>
+          <w:color w:val="E36C0A" w:themeColor="accent6" w:themeShade="BF"/>
+        </w:rPr>
+        <w:t>C</w:t>
+      </w:r>
+      <w:r>
+        <w:rPr>
+          <w:rFonts w:ascii="Titillium Web" w:hAnsi="Titillium Web"/>
+          <w:color w:val="E36C0A" w:themeColor="accent6" w:themeShade="BF"/>
+        </w:rPr>
+        <w:t>areer service.</w:t>
       </w:r>
     </w:p>
     <w:p>
@@ -2185,6 +2301,7 @@
                       <w:sz w:val="24"/>
                       <w:szCs w:val="24"/>
                     </w:rPr>
+                    <w:lastRenderedPageBreak/>
                     <w:t>Selezionare la voce “Orientamento al lavoro-placement”;</w:t>
                   </w:r>
                 </w:p>
@@ -2291,6 +2408,189 @@
                     </w:rPr>
                     <w:t>APPUNTI</w:t>
                   </w:r>
+                </w:p>
+                <w:p>
+                  <w:pPr>
+                    <w:widowControl w:val="0"/>
+                    <w:spacing w:line="240" w:lineRule="auto"/>
+                    <w:rPr>
+                      <w:rFonts w:ascii="Titillium Web" w:eastAsia="Titillium Web" w:hAnsi="Titillium Web" w:cs="Titillium Web"/>
+                      <w:sz w:val="24"/>
+                      <w:szCs w:val="24"/>
+                    </w:rPr>
+                  </w:pPr>
+                  <w:r>
+                    <w:rPr>
+                      <w:rFonts w:ascii="Titillium Web" w:eastAsia="Titillium Web" w:hAnsi="Titillium Web" w:cs="Titillium Web"/>
+                      <w:sz w:val="24"/>
+                      <w:szCs w:val="24"/>
+                    </w:rPr>
+                    <w:t xml:space="preserve">Non sapendo quale voce </w:t>
+                  </w:r>
+                  <w:r>
+                    <w:rPr>
+                      <w:rFonts w:ascii="Titillium Web" w:eastAsia="Titillium Web" w:hAnsi="Titillium Web" w:cs="Titillium Web"/>
+                      <w:sz w:val="24"/>
+                      <w:szCs w:val="24"/>
+                    </w:rPr>
+                    <w:t xml:space="preserve">del menu </w:t>
+                  </w:r>
+                  <w:r>
+                    <w:rPr>
+                      <w:rFonts w:ascii="Titillium Web" w:eastAsia="Titillium Web" w:hAnsi="Titillium Web" w:cs="Titillium Web"/>
+                      <w:sz w:val="24"/>
+                      <w:szCs w:val="24"/>
+                    </w:rPr>
+                    <w:t>selezionare</w:t>
+                  </w:r>
+                  <w:r>
+                    <w:rPr>
+                      <w:rFonts w:ascii="Titillium Web" w:eastAsia="Titillium Web" w:hAnsi="Titillium Web" w:cs="Titillium Web"/>
+                      <w:sz w:val="24"/>
+                      <w:szCs w:val="24"/>
+                    </w:rPr>
+                    <w:t>, decide</w:t>
+                  </w:r>
+                  <w:r>
+                    <w:rPr>
+                      <w:rFonts w:ascii="Titillium Web" w:eastAsia="Titillium Web" w:hAnsi="Titillium Web" w:cs="Titillium Web"/>
+                      <w:sz w:val="24"/>
+                      <w:szCs w:val="24"/>
+                    </w:rPr>
+                    <w:t xml:space="preserve"> di fare una ricerca</w:t>
+                  </w:r>
+                </w:p>
+                <w:p>
+                  <w:pPr>
+                    <w:widowControl w:val="0"/>
+                    <w:spacing w:line="240" w:lineRule="auto"/>
+                    <w:rPr>
+                      <w:rFonts w:ascii="Titillium Web" w:eastAsia="Titillium Web" w:hAnsi="Titillium Web" w:cs="Titillium Web"/>
+                      <w:sz w:val="24"/>
+                      <w:szCs w:val="24"/>
+                    </w:rPr>
+                  </w:pPr>
+                  <w:r>
+                    <w:rPr>
+                      <w:rFonts w:ascii="Titillium Web" w:eastAsia="Titillium Web" w:hAnsi="Titillium Web" w:cs="Titillium Web"/>
+                      <w:sz w:val="24"/>
+                      <w:szCs w:val="24"/>
+                    </w:rPr>
+                    <w:t xml:space="preserve">da “Cerca </w:t>
+                  </w:r>
+                  <w:r>
+                    <w:rPr>
+                      <w:rFonts w:ascii="Titillium Web" w:eastAsia="Titillium Web" w:hAnsi="Titillium Web" w:cs="Titillium Web"/>
+                      <w:sz w:val="24"/>
+                      <w:szCs w:val="24"/>
+                    </w:rPr>
+                    <w:t>nel sito”, digitando prima “</w:t>
+                  </w:r>
+                  <w:r>
+                    <w:rPr>
+                      <w:rFonts w:ascii="Titillium Web" w:eastAsia="Titillium Web" w:hAnsi="Titillium Web" w:cs="Titillium Web"/>
+                      <w:sz w:val="24"/>
+                      <w:szCs w:val="24"/>
+                    </w:rPr>
+                    <w:t>job placement</w:t>
+                  </w:r>
+                  <w:r>
+                    <w:rPr>
+                      <w:rFonts w:ascii="Titillium Web" w:eastAsia="Titillium Web" w:hAnsi="Titillium Web" w:cs="Titillium Web"/>
+                      <w:sz w:val="24"/>
+                      <w:szCs w:val="24"/>
+                    </w:rPr>
+                    <w:t xml:space="preserve">” e </w:t>
+                  </w:r>
+                  <w:r>
+                    <w:rPr>
+                      <w:rFonts w:ascii="Titillium Web" w:eastAsia="Titillium Web" w:hAnsi="Titillium Web" w:cs="Titillium Web"/>
+                      <w:sz w:val="24"/>
+                      <w:szCs w:val="24"/>
+                    </w:rPr>
+                    <w:t>poi “</w:t>
+                  </w:r>
+                  <w:r>
+                    <w:rPr>
+                      <w:rFonts w:ascii="Titillium Web" w:eastAsia="Titillium Web" w:hAnsi="Titillium Web" w:cs="Titillium Web"/>
+                      <w:sz w:val="24"/>
+                      <w:szCs w:val="24"/>
+                    </w:rPr>
+                    <w:t>Career service</w:t>
+                  </w:r>
+                  <w:r>
+                    <w:rPr>
+                      <w:rFonts w:ascii="Titillium Web" w:eastAsia="Titillium Web" w:hAnsi="Titillium Web" w:cs="Titillium Web"/>
+                      <w:sz w:val="24"/>
+                      <w:szCs w:val="24"/>
+                    </w:rPr>
+                    <w:t>”</w:t>
+                  </w:r>
+                </w:p>
+                <w:p>
+                  <w:pPr>
+                    <w:widowControl w:val="0"/>
+                    <w:spacing w:line="240" w:lineRule="auto"/>
+                    <w:rPr>
+                      <w:rFonts w:ascii="Titillium Web" w:eastAsia="Titillium Web" w:hAnsi="Titillium Web" w:cs="Titillium Web"/>
+                      <w:sz w:val="24"/>
+                      <w:szCs w:val="24"/>
+                    </w:rPr>
+                  </w:pPr>
+                  <w:r>
+                    <w:rPr>
+                      <w:rFonts w:ascii="Titillium Web" w:eastAsia="Titillium Web" w:hAnsi="Titillium Web" w:cs="Titillium Web"/>
+                      <w:sz w:val="24"/>
+                      <w:szCs w:val="24"/>
+                    </w:rPr>
+                    <w:t xml:space="preserve">senza </w:t>
+                  </w:r>
+                  <w:r>
+                    <w:rPr>
+                      <w:rFonts w:ascii="Titillium Web" w:eastAsia="Titillium Web" w:hAnsi="Titillium Web" w:cs="Titillium Web"/>
+                      <w:sz w:val="24"/>
+                      <w:szCs w:val="24"/>
+                    </w:rPr>
+                    <w:t>avere nessun risultato. Successivamente clicca voci del menu a</w:t>
+                  </w:r>
+                </w:p>
+                <w:p>
+                  <w:pPr>
+                    <w:widowControl w:val="0"/>
+                    <w:spacing w:line="240" w:lineRule="auto"/>
+                    <w:rPr>
+                      <w:rFonts w:ascii="Titillium Web" w:eastAsia="Titillium Web" w:hAnsi="Titillium Web" w:cs="Titillium Web"/>
+                      <w:sz w:val="24"/>
+                      <w:szCs w:val="24"/>
+                    </w:rPr>
+                  </w:pPr>
+                  <w:r>
+                    <w:rPr>
+                      <w:rFonts w:ascii="Titillium Web" w:eastAsia="Titillium Web" w:hAnsi="Titillium Web" w:cs="Titillium Web"/>
+                      <w:sz w:val="24"/>
+                      <w:szCs w:val="24"/>
+                    </w:rPr>
+                    <w:t>caso</w:t>
+                  </w:r>
+                  <w:r>
+                    <w:rPr>
+                      <w:rFonts w:ascii="Titillium Web" w:eastAsia="Titillium Web" w:hAnsi="Titillium Web" w:cs="Titillium Web"/>
+                      <w:sz w:val="24"/>
+                      <w:szCs w:val="24"/>
+                    </w:rPr>
+                    <w:t>, fino ad arrivare alla soluzione.</w:t>
+                  </w:r>
+                </w:p>
+                <w:p>
+                  <w:pPr>
+                    <w:widowControl w:val="0"/>
+                    <w:spacing w:line="240" w:lineRule="auto"/>
+                    <w:rPr>
+                      <w:rFonts w:ascii="Titillium Web" w:eastAsia="Titillium Web" w:hAnsi="Titillium Web" w:cs="Titillium Web"/>
+                      <w:sz w:val="24"/>
+                      <w:szCs w:val="24"/>
+                    </w:rPr>
+                  </w:pPr>
                   <w:r>
                     <w:rPr>
                       <w:rFonts w:ascii="Titillium Web" w:eastAsia="Titillium Web" w:hAnsi="Titillium Web" w:cs="Titillium Web"/>
@@ -2299,7 +2599,7 @@
                       <w:sz w:val="24"/>
                       <w:szCs w:val="24"/>
                     </w:rPr>
-                    <w:t xml:space="preserve"> </w:t>
+                    <w:t>TEMPO IMPIEGATO:</w:t>
                   </w:r>
                   <w:r>
                     <w:rPr>
@@ -2309,7 +2609,15 @@
                       <w:sz w:val="24"/>
                       <w:szCs w:val="24"/>
                     </w:rPr>
-                    <w:t>TEMPO IMPIEGATO:</w:t>
+                    <w:t xml:space="preserve"> </w:t>
+                  </w:r>
+                  <w:r>
+                    <w:rPr>
+                      <w:rFonts w:ascii="Titillium Web" w:eastAsia="Titillium Web" w:hAnsi="Titillium Web" w:cs="Titillium Web"/>
+                      <w:sz w:val="24"/>
+                      <w:szCs w:val="24"/>
+                    </w:rPr>
+                    <w:t>2:25,17</w:t>
                   </w:r>
                 </w:p>
               </w:tc>
@@ -2899,6 +3207,7 @@
                       <w:sz w:val="24"/>
                       <w:szCs w:val="24"/>
                     </w:rPr>
+                    <w:lastRenderedPageBreak/>
                     <w:t>Possibile sequenza di operazioni per arrivare alla soluzione dalla</w:t>
                   </w:r>
                 </w:p>
@@ -3093,25 +3402,107 @@
                     <w:spacing w:line="240" w:lineRule="auto"/>
                     <w:rPr>
                       <w:rFonts w:ascii="Titillium Web" w:eastAsia="Titillium Web" w:hAnsi="Titillium Web" w:cs="Titillium Web"/>
+                      <w:sz w:val="24"/>
+                      <w:szCs w:val="24"/>
+                    </w:rPr>
+                  </w:pPr>
+                  <w:r>
+                    <w:rPr>
+                      <w:rFonts w:ascii="Titillium Web" w:eastAsia="Titillium Web" w:hAnsi="Titillium Web" w:cs="Titillium Web"/>
+                      <w:sz w:val="24"/>
+                      <w:szCs w:val="24"/>
+                    </w:rPr>
+                    <w:t>Intuisce</w:t>
+                  </w:r>
+                  <w:r>
+                    <w:rPr>
+                      <w:rFonts w:ascii="Titillium Web" w:eastAsia="Titillium Web" w:hAnsi="Titillium Web" w:cs="Titillium Web"/>
+                      <w:sz w:val="24"/>
+                      <w:szCs w:val="24"/>
+                    </w:rPr>
+                    <w:t xml:space="preserve"> subito che pu</w:t>
+                  </w:r>
+                  <w:r>
+                    <w:rPr>
+                      <w:rFonts w:ascii="Titillium Web" w:eastAsia="Titillium Web" w:hAnsi="Titillium Web" w:cs="Titillium Web"/>
+                      <w:sz w:val="24"/>
+                      <w:szCs w:val="24"/>
+                    </w:rPr>
+                    <w:t xml:space="preserve">ò trovare le informazioni richieste, </w:t>
+                  </w:r>
+                  <w:r>
+                    <w:rPr>
+                      <w:rFonts w:ascii="Titillium Web" w:eastAsia="Titillium Web" w:hAnsi="Titillium Web" w:cs="Titillium Web"/>
+                      <w:sz w:val="24"/>
+                      <w:szCs w:val="24"/>
+                    </w:rPr>
+                    <w:t>nella voce del</w:t>
+                  </w:r>
+                </w:p>
+                <w:p>
+                  <w:pPr>
+                    <w:widowControl w:val="0"/>
+                    <w:spacing w:line="240" w:lineRule="auto"/>
+                    <w:rPr>
+                      <w:rFonts w:ascii="Titillium Web" w:eastAsia="Titillium Web" w:hAnsi="Titillium Web" w:cs="Titillium Web"/>
+                      <w:sz w:val="24"/>
+                      <w:szCs w:val="24"/>
+                    </w:rPr>
+                  </w:pPr>
+                  <w:r>
+                    <w:rPr>
+                      <w:rFonts w:ascii="Titillium Web" w:eastAsia="Titillium Web" w:hAnsi="Titillium Web" w:cs="Titillium Web"/>
+                      <w:sz w:val="24"/>
+                      <w:szCs w:val="24"/>
+                    </w:rPr>
+                    <w:t>menu “</w:t>
+                  </w:r>
+                  <w:r>
+                    <w:rPr>
+                      <w:rFonts w:ascii="Titillium Web" w:eastAsia="Titillium Web" w:hAnsi="Titillium Web" w:cs="Titillium Web"/>
+                      <w:sz w:val="24"/>
+                      <w:szCs w:val="24"/>
+                    </w:rPr>
+                    <w:t>INTERNAZIONALIZZAZIONE</w:t>
+                  </w:r>
+                  <w:r>
+                    <w:rPr>
+                      <w:rFonts w:ascii="Titillium Web" w:eastAsia="Titillium Web" w:hAnsi="Titillium Web" w:cs="Titillium Web"/>
+                      <w:sz w:val="24"/>
+                      <w:szCs w:val="24"/>
+                    </w:rPr>
+                    <w:t>”</w:t>
+                  </w:r>
+                  <w:r>
+                    <w:rPr>
+                      <w:rFonts w:ascii="Titillium Web" w:eastAsia="Titillium Web" w:hAnsi="Titillium Web" w:cs="Titillium Web"/>
+                      <w:sz w:val="24"/>
+                      <w:szCs w:val="24"/>
+                    </w:rPr>
+                    <w:t>. Task completato senza problemi.</w:t>
+                  </w:r>
+                </w:p>
+                <w:p>
+                  <w:pPr>
+                    <w:widowControl w:val="0"/>
+                    <w:spacing w:line="240" w:lineRule="auto"/>
+                    <w:rPr>
+                      <w:rFonts w:ascii="Titillium Web" w:eastAsia="Titillium Web" w:hAnsi="Titillium Web" w:cs="Titillium Web"/>
                       <w:color w:val="999999"/>
                       <w:sz w:val="24"/>
                       <w:szCs w:val="24"/>
                     </w:rPr>
                   </w:pPr>
-                </w:p>
-                <w:p>
-                  <w:pPr>
-                    <w:widowControl w:val="0"/>
-                    <w:spacing w:line="240" w:lineRule="auto"/>
+                  <w:r>
                     <w:rPr>
                       <w:rFonts w:ascii="Titillium Web" w:eastAsia="Titillium Web" w:hAnsi="Titillium Web" w:cs="Titillium Web"/>
                       <w:i/>
                       <w:iCs/>
-                      <w:color w:val="999999"/>
-                      <w:sz w:val="24"/>
-                      <w:szCs w:val="24"/>
-                    </w:rPr>
-                  </w:pPr>
+                      <w:sz w:val="24"/>
+                      <w:szCs w:val="24"/>
+                    </w:rPr>
+                    <w:t>TEMPO IMPIEGATO:</w:t>
+                  </w:r>
                   <w:r>
                     <w:rPr>
                       <w:rFonts w:ascii="Titillium Web" w:eastAsia="Titillium Web" w:hAnsi="Titillium Web" w:cs="Titillium Web"/>
@@ -3120,7 +3511,15 @@
                       <w:sz w:val="24"/>
                       <w:szCs w:val="24"/>
                     </w:rPr>
-                    <w:t>TEMPO IMPIEGATO:</w:t>
+                    <w:t xml:space="preserve"> </w:t>
+                  </w:r>
+                  <w:r>
+                    <w:rPr>
+                      <w:rFonts w:ascii="Titillium Web" w:eastAsia="Titillium Web" w:hAnsi="Titillium Web" w:cs="Titillium Web"/>
+                      <w:sz w:val="24"/>
+                      <w:szCs w:val="24"/>
+                    </w:rPr>
+                    <w:t>50 sec</w:t>
                   </w:r>
                 </w:p>
               </w:tc>
@@ -3682,6 +4081,7 @@
                       <w:sz w:val="24"/>
                       <w:szCs w:val="24"/>
                     </w:rPr>
+                    <w:lastRenderedPageBreak/>
                     <w:t>Cliccare la voce “Tesi di laurea”;</w:t>
                   </w:r>
                 </w:p>
@@ -3824,25 +4224,56 @@
                     <w:spacing w:line="240" w:lineRule="auto"/>
                     <w:rPr>
                       <w:rFonts w:ascii="Titillium Web" w:eastAsia="Titillium Web" w:hAnsi="Titillium Web" w:cs="Titillium Web"/>
+                      <w:sz w:val="24"/>
+                      <w:szCs w:val="24"/>
+                    </w:rPr>
+                  </w:pPr>
+                  <w:r>
+                    <w:rPr>
+                      <w:rFonts w:ascii="Titillium Web" w:eastAsia="Titillium Web" w:hAnsi="Titillium Web" w:cs="Titillium Web"/>
+                      <w:sz w:val="24"/>
+                      <w:szCs w:val="24"/>
+                    </w:rPr>
+                    <w:t xml:space="preserve">Task fallito, non capisce </w:t>
+                  </w:r>
+                  <w:r>
+                    <w:rPr>
+                      <w:rFonts w:ascii="Titillium Web" w:eastAsia="Titillium Web" w:hAnsi="Titillium Web" w:cs="Titillium Web"/>
+                      <w:sz w:val="24"/>
+                      <w:szCs w:val="24"/>
+                    </w:rPr>
+                    <w:t>dove deve andare e dopo vari tentavi</w:t>
+                  </w:r>
+                  <w:r>
+                    <w:rPr>
+                      <w:rFonts w:ascii="Titillium Web" w:eastAsia="Titillium Web" w:hAnsi="Titillium Web" w:cs="Titillium Web"/>
+                      <w:sz w:val="24"/>
+                      <w:szCs w:val="24"/>
+                    </w:rPr>
+                    <w:t>, si arrende.</w:t>
+                  </w:r>
+                </w:p>
+                <w:p>
+                  <w:pPr>
+                    <w:widowControl w:val="0"/>
+                    <w:spacing w:line="240" w:lineRule="auto"/>
+                    <w:rPr>
+                      <w:rFonts w:ascii="Titillium Web" w:eastAsia="Titillium Web" w:hAnsi="Titillium Web" w:cs="Titillium Web"/>
                       <w:color w:val="999999"/>
                       <w:sz w:val="24"/>
                       <w:szCs w:val="24"/>
                     </w:rPr>
                   </w:pPr>
-                </w:p>
-                <w:p>
-                  <w:pPr>
-                    <w:widowControl w:val="0"/>
-                    <w:spacing w:line="240" w:lineRule="auto"/>
+                  <w:r>
                     <w:rPr>
                       <w:rFonts w:ascii="Titillium Web" w:eastAsia="Titillium Web" w:hAnsi="Titillium Web" w:cs="Titillium Web"/>
                       <w:i/>
                       <w:iCs/>
-                      <w:color w:val="999999"/>
-                      <w:sz w:val="24"/>
-                      <w:szCs w:val="24"/>
-                    </w:rPr>
-                  </w:pPr>
+                      <w:sz w:val="24"/>
+                      <w:szCs w:val="24"/>
+                    </w:rPr>
+                    <w:t xml:space="preserve">TEMPO </w:t>
+                  </w:r>
                   <w:r>
                     <w:rPr>
                       <w:rFonts w:ascii="Titillium Web" w:eastAsia="Titillium Web" w:hAnsi="Titillium Web" w:cs="Titillium Web"/>
@@ -3851,7 +4282,33 @@
                       <w:sz w:val="24"/>
                       <w:szCs w:val="24"/>
                     </w:rPr>
-                    <w:t>TEMPO IMPIEGATO:</w:t>
+                    <w:t>IMPIEGATO:</w:t>
+                  </w:r>
+                  <w:r>
+                    <w:rPr>
+                      <w:rFonts w:ascii="Titillium Web" w:eastAsia="Titillium Web" w:hAnsi="Titillium Web" w:cs="Titillium Web"/>
+                      <w:i/>
+                      <w:iCs/>
+                      <w:sz w:val="24"/>
+                      <w:szCs w:val="24"/>
+                    </w:rPr>
+                    <w:t xml:space="preserve"> </w:t>
+                  </w:r>
+                  <w:r>
+                    <w:rPr>
+                      <w:rFonts w:ascii="Titillium Web" w:eastAsia="Titillium Web" w:hAnsi="Titillium Web" w:cs="Titillium Web"/>
+                      <w:sz w:val="24"/>
+                      <w:szCs w:val="24"/>
+                    </w:rPr>
+                    <w:t>non</w:t>
+                  </w:r>
+                  <w:r>
+                    <w:rPr>
+                      <w:rFonts w:ascii="Titillium Web" w:eastAsia="Titillium Web" w:hAnsi="Titillium Web" w:cs="Titillium Web"/>
+                      <w:sz w:val="24"/>
+                      <w:szCs w:val="24"/>
+                    </w:rPr>
+                    <w:t xml:space="preserve"> terminato</w:t>
                   </w:r>
                 </w:p>
               </w:tc>
@@ -4615,21 +5072,77 @@
                 <w:p>
                   <w:pPr>
                     <w:widowControl w:val="0"/>
+                    <w:tabs>
+                      <w:tab w:val="left" w:pos="2100"/>
+                    </w:tabs>
                     <w:spacing w:line="240" w:lineRule="auto"/>
                     <w:rPr>
                       <w:rFonts w:ascii="Titillium Web" w:eastAsia="Titillium Web" w:hAnsi="Titillium Web" w:cs="Titillium Web"/>
-                      <w:color w:val="999999"/>
                       <w:sz w:val="20"/>
                       <w:szCs w:val="20"/>
                     </w:rPr>
                   </w:pPr>
-                </w:p>
-                <w:p>
-                  <w:pPr>
-                    <w:widowControl w:val="0"/>
+                  <w:r>
+                    <w:rPr>
+                      <w:rFonts w:ascii="Titillium Web" w:eastAsia="Titillium Web" w:hAnsi="Titillium Web" w:cs="Titillium Web"/>
+                      <w:sz w:val="20"/>
+                      <w:szCs w:val="20"/>
+                    </w:rPr>
+                    <w:t>Ne</w:t>
+                  </w:r>
+                  <w:r>
+                    <w:rPr>
+                      <w:rFonts w:ascii="Titillium Web" w:eastAsia="Titillium Web" w:hAnsi="Titillium Web" w:cs="Titillium Web"/>
+                      <w:sz w:val="20"/>
+                      <w:szCs w:val="20"/>
+                    </w:rPr>
+                    <w:t xml:space="preserve">lla soluzione dei task precedenti, aveva già </w:t>
+                  </w:r>
+                  <w:r>
+                    <w:rPr>
+                      <w:rFonts w:ascii="Titillium Web" w:eastAsia="Titillium Web" w:hAnsi="Titillium Web" w:cs="Titillium Web"/>
+                      <w:sz w:val="20"/>
+                      <w:szCs w:val="20"/>
+                    </w:rPr>
+                    <w:t xml:space="preserve">visionato </w:t>
+                  </w:r>
+                  <w:r>
+                    <w:rPr>
+                      <w:rFonts w:ascii="Titillium Web" w:eastAsia="Titillium Web" w:hAnsi="Titillium Web" w:cs="Titillium Web"/>
+                      <w:sz w:val="20"/>
+                      <w:szCs w:val="20"/>
+                    </w:rPr>
+                    <w:t>le voci utili per arrivare alla</w:t>
+                  </w:r>
+                </w:p>
+                <w:p>
+                  <w:pPr>
+                    <w:widowControl w:val="0"/>
+                    <w:tabs>
+                      <w:tab w:val="left" w:pos="2100"/>
+                    </w:tabs>
                     <w:spacing w:line="240" w:lineRule="auto"/>
                     <w:rPr>
                       <w:rFonts w:ascii="Titillium Web" w:eastAsia="Titillium Web" w:hAnsi="Titillium Web" w:cs="Titillium Web"/>
+                      <w:sz w:val="20"/>
+                      <w:szCs w:val="20"/>
+                    </w:rPr>
+                  </w:pPr>
+                  <w:r>
+                    <w:rPr>
+                      <w:rFonts w:ascii="Titillium Web" w:eastAsia="Titillium Web" w:hAnsi="Titillium Web" w:cs="Titillium Web"/>
+                      <w:sz w:val="20"/>
+                      <w:szCs w:val="20"/>
+                    </w:rPr>
+                    <w:t>Soluzione. Task completato senza problemi.</w:t>
+                  </w:r>
+                </w:p>
+                <w:p>
+                  <w:pPr>
+                    <w:widowControl w:val="0"/>
+                    <w:spacing w:line="240" w:lineRule="auto"/>
+                    <w:rPr>
+                      <w:rFonts w:ascii="Titillium Web" w:eastAsia="Titillium Web" w:hAnsi="Titillium Web" w:cs="Titillium Web"/>
                       <w:color w:val="999999"/>
                       <w:sz w:val="24"/>
                       <w:szCs w:val="24"/>
@@ -4640,15 +5153,22 @@
                   <w:pPr>
                     <w:widowControl w:val="0"/>
                     <w:spacing w:line="240" w:lineRule="auto"/>
+                    <w:rPr>
+                      <w:rFonts w:ascii="Titillium Web" w:eastAsia="Titillium Web" w:hAnsi="Titillium Web" w:cs="Titillium Web"/>
+                      <w:sz w:val="24"/>
+                      <w:szCs w:val="24"/>
+                    </w:rPr>
+                  </w:pPr>
+                  <w:r>
                     <w:rPr>
                       <w:rFonts w:ascii="Titillium Web" w:eastAsia="Titillium Web" w:hAnsi="Titillium Web" w:cs="Titillium Web"/>
                       <w:i/>
                       <w:iCs/>
-                      <w:color w:val="999999"/>
-                      <w:sz w:val="24"/>
-                      <w:szCs w:val="24"/>
-                    </w:rPr>
-                  </w:pPr>
+                      <w:sz w:val="24"/>
+                      <w:szCs w:val="24"/>
+                    </w:rPr>
+                    <w:t>TEMPO IMPIEGATO:</w:t>
+                  </w:r>
                   <w:r>
                     <w:rPr>
                       <w:rFonts w:ascii="Titillium Web" w:eastAsia="Titillium Web" w:hAnsi="Titillium Web" w:cs="Titillium Web"/>
@@ -4657,7 +5177,230 @@
                       <w:sz w:val="24"/>
                       <w:szCs w:val="24"/>
                     </w:rPr>
-                    <w:t>TEMPO IMPIEGATO:</w:t>
+                    <w:t xml:space="preserve"> </w:t>
+                  </w:r>
+                  <w:r>
+                    <w:rPr>
+                      <w:rFonts w:ascii="Titillium Web" w:eastAsia="Titillium Web" w:hAnsi="Titillium Web" w:cs="Titillium Web"/>
+                      <w:sz w:val="24"/>
+                      <w:szCs w:val="24"/>
+                    </w:rPr>
+                    <w:t>18 sec</w:t>
+                  </w:r>
+                </w:p>
+                <w:p>
+                  <w:pPr>
+                    <w:widowControl w:val="0"/>
+                    <w:spacing w:line="240" w:lineRule="auto"/>
+                    <w:rPr>
+                      <w:rFonts w:ascii="Titillium Web" w:eastAsia="Titillium Web" w:hAnsi="Titillium Web" w:cs="Titillium Web"/>
+                      <w:sz w:val="24"/>
+                      <w:szCs w:val="24"/>
+                    </w:rPr>
+                  </w:pPr>
+                </w:p>
+                <w:p>
+                  <w:pPr>
+                    <w:widowControl w:val="0"/>
+                    <w:spacing w:line="240" w:lineRule="auto"/>
+                    <w:rPr>
+                      <w:rFonts w:ascii="Titillium Web" w:eastAsia="Titillium Web" w:hAnsi="Titillium Web" w:cs="Titillium Web"/>
+                      <w:sz w:val="24"/>
+                      <w:szCs w:val="24"/>
+                    </w:rPr>
+                  </w:pPr>
+                  <w:r>
+                    <w:rPr>
+                      <w:rFonts w:ascii="Titillium Web" w:eastAsia="Titillium Web" w:hAnsi="Titillium Web" w:cs="Titillium Web"/>
+                      <w:sz w:val="24"/>
+                      <w:szCs w:val="24"/>
+                    </w:rPr>
+                    <w:t>Commento Utente</w:t>
+                  </w:r>
+                </w:p>
+                <w:p>
+                  <w:pPr>
+                    <w:widowControl w:val="0"/>
+                    <w:spacing w:line="240" w:lineRule="auto"/>
+                    <w:rPr>
+                      <w:rFonts w:ascii="Titillium Web" w:eastAsia="Titillium Web" w:hAnsi="Titillium Web" w:cs="Titillium Web"/>
+                      <w:sz w:val="24"/>
+                      <w:szCs w:val="24"/>
+                    </w:rPr>
+                  </w:pPr>
+                  <w:r>
+                    <w:rPr>
+                      <w:rFonts w:ascii="Titillium Web" w:eastAsia="Titillium Web" w:hAnsi="Titillium Web" w:cs="Titillium Web"/>
+                      <w:sz w:val="24"/>
+                      <w:szCs w:val="24"/>
+                    </w:rPr>
+                    <w:t xml:space="preserve">L’utente ritiene che “Cerca nel sito” non funzioni correttamente o </w:t>
+                  </w:r>
+                  <w:r>
+                    <w:rPr>
+                      <w:rFonts w:ascii="Titillium Web" w:eastAsia="Titillium Web" w:hAnsi="Titillium Web" w:cs="Titillium Web"/>
+                      <w:sz w:val="24"/>
+                      <w:szCs w:val="24"/>
+                    </w:rPr>
+                    <w:t>non sia</w:t>
+                  </w:r>
+                </w:p>
+                <w:p>
+                  <w:pPr>
+                    <w:widowControl w:val="0"/>
+                    <w:spacing w:line="240" w:lineRule="auto"/>
+                    <w:rPr>
+                      <w:rFonts w:ascii="Titillium Web" w:eastAsia="Titillium Web" w:hAnsi="Titillium Web" w:cs="Titillium Web"/>
+                      <w:sz w:val="24"/>
+                      <w:szCs w:val="24"/>
+                    </w:rPr>
+                  </w:pPr>
+                  <w:r>
+                    <w:rPr>
+                      <w:rFonts w:ascii="Titillium Web" w:eastAsia="Titillium Web" w:hAnsi="Titillium Web" w:cs="Titillium Web"/>
+                      <w:sz w:val="24"/>
+                      <w:szCs w:val="24"/>
+                    </w:rPr>
+                    <w:t>coerente sull’idea che ha riguardo a tale funzione.</w:t>
+                  </w:r>
+                </w:p>
+                <w:p>
+                  <w:pPr>
+                    <w:widowControl w:val="0"/>
+                    <w:spacing w:line="240" w:lineRule="auto"/>
+                    <w:rPr>
+                      <w:rFonts w:ascii="Titillium Web" w:eastAsia="Titillium Web" w:hAnsi="Titillium Web" w:cs="Titillium Web"/>
+                      <w:sz w:val="24"/>
+                      <w:szCs w:val="24"/>
+                    </w:rPr>
+                  </w:pPr>
+                  <w:r>
+                    <w:rPr>
+                      <w:rFonts w:ascii="Titillium Web" w:eastAsia="Titillium Web" w:hAnsi="Titillium Web" w:cs="Titillium Web"/>
+                      <w:sz w:val="24"/>
+                      <w:szCs w:val="24"/>
+                    </w:rPr>
+                    <w:t xml:space="preserve">L’utente, inoltre preferirebbe </w:t>
+                  </w:r>
+                  <w:r>
+                    <w:rPr>
+                      <w:rFonts w:ascii="Titillium Web" w:eastAsia="Titillium Web" w:hAnsi="Titillium Web" w:cs="Titillium Web"/>
+                      <w:sz w:val="24"/>
+                      <w:szCs w:val="24"/>
+                    </w:rPr>
+                    <w:t xml:space="preserve">che </w:t>
+                  </w:r>
+                  <w:r>
+                    <w:rPr>
+                      <w:rFonts w:ascii="Titillium Web" w:eastAsia="Titillium Web" w:hAnsi="Titillium Web" w:cs="Titillium Web"/>
+                      <w:sz w:val="24"/>
+                      <w:szCs w:val="24"/>
+                    </w:rPr>
+                    <w:t>per visualizzare le sotto voci d</w:t>
+                  </w:r>
+                  <w:r>
+                    <w:rPr>
+                      <w:rFonts w:ascii="Titillium Web" w:eastAsia="Titillium Web" w:hAnsi="Titillium Web" w:cs="Titillium Web"/>
+                      <w:sz w:val="24"/>
+                      <w:szCs w:val="24"/>
+                    </w:rPr>
+                    <w:t>i ogni</w:t>
+                  </w:r>
+                </w:p>
+                <w:p>
+                  <w:pPr>
+                    <w:widowControl w:val="0"/>
+                    <w:spacing w:line="240" w:lineRule="auto"/>
+                    <w:rPr>
+                      <w:rFonts w:ascii="Titillium Web" w:eastAsia="Titillium Web" w:hAnsi="Titillium Web" w:cs="Titillium Web"/>
+                      <w:sz w:val="24"/>
+                      <w:szCs w:val="24"/>
+                    </w:rPr>
+                  </w:pPr>
+                  <w:r>
+                    <w:rPr>
+                      <w:rFonts w:ascii="Titillium Web" w:eastAsia="Titillium Web" w:hAnsi="Titillium Web" w:cs="Titillium Web"/>
+                      <w:sz w:val="24"/>
+                      <w:szCs w:val="24"/>
+                    </w:rPr>
+                    <w:t>voce del menu</w:t>
+                  </w:r>
+                  <w:r>
+                    <w:rPr>
+                      <w:rFonts w:ascii="Titillium Web" w:eastAsia="Titillium Web" w:hAnsi="Titillium Web" w:cs="Titillium Web"/>
+                      <w:sz w:val="24"/>
+                      <w:szCs w:val="24"/>
+                    </w:rPr>
+                    <w:t>, sia solo necessario passare il cursore sulla voce del menu invece di cliccare</w:t>
+                  </w:r>
+                  <w:r>
+                    <w:rPr>
+                      <w:rFonts w:ascii="Titillium Web" w:eastAsia="Titillium Web" w:hAnsi="Titillium Web" w:cs="Titillium Web"/>
+                      <w:sz w:val="24"/>
+                      <w:szCs w:val="24"/>
+                    </w:rPr>
+                    <w:t xml:space="preserve">. Ritiene che sia una funzione fondamentale in quanto </w:t>
+                  </w:r>
+                  <w:r>
+                    <w:rPr>
+                      <w:rFonts w:ascii="Titillium Web" w:eastAsia="Titillium Web" w:hAnsi="Titillium Web" w:cs="Titillium Web"/>
+                      <w:sz w:val="24"/>
+                      <w:szCs w:val="24"/>
+                    </w:rPr>
+                    <w:t>vedendo solo le voci del menu si sente confuso e quindi non pu</w:t>
+                  </w:r>
+                  <w:r>
+                    <w:rPr>
+                      <w:rFonts w:ascii="Titillium Web" w:eastAsia="Titillium Web" w:hAnsi="Titillium Web" w:cs="Titillium Web"/>
+                      <w:sz w:val="24"/>
+                      <w:szCs w:val="24"/>
+                    </w:rPr>
+                    <w:t>ò fare una ricerca veloce.</w:t>
+                  </w:r>
+                </w:p>
+                <w:p>
+                  <w:pPr>
+                    <w:widowControl w:val="0"/>
+                    <w:spacing w:line="240" w:lineRule="auto"/>
+                    <w:rPr>
+                      <w:rFonts w:ascii="Titillium Web" w:eastAsia="Titillium Web" w:hAnsi="Titillium Web" w:cs="Titillium Web"/>
+                      <w:color w:val="999999"/>
+                      <w:sz w:val="24"/>
+                      <w:szCs w:val="24"/>
+                      <w:u w:val="single"/>
+                    </w:rPr>
+                  </w:pPr>
+                  <w:r>
+                    <w:rPr>
+                      <w:rFonts w:ascii="Titillium Web" w:eastAsia="Titillium Web" w:hAnsi="Titillium Web" w:cs="Titillium Web"/>
+                      <w:sz w:val="24"/>
+                      <w:szCs w:val="24"/>
+                    </w:rPr>
+                    <w:t>Tutto sommato l’utente ritiene che non sia molto complicato come sito, ma che con un po' di pratic</w:t>
+                  </w:r>
+                  <w:r>
+                    <w:rPr>
+                      <w:rFonts w:ascii="Titillium Web" w:eastAsia="Titillium Web" w:hAnsi="Titillium Web" w:cs="Titillium Web"/>
+                      <w:sz w:val="24"/>
+                      <w:szCs w:val="24"/>
+                    </w:rPr>
+                    <w:t>a, si muoverebbe senza problemi.</w:t>
+                  </w:r>
+                  <w:r>
+                    <w:rPr>
+                      <w:rFonts w:ascii="Titillium Web" w:eastAsia="Titillium Web" w:hAnsi="Titillium Web" w:cs="Titillium Web"/>
+                      <w:sz w:val="24"/>
+                      <w:szCs w:val="24"/>
+                    </w:rPr>
+                    <w:t xml:space="preserve"> </w:t>
+                  </w:r>
+                  <w:r>
+                    <w:rPr>
+                      <w:rFonts w:ascii="Titillium Web" w:eastAsia="Titillium Web" w:hAnsi="Titillium Web" w:cs="Titillium Web"/>
+                      <w:sz w:val="24"/>
+                      <w:szCs w:val="24"/>
+                    </w:rPr>
+                    <w:t xml:space="preserve"> </w:t>
                   </w:r>
                 </w:p>
               </w:tc>
@@ -4673,6 +5416,16 @@
                 <w:szCs w:val="24"/>
               </w:rPr>
             </w:pPr>
+            <w:r>
+              <w:rPr>
+                <w:rFonts w:ascii="Titillium Web" w:eastAsia="Titillium Web" w:hAnsi="Titillium Web" w:cs="Titillium Web"/>
+                <w:b/>
+                <w:color w:val="1155CC"/>
+                <w:sz w:val="24"/>
+                <w:szCs w:val="24"/>
+              </w:rPr>
+              <w:t xml:space="preserve"> </w:t>
+            </w:r>
           </w:p>
         </w:tc>
       </w:tr>

</xml_diff>

<commit_message>
Aggiustati errori in Task-Partecipante1 e completato il documento dei task svolti dall'utente 2
</commit_message>
<xml_diff>
--- a/Task eseguiti/Task-Partecipante1.docx
+++ b/Task eseguiti/Task-Partecipante1.docx
@@ -1331,25 +1331,33 @@
                     <w:rPr>
                       <w:rFonts w:ascii="Titillium Web" w:eastAsia="Titillium Web" w:hAnsi="Titillium Web" w:cs="Titillium Web"/>
                     </w:rPr>
-                    <w:t>menu “</w:t>
-                  </w:r>
-                  <w:r>
-                    <w:rPr>
-                      <w:rFonts w:ascii="Titillium Web" w:eastAsia="Titillium Web" w:hAnsi="Titillium Web" w:cs="Titillium Web"/>
-                    </w:rPr>
-                    <w:t>DIDATTICA”,</w:t>
-                  </w:r>
-                  <w:r>
-                    <w:rPr>
-                      <w:rFonts w:ascii="Titillium Web" w:eastAsia="Titillium Web" w:hAnsi="Titillium Web" w:cs="Titillium Web"/>
-                    </w:rPr>
-                    <w:t xml:space="preserve">  </w:t>
-                  </w:r>
-                  <w:r>
-                    <w:rPr>
-                      <w:rFonts w:ascii="Titillium Web" w:eastAsia="Titillium Web" w:hAnsi="Titillium Web" w:cs="Titillium Web"/>
-                    </w:rPr>
-                    <w:t xml:space="preserve">infatti seleziona </w:t>
+                    <w:t xml:space="preserve">menu </w:t>
+                  </w:r>
+                  <w:proofErr w:type="gramStart"/>
+                  <w:r>
+                    <w:rPr>
+                      <w:rFonts w:ascii="Titillium Web" w:eastAsia="Titillium Web" w:hAnsi="Titillium Web" w:cs="Titillium Web"/>
+                    </w:rPr>
+                    <w:t>“</w:t>
+                  </w:r>
+                  <w:r>
+                    <w:rPr>
+                      <w:rFonts w:ascii="Titillium Web" w:eastAsia="Titillium Web" w:hAnsi="Titillium Web" w:cs="Titillium Web"/>
+                    </w:rPr>
+                    <w:t>DIDATTICA</w:t>
+                  </w:r>
+                  <w:r>
+                    <w:rPr>
+                      <w:rFonts w:ascii="Titillium Web" w:eastAsia="Titillium Web" w:hAnsi="Titillium Web" w:cs="Titillium Web"/>
+                    </w:rPr>
+                    <w:t>”, infatti</w:t>
+                  </w:r>
+                  <w:proofErr w:type="gramEnd"/>
+                  <w:r>
+                    <w:rPr>
+                      <w:rFonts w:ascii="Titillium Web" w:eastAsia="Titillium Web" w:hAnsi="Titillium Web" w:cs="Titillium Web"/>
+                    </w:rPr>
+                    <w:t xml:space="preserve"> seleziona </w:t>
                   </w:r>
                   <w:r>
                     <w:rPr>
@@ -1367,7 +1375,21 @@
                     <w:rPr>
                       <w:rFonts w:ascii="Titillium Web" w:eastAsia="Titillium Web" w:hAnsi="Titillium Web" w:cs="Titillium Web"/>
                     </w:rPr>
-                    <w:t xml:space="preserve"> la shortcut </w:t>
+                    <w:t xml:space="preserve"> la </w:t>
+                  </w:r>
+                  <w:proofErr w:type="spellStart"/>
+                  <w:r>
+                    <w:rPr>
+                      <w:rFonts w:ascii="Titillium Web" w:eastAsia="Titillium Web" w:hAnsi="Titillium Web" w:cs="Titillium Web"/>
+                    </w:rPr>
+                    <w:t>shortcut</w:t>
+                  </w:r>
+                  <w:proofErr w:type="spellEnd"/>
+                  <w:r>
+                    <w:rPr>
+                      <w:rFonts w:ascii="Titillium Web" w:eastAsia="Titillium Web" w:hAnsi="Titillium Web" w:cs="Titillium Web"/>
+                    </w:rPr>
+                    <w:t xml:space="preserve"> </w:t>
                   </w:r>
                   <w:r>
                     <w:rPr>
@@ -3305,7 +3327,25 @@
                       <w:sz w:val="24"/>
                       <w:szCs w:val="24"/>
                     </w:rPr>
-                    <w:t>Scorrere la pagine e cliccare “Erasmus in partenza”;</w:t>
+                    <w:t xml:space="preserve">Scorrere </w:t>
+                  </w:r>
+                  <w:proofErr w:type="gramStart"/>
+                  <w:r>
+                    <w:rPr>
+                      <w:rFonts w:ascii="Titillium Web" w:eastAsia="Titillium Web" w:hAnsi="Titillium Web" w:cs="Titillium Web"/>
+                      <w:sz w:val="24"/>
+                      <w:szCs w:val="24"/>
+                    </w:rPr>
+                    <w:t>la pagine</w:t>
+                  </w:r>
+                  <w:proofErr w:type="gramEnd"/>
+                  <w:r>
+                    <w:rPr>
+                      <w:rFonts w:ascii="Titillium Web" w:eastAsia="Titillium Web" w:hAnsi="Titillium Web" w:cs="Titillium Web"/>
+                      <w:sz w:val="24"/>
+                      <w:szCs w:val="24"/>
+                    </w:rPr>
+                    <w:t xml:space="preserve"> e cliccare “Erasmus in partenza”;</w:t>
                   </w:r>
                 </w:p>
               </w:tc>
@@ -5347,7 +5387,87 @@
                       <w:sz w:val="24"/>
                       <w:szCs w:val="24"/>
                     </w:rPr>
-                    <w:t>vedendo solo le voci del menu si sente confuso e quindi non pu</w:t>
+                    <w:t>vedendo solo le voci del menu si sente confuso</w:t>
+                  </w:r>
+                  <w:r>
+                    <w:rPr>
+                      <w:rFonts w:ascii="Titillium Web" w:eastAsia="Titillium Web" w:hAnsi="Titillium Web" w:cs="Titillium Web"/>
+                      <w:sz w:val="24"/>
+                      <w:szCs w:val="24"/>
+                    </w:rPr>
+                    <w:t>, in quanto</w:t>
+                  </w:r>
+                  <w:r>
+                    <w:rPr>
+                      <w:rFonts w:ascii="Titillium Web" w:eastAsia="Titillium Web" w:hAnsi="Titillium Web" w:cs="Titillium Web"/>
+                      <w:sz w:val="24"/>
+                      <w:szCs w:val="24"/>
+                    </w:rPr>
+                    <w:t xml:space="preserve"> </w:t>
+                  </w:r>
+                  <w:r>
+                    <w:rPr>
+                      <w:rFonts w:ascii="Titillium Web" w:eastAsia="Titillium Web" w:hAnsi="Titillium Web" w:cs="Titillium Web"/>
+                      <w:sz w:val="24"/>
+                      <w:szCs w:val="24"/>
+                    </w:rPr>
+                    <w:t>non riesce a</w:t>
+                  </w:r>
+                </w:p>
+                <w:p>
+                  <w:pPr>
+                    <w:widowControl w:val="0"/>
+                    <w:spacing w:line="240" w:lineRule="auto"/>
+                    <w:rPr>
+                      <w:rFonts w:ascii="Titillium Web" w:eastAsia="Titillium Web" w:hAnsi="Titillium Web" w:cs="Titillium Web"/>
+                      <w:sz w:val="24"/>
+                      <w:szCs w:val="24"/>
+                    </w:rPr>
+                  </w:pPr>
+                  <w:r>
+                    <w:rPr>
+                      <w:rFonts w:ascii="Titillium Web" w:eastAsia="Titillium Web" w:hAnsi="Titillium Web" w:cs="Titillium Web"/>
+                      <w:sz w:val="24"/>
+                      <w:szCs w:val="24"/>
+                    </w:rPr>
+                    <w:t xml:space="preserve">farsi </w:t>
+                  </w:r>
+                  <w:proofErr w:type="gramStart"/>
+                  <w:r>
+                    <w:rPr>
+                      <w:rFonts w:ascii="Titillium Web" w:eastAsia="Titillium Web" w:hAnsi="Titillium Web" w:cs="Titillium Web"/>
+                      <w:sz w:val="24"/>
+                      <w:szCs w:val="24"/>
+                    </w:rPr>
+                    <w:t>un idea</w:t>
+                  </w:r>
+                  <w:proofErr w:type="gramEnd"/>
+                  <w:r>
+                    <w:rPr>
+                      <w:rFonts w:ascii="Titillium Web" w:eastAsia="Titillium Web" w:hAnsi="Titillium Web" w:cs="Titillium Web"/>
+                      <w:sz w:val="24"/>
+                      <w:szCs w:val="24"/>
+                    </w:rPr>
+                    <w:t xml:space="preserve"> visualizzando solamente voce principale del menu</w:t>
+                  </w:r>
+                </w:p>
+                <w:p>
+                  <w:pPr>
+                    <w:widowControl w:val="0"/>
+                    <w:spacing w:line="240" w:lineRule="auto"/>
+                    <w:rPr>
+                      <w:rFonts w:ascii="Titillium Web" w:eastAsia="Titillium Web" w:hAnsi="Titillium Web" w:cs="Titillium Web"/>
+                      <w:sz w:val="24"/>
+                      <w:szCs w:val="24"/>
+                    </w:rPr>
+                  </w:pPr>
+                  <w:r>
+                    <w:rPr>
+                      <w:rFonts w:ascii="Titillium Web" w:eastAsia="Titillium Web" w:hAnsi="Titillium Web" w:cs="Titillium Web"/>
+                      <w:sz w:val="24"/>
+                      <w:szCs w:val="24"/>
+                    </w:rPr>
+                    <w:t>e quindi non pu</w:t>
                   </w:r>
                   <w:r>
                     <w:rPr>
@@ -5364,6 +5484,25 @@
                     <w:spacing w:line="240" w:lineRule="auto"/>
                     <w:rPr>
                       <w:rFonts w:ascii="Titillium Web" w:eastAsia="Titillium Web" w:hAnsi="Titillium Web" w:cs="Titillium Web"/>
+                      <w:sz w:val="24"/>
+                      <w:szCs w:val="24"/>
+                    </w:rPr>
+                  </w:pPr>
+                  <w:r>
+                    <w:rPr>
+                      <w:rFonts w:ascii="Titillium Web" w:eastAsia="Titillium Web" w:hAnsi="Titillium Web" w:cs="Titillium Web"/>
+                      <w:sz w:val="24"/>
+                      <w:szCs w:val="24"/>
+                    </w:rPr>
+                    <w:t xml:space="preserve">Tutto sommato l’utente ritiene che non sia molto complicato come sito, </w:t>
+                  </w:r>
+                </w:p>
+                <w:p>
+                  <w:pPr>
+                    <w:widowControl w:val="0"/>
+                    <w:spacing w:line="240" w:lineRule="auto"/>
+                    <w:rPr>
+                      <w:rFonts w:ascii="Titillium Web" w:eastAsia="Titillium Web" w:hAnsi="Titillium Web" w:cs="Titillium Web"/>
                       <w:color w:val="999999"/>
                       <w:sz w:val="24"/>
                       <w:szCs w:val="24"/>
@@ -5376,7 +5515,7 @@
                       <w:sz w:val="24"/>
                       <w:szCs w:val="24"/>
                     </w:rPr>
-                    <w:t>Tutto sommato l’utente ritiene che non sia molto complicato come sito, ma che con un po' di pratic</w:t>
+                    <w:t>ma che con un po' di pratic</w:t>
                   </w:r>
                   <w:r>
                     <w:rPr>

</xml_diff>

<commit_message>
Aggiustati errori di battitura
</commit_message>
<xml_diff>
--- a/Task eseguiti/Task-Partecipante1.docx
+++ b/Task eseguiti/Task-Partecipante1.docx
@@ -567,25 +567,6 @@
               <w:widowControl w:val="0"/>
               <w:spacing w:before="200" w:line="240" w:lineRule="auto"/>
               <w:rPr>
-                <w:rFonts w:ascii="Titillium Web" w:hAnsi="Titillium Web"/>
-                <w:i/>
-                <w:iCs/>
-              </w:rPr>
-            </w:pPr>
-            <w:r>
-              <w:rPr>
-                <w:rFonts w:ascii="Titillium Web" w:hAnsi="Titillium Web"/>
-                <w:i/>
-                <w:iCs/>
-              </w:rPr>
-              <w:t>TITOLO TASK</w:t>
-            </w:r>
-          </w:p>
-          <w:p>
-            <w:pPr>
-              <w:widowControl w:val="0"/>
-              <w:spacing w:before="200" w:line="240" w:lineRule="auto"/>
-              <w:rPr>
                 <w:b/>
                 <w:bCs/>
                 <w:sz w:val="28"/>
@@ -606,31 +587,6 @@
             <w:pPr>
               <w:widowControl w:val="0"/>
               <w:spacing w:before="200" w:line="240" w:lineRule="auto"/>
-            </w:pPr>
-          </w:p>
-          <w:p>
-            <w:pPr>
-              <w:widowControl w:val="0"/>
-              <w:spacing w:before="200" w:line="240" w:lineRule="auto"/>
-              <w:rPr>
-                <w:rFonts w:ascii="Titillium Web" w:hAnsi="Titillium Web"/>
-                <w:i/>
-                <w:iCs/>
-              </w:rPr>
-            </w:pPr>
-            <w:r>
-              <w:rPr>
-                <w:rFonts w:ascii="Titillium Web" w:hAnsi="Titillium Web"/>
-                <w:i/>
-                <w:iCs/>
-              </w:rPr>
-              <w:t>DESCRIZIONE TASK</w:t>
-            </w:r>
-          </w:p>
-          <w:p>
-            <w:pPr>
-              <w:widowControl w:val="0"/>
-              <w:spacing w:before="200" w:line="240" w:lineRule="auto"/>
               <w:rPr>
                 <w:rFonts w:ascii="Titillium Web" w:eastAsia="Titillium Web" w:hAnsi="Titillium Web" w:cs="Titillium Web"/>
                 <w:color w:val="999999"/>
@@ -643,7 +599,21 @@
                 <w:rFonts w:ascii="Titillium Web" w:hAnsi="Titillium Web"/>
                 <w:color w:val="E36C0A" w:themeColor="accent6" w:themeShade="BF"/>
               </w:rPr>
-              <w:t>Stai pensando di iscriverti all’università di Firenze ad informatica, vuoi sapere più informazioni riguardant</w:t>
+              <w:t>Stai pensando di iscriverti all</w:t>
+            </w:r>
+            <w:r>
+              <w:rPr>
+                <w:rFonts w:ascii="Titillium Web" w:hAnsi="Titillium Web"/>
+                <w:color w:val="E36C0A" w:themeColor="accent6" w:themeShade="BF"/>
+              </w:rPr>
+              <w:t>a facoltà di informatica dell’Università di Firenze</w:t>
+            </w:r>
+            <w:r>
+              <w:rPr>
+                <w:rFonts w:ascii="Titillium Web" w:hAnsi="Titillium Web"/>
+                <w:color w:val="E36C0A" w:themeColor="accent6" w:themeShade="BF"/>
+              </w:rPr>
+              <w:t>, vuoi sapere più informazioni riguardant</w:t>
             </w:r>
             <w:r>
               <w:rPr>
@@ -678,7 +648,21 @@
                 <w:rFonts w:ascii="Titillium Web" w:hAnsi="Titillium Web"/>
                 <w:color w:val="E36C0A" w:themeColor="accent6" w:themeShade="BF"/>
               </w:rPr>
-              <w:t>sul corso di laurea di informatica a Firenze.</w:t>
+              <w:t xml:space="preserve">sul corso di laurea </w:t>
+            </w:r>
+            <w:r>
+              <w:rPr>
+                <w:rFonts w:ascii="Titillium Web" w:hAnsi="Titillium Web"/>
+                <w:color w:val="E36C0A" w:themeColor="accent6" w:themeShade="BF"/>
+              </w:rPr>
+              <w:t>in</w:t>
+            </w:r>
+            <w:r>
+              <w:rPr>
+                <w:rFonts w:ascii="Titillium Web" w:hAnsi="Titillium Web"/>
+                <w:color w:val="E36C0A" w:themeColor="accent6" w:themeShade="BF"/>
+              </w:rPr>
+              <w:t xml:space="preserve"> informatica a Firenze.</w:t>
             </w:r>
             <w:r>
               <w:rPr>
@@ -890,7 +874,25 @@
                       <w:sz w:val="24"/>
                       <w:szCs w:val="24"/>
                     </w:rPr>
-                    <w:t xml:space="preserve">’utente si deve trovare sulla pagina: </w:t>
+                    <w:t xml:space="preserve">’utente deve </w:t>
+                  </w:r>
+                  <w:r>
+                    <w:rPr>
+                      <w:rFonts w:eastAsia="Calibri" w:cstheme="minorHAnsi"/>
+                      <w:bCs/>
+                      <w:sz w:val="24"/>
+                      <w:szCs w:val="24"/>
+                    </w:rPr>
+                    <w:t>raggiungere</w:t>
+                  </w:r>
+                  <w:r>
+                    <w:rPr>
+                      <w:rFonts w:eastAsia="Calibri" w:cstheme="minorHAnsi"/>
+                      <w:bCs/>
+                      <w:sz w:val="24"/>
+                      <w:szCs w:val="24"/>
+                    </w:rPr>
+                    <w:t xml:space="preserve"> la pagina: </w:t>
                   </w:r>
                   <w:hyperlink r:id="rId8" w:history="1">
                     <w:r>
@@ -1008,7 +1010,36 @@
                       <w:sz w:val="24"/>
                       <w:szCs w:val="24"/>
                     </w:rPr>
-                    <w:t>Selezionare la voce “Corsi di Laurea”;</w:t>
+                    <w:t xml:space="preserve">Selezionare la </w:t>
+                  </w:r>
+                  <w:proofErr w:type="gramStart"/>
+                  <w:r>
+                    <w:rPr>
+                      <w:rFonts w:eastAsia="Calibri" w:cstheme="minorHAnsi"/>
+                      <w:bCs/>
+                      <w:sz w:val="24"/>
+                      <w:szCs w:val="24"/>
+                    </w:rPr>
+                    <w:t>sotto-</w:t>
+                  </w:r>
+                  <w:r>
+                    <w:rPr>
+                      <w:rFonts w:eastAsia="Calibri" w:cstheme="minorHAnsi"/>
+                      <w:bCs/>
+                      <w:sz w:val="24"/>
+                      <w:szCs w:val="24"/>
+                    </w:rPr>
+                    <w:t>voce</w:t>
+                  </w:r>
+                  <w:proofErr w:type="gramEnd"/>
+                  <w:r>
+                    <w:rPr>
+                      <w:rFonts w:eastAsia="Calibri" w:cstheme="minorHAnsi"/>
+                      <w:bCs/>
+                      <w:sz w:val="24"/>
+                      <w:szCs w:val="24"/>
+                    </w:rPr>
+                    <w:t xml:space="preserve"> “Corsi di Laurea”;</w:t>
                   </w:r>
                 </w:p>
                 <w:p>
@@ -1104,7 +1135,25 @@
                       <w:sz w:val="24"/>
                       <w:szCs w:val="24"/>
                     </w:rPr>
-                    <w:t>(Passo opzionale) Selezionare la voce “Ingegneria”;</w:t>
+                    <w:t>(Passo opzionale) Selezionare la voce “</w:t>
+                  </w:r>
+                  <w:r>
+                    <w:rPr>
+                      <w:rFonts w:eastAsia="Calibri" w:cstheme="minorHAnsi"/>
+                      <w:bCs/>
+                      <w:sz w:val="24"/>
+                      <w:szCs w:val="24"/>
+                    </w:rPr>
+                    <w:t>Scienze Matematiche, Fisiche e Naturali</w:t>
+                  </w:r>
+                  <w:r>
+                    <w:rPr>
+                      <w:rFonts w:eastAsia="Calibri" w:cstheme="minorHAnsi"/>
+                      <w:bCs/>
+                      <w:sz w:val="24"/>
+                      <w:szCs w:val="24"/>
+                    </w:rPr>
+                    <w:t>”;</w:t>
                   </w:r>
                 </w:p>
                 <w:p>
@@ -1130,7 +1179,7 @@
                       <w:sz w:val="24"/>
                       <w:szCs w:val="24"/>
                     </w:rPr>
-                    <w:t xml:space="preserve">Selezionare la voce “Ingegneria Informatica” nella tabella </w:t>
+                    <w:t xml:space="preserve">Selezionare la voce “Informatica” nella tabella </w:t>
                   </w:r>
                 </w:p>
                 <w:p>
@@ -1152,7 +1201,16 @@
                       <w:sz w:val="24"/>
                       <w:szCs w:val="24"/>
                     </w:rPr>
-                    <w:t>denominata “CLASSE DI LAUREA/</w:t>
+                    <w:t>denominata “CLASSE DI LAUREA</w:t>
+                  </w:r>
+                  <w:r>
+                    <w:rPr>
+                      <w:rFonts w:eastAsia="Calibri" w:cstheme="minorHAnsi"/>
+                      <w:bCs/>
+                      <w:sz w:val="24"/>
+                      <w:szCs w:val="24"/>
+                    </w:rPr>
+                    <w:t>”</w:t>
                   </w:r>
                 </w:p>
                 <w:p>
@@ -1167,6 +1225,15 @@
                       <w:szCs w:val="24"/>
                     </w:rPr>
                   </w:pPr>
+                  <w:r>
+                    <w:rPr>
+                      <w:rFonts w:eastAsia="Calibri" w:cstheme="minorHAnsi"/>
+                      <w:bCs/>
+                      <w:sz w:val="24"/>
+                      <w:szCs w:val="24"/>
+                    </w:rPr>
+                    <w:t>/</w:t>
+                  </w:r>
                   <w:r>
                     <w:rPr>
                       <w:rFonts w:eastAsia="Calibri" w:cstheme="minorHAnsi"/>
@@ -1313,13 +1380,43 @@
                     <w:rPr>
                       <w:rFonts w:ascii="Titillium Web" w:eastAsia="Titillium Web" w:hAnsi="Titillium Web" w:cs="Titillium Web"/>
                     </w:rPr>
-                    <w:t xml:space="preserve">L’utente </w:t>
-                  </w:r>
-                  <w:r>
-                    <w:rPr>
-                      <w:rFonts w:ascii="Titillium Web" w:eastAsia="Titillium Web" w:hAnsi="Titillium Web" w:cs="Titillium Web"/>
-                    </w:rPr>
-                    <w:t xml:space="preserve">capisce subito che per trovare informazioni sui corsi di Laurea deve visionare la </w:t>
+                    <w:t>Il partecipante</w:t>
+                  </w:r>
+                  <w:r>
+                    <w:rPr>
+                      <w:rFonts w:ascii="Titillium Web" w:eastAsia="Titillium Web" w:hAnsi="Titillium Web" w:cs="Titillium Web"/>
+                    </w:rPr>
+                    <w:t xml:space="preserve"> </w:t>
+                  </w:r>
+                  <w:r>
+                    <w:rPr>
+                      <w:rFonts w:ascii="Titillium Web" w:eastAsia="Titillium Web" w:hAnsi="Titillium Web" w:cs="Titillium Web"/>
+                    </w:rPr>
+                    <w:t xml:space="preserve">capisce subito che per trovare informazioni sui corsi di Laurea deve </w:t>
+                  </w:r>
+                  <w:r>
+                    <w:rPr>
+                      <w:rFonts w:ascii="Titillium Web" w:eastAsia="Titillium Web" w:hAnsi="Titillium Web" w:cs="Titillium Web"/>
+                    </w:rPr>
+                    <w:t>accedere</w:t>
+                  </w:r>
+                  <w:r>
+                    <w:rPr>
+                      <w:rFonts w:ascii="Titillium Web" w:eastAsia="Titillium Web" w:hAnsi="Titillium Web" w:cs="Titillium Web"/>
+                    </w:rPr>
+                    <w:t xml:space="preserve"> </w:t>
+                  </w:r>
+                  <w:r>
+                    <w:rPr>
+                      <w:rFonts w:ascii="Titillium Web" w:eastAsia="Titillium Web" w:hAnsi="Titillium Web" w:cs="Titillium Web"/>
+                    </w:rPr>
+                    <w:t>al</w:t>
+                  </w:r>
+                  <w:r>
+                    <w:rPr>
+                      <w:rFonts w:ascii="Titillium Web" w:eastAsia="Titillium Web" w:hAnsi="Titillium Web" w:cs="Titillium Web"/>
+                    </w:rPr>
+                    <w:t xml:space="preserve">la </w:t>
                   </w:r>
                   <w:r>
                     <w:rPr>
@@ -1331,7 +1428,19 @@
                     <w:rPr>
                       <w:rFonts w:ascii="Titillium Web" w:eastAsia="Titillium Web" w:hAnsi="Titillium Web" w:cs="Titillium Web"/>
                     </w:rPr>
-                    <w:t xml:space="preserve">menu </w:t>
+                    <w:t>menu</w:t>
+                  </w:r>
+                  <w:r>
+                    <w:rPr>
+                      <w:rFonts w:ascii="Titillium Web" w:eastAsia="Titillium Web" w:hAnsi="Titillium Web" w:cs="Titillium Web"/>
+                    </w:rPr>
+                    <w:t xml:space="preserve"> denominata</w:t>
+                  </w:r>
+                  <w:r>
+                    <w:rPr>
+                      <w:rFonts w:ascii="Titillium Web" w:eastAsia="Titillium Web" w:hAnsi="Titillium Web" w:cs="Titillium Web"/>
+                    </w:rPr>
+                    <w:t xml:space="preserve"> </w:t>
                   </w:r>
                   <w:proofErr w:type="gramStart"/>
                   <w:r>
@@ -1363,7 +1472,19 @@
                     <w:rPr>
                       <w:rFonts w:ascii="Titillium Web" w:eastAsia="Titillium Web" w:hAnsi="Titillium Web" w:cs="Titillium Web"/>
                     </w:rPr>
-                    <w:t xml:space="preserve">la sottovoce “Corsi di laure”. Nella pagina non </w:t>
+                    <w:t>la sottovoce “Corsi di laure</w:t>
+                  </w:r>
+                  <w:r>
+                    <w:rPr>
+                      <w:rFonts w:ascii="Titillium Web" w:eastAsia="Titillium Web" w:hAnsi="Titillium Web" w:cs="Titillium Web"/>
+                    </w:rPr>
+                    <w:t>a</w:t>
+                  </w:r>
+                  <w:r>
+                    <w:rPr>
+                      <w:rFonts w:ascii="Titillium Web" w:eastAsia="Titillium Web" w:hAnsi="Titillium Web" w:cs="Titillium Web"/>
+                    </w:rPr>
+                    <w:t xml:space="preserve">”. Nella pagina non </w:t>
                   </w:r>
                   <w:r>
                     <w:rPr>
@@ -1407,13 +1528,37 @@
                     <w:rPr>
                       <w:rFonts w:ascii="Titillium Web" w:eastAsia="Titillium Web" w:hAnsi="Titillium Web" w:cs="Titillium Web"/>
                     </w:rPr>
-                    <w:t>dei corsi di ingegneria, ma scorre la pagina fino ad arrivare alla soluzione desiderata</w:t>
-                  </w:r>
-                  <w:r>
-                    <w:rPr>
-                      <w:rFonts w:ascii="Titillium Web" w:eastAsia="Titillium Web" w:hAnsi="Titillium Web" w:cs="Titillium Web"/>
-                    </w:rPr>
-                    <w:t xml:space="preserve"> e poi cliccare sul link corretto</w:t>
+                    <w:t xml:space="preserve">dei corsi di </w:t>
+                  </w:r>
+                  <w:r>
+                    <w:rPr>
+                      <w:rFonts w:ascii="Titillium Web" w:eastAsia="Titillium Web" w:hAnsi="Titillium Web" w:cs="Titillium Web"/>
+                    </w:rPr>
+                    <w:t>Scienze Matematiche, Fisiche e Naturali</w:t>
+                  </w:r>
+                  <w:r>
+                    <w:rPr>
+                      <w:rFonts w:ascii="Titillium Web" w:eastAsia="Titillium Web" w:hAnsi="Titillium Web" w:cs="Titillium Web"/>
+                    </w:rPr>
+                    <w:t>, ma scorre la pagina fino ad arrivare alla soluzione desiderata</w:t>
+                  </w:r>
+                  <w:r>
+                    <w:rPr>
+                      <w:rFonts w:ascii="Titillium Web" w:eastAsia="Titillium Web" w:hAnsi="Titillium Web" w:cs="Titillium Web"/>
+                    </w:rPr>
+                    <w:t xml:space="preserve"> </w:t>
+                  </w:r>
+                  <w:r>
+                    <w:rPr>
+                      <w:rFonts w:ascii="Titillium Web" w:eastAsia="Titillium Web" w:hAnsi="Titillium Web" w:cs="Titillium Web"/>
+                    </w:rPr>
+                    <w:t>per</w:t>
+                  </w:r>
+                  <w:r>
+                    <w:rPr>
+                      <w:rFonts w:ascii="Titillium Web" w:eastAsia="Titillium Web" w:hAnsi="Titillium Web" w:cs="Titillium Web"/>
+                    </w:rPr>
+                    <w:t xml:space="preserve"> poi cliccare sul link corretto</w:t>
                   </w:r>
                   <w:r>
                     <w:rPr>
@@ -1494,7 +1639,31 @@
                       <w:sz w:val="24"/>
                       <w:szCs w:val="24"/>
                     </w:rPr>
-                    <w:t>1:01,25</w:t>
+                    <w:t>1</w:t>
+                  </w:r>
+                  <w:r>
+                    <w:rPr>
+                      <w:rFonts w:ascii="Titillium Web" w:eastAsia="Titillium Web" w:hAnsi="Titillium Web" w:cs="Titillium Web"/>
+                      <w:sz w:val="24"/>
+                      <w:szCs w:val="24"/>
+                    </w:rPr>
+                    <w:t xml:space="preserve"> </w:t>
+                  </w:r>
+                  <w:r>
+                    <w:rPr>
+                      <w:rFonts w:ascii="Titillium Web" w:eastAsia="Titillium Web" w:hAnsi="Titillium Web" w:cs="Titillium Web"/>
+                      <w:sz w:val="24"/>
+                      <w:szCs w:val="24"/>
+                    </w:rPr>
+                    <w:t>min 1</w:t>
+                  </w:r>
+                  <w:r>
+                    <w:rPr>
+                      <w:rFonts w:ascii="Titillium Web" w:eastAsia="Titillium Web" w:hAnsi="Titillium Web" w:cs="Titillium Web"/>
+                      <w:sz w:val="24"/>
+                      <w:szCs w:val="24"/>
+                    </w:rPr>
+                    <w:t xml:space="preserve"> sec</w:t>
                   </w:r>
                 </w:p>
               </w:tc>
@@ -1570,30 +1739,6 @@
         <w:widowControl w:val="0"/>
         <w:spacing w:before="200" w:line="240" w:lineRule="auto"/>
         <w:rPr>
-          <w:i/>
-          <w:iCs/>
-        </w:rPr>
-      </w:pPr>
-      <w:r>
-        <w:rPr>
-          <w:i/>
-          <w:iCs/>
-        </w:rPr>
-        <w:t>T</w:t>
-      </w:r>
-      <w:r>
-        <w:rPr>
-          <w:i/>
-          <w:iCs/>
-        </w:rPr>
-        <w:t>ITOLO TASK</w:t>
-      </w:r>
-    </w:p>
-    <w:p>
-      <w:pPr>
-        <w:widowControl w:val="0"/>
-        <w:spacing w:before="200" w:line="240" w:lineRule="auto"/>
-        <w:rPr>
           <w:b/>
           <w:bCs/>
           <w:sz w:val="28"/>
@@ -1615,35 +1760,6 @@
         <w:widowControl w:val="0"/>
         <w:spacing w:before="200" w:line="240" w:lineRule="auto"/>
         <w:rPr>
-          <w:b/>
-          <w:bCs/>
-        </w:rPr>
-      </w:pPr>
-    </w:p>
-    <w:p>
-      <w:pPr>
-        <w:widowControl w:val="0"/>
-        <w:spacing w:before="200" w:line="240" w:lineRule="auto"/>
-        <w:rPr>
-          <w:rFonts w:ascii="Titillium Web" w:hAnsi="Titillium Web"/>
-          <w:i/>
-          <w:iCs/>
-        </w:rPr>
-      </w:pPr>
-      <w:r>
-        <w:rPr>
-          <w:rFonts w:ascii="Titillium Web" w:hAnsi="Titillium Web"/>
-          <w:i/>
-          <w:iCs/>
-        </w:rPr>
-        <w:t>DESCRIZIONE TASK</w:t>
-      </w:r>
-    </w:p>
-    <w:p>
-      <w:pPr>
-        <w:widowControl w:val="0"/>
-        <w:spacing w:before="200" w:line="240" w:lineRule="auto"/>
-        <w:rPr>
           <w:rFonts w:ascii="Titillium Web" w:eastAsia="Titillium Web" w:hAnsi="Titillium Web" w:cs="Titillium Web"/>
           <w:color w:val="E36C0A" w:themeColor="accent6" w:themeShade="BF"/>
           <w:sz w:val="20"/>
@@ -1655,14 +1771,63 @@
           <w:rFonts w:ascii="Titillium Web" w:hAnsi="Titillium Web"/>
           <w:color w:val="E36C0A" w:themeColor="accent6" w:themeShade="BF"/>
         </w:rPr>
-        <w:t xml:space="preserve">Stai pensando di iscriverti all’università di Firenze </w:t>
+        <w:t>S</w:t>
       </w:r>
       <w:r>
         <w:rPr>
           <w:rFonts w:ascii="Titillium Web" w:hAnsi="Titillium Web"/>
           <w:color w:val="E36C0A" w:themeColor="accent6" w:themeShade="BF"/>
         </w:rPr>
-        <w:t xml:space="preserve">e sei curioso delle opportunità di lavoro che può darti tale università. Partendo dalla homepage cerca di trovare nel sito le informazioni sulle opportunità di lavoro, tipicamente chiamate job placement o </w:t>
+        <w:t>ei curioso delle opportunità di lavoro che</w:t>
+      </w:r>
+      <w:r>
+        <w:rPr>
+          <w:rFonts w:ascii="Titillium Web" w:hAnsi="Titillium Web"/>
+          <w:color w:val="E36C0A" w:themeColor="accent6" w:themeShade="BF"/>
+        </w:rPr>
+        <w:t xml:space="preserve"> l’U</w:t>
+      </w:r>
+      <w:r>
+        <w:rPr>
+          <w:rFonts w:ascii="Titillium Web" w:hAnsi="Titillium Web"/>
+          <w:color w:val="E36C0A" w:themeColor="accent6" w:themeShade="BF"/>
+        </w:rPr>
+        <w:t>niversità</w:t>
+      </w:r>
+      <w:r>
+        <w:rPr>
+          <w:rFonts w:ascii="Titillium Web" w:hAnsi="Titillium Web"/>
+          <w:color w:val="E36C0A" w:themeColor="accent6" w:themeShade="BF"/>
+        </w:rPr>
+        <w:t xml:space="preserve"> di Firenze </w:t>
+      </w:r>
+      <w:r>
+        <w:rPr>
+          <w:rFonts w:ascii="Titillium Web" w:hAnsi="Titillium Web"/>
+          <w:color w:val="E36C0A" w:themeColor="accent6" w:themeShade="BF"/>
+        </w:rPr>
+        <w:t>può darti</w:t>
+      </w:r>
+      <w:r>
+        <w:rPr>
+          <w:rFonts w:ascii="Titillium Web" w:hAnsi="Titillium Web"/>
+          <w:color w:val="E36C0A" w:themeColor="accent6" w:themeShade="BF"/>
+        </w:rPr>
+        <w:t xml:space="preserve">. Partendo dalla homepage </w:t>
+      </w:r>
+      <w:r>
+        <w:rPr>
+          <w:rFonts w:ascii="Titillium Web" w:hAnsi="Titillium Web"/>
+          <w:color w:val="E36C0A" w:themeColor="accent6" w:themeShade="BF"/>
+        </w:rPr>
+        <w:t>prova a</w:t>
+      </w:r>
+      <w:r>
+        <w:rPr>
+          <w:rFonts w:ascii="Titillium Web" w:hAnsi="Titillium Web"/>
+          <w:color w:val="E36C0A" w:themeColor="accent6" w:themeShade="BF"/>
+        </w:rPr>
+        <w:t xml:space="preserve"> trovare nel sito le informazioni sulle opportunità di lavoro, tipicamente chiamate job placement o </w:t>
       </w:r>
       <w:r>
         <w:rPr>
@@ -1844,7 +2009,34 @@
                       <w:sz w:val="24"/>
                       <w:szCs w:val="24"/>
                     </w:rPr>
-                    <w:t>’utente si deve trovare sulla pagina:</w:t>
+                    <w:t xml:space="preserve">’utente deve </w:t>
+                  </w:r>
+                  <w:r>
+                    <w:rPr>
+                      <w:rFonts w:eastAsia="Calibri" w:cstheme="minorHAnsi"/>
+                      <w:bCs/>
+                      <w:sz w:val="24"/>
+                      <w:szCs w:val="24"/>
+                    </w:rPr>
+                    <w:t>raggiungere</w:t>
+                  </w:r>
+                  <w:r>
+                    <w:rPr>
+                      <w:rFonts w:eastAsia="Calibri" w:cstheme="minorHAnsi"/>
+                      <w:bCs/>
+                      <w:sz w:val="24"/>
+                      <w:szCs w:val="24"/>
+                    </w:rPr>
+                    <w:t xml:space="preserve"> la pagina</w:t>
+                  </w:r>
+                  <w:r>
+                    <w:rPr>
+                      <w:rFonts w:eastAsia="Calibri" w:cstheme="minorHAnsi"/>
+                      <w:bCs/>
+                      <w:sz w:val="24"/>
+                      <w:szCs w:val="24"/>
+                    </w:rPr>
+                    <w:t>:</w:t>
                   </w:r>
                   <w:r>
                     <w:t xml:space="preserve"> </w:t>
@@ -2079,7 +2271,43 @@
                       <w:sz w:val="24"/>
                       <w:szCs w:val="24"/>
                     </w:rPr>
-                    <w:t>l’utente si deve trovare sulla pagina:</w:t>
+                    <w:t>l</w:t>
+                  </w:r>
+                  <w:r>
+                    <w:rPr>
+                      <w:rFonts w:eastAsia="Calibri" w:cstheme="minorHAnsi"/>
+                      <w:bCs/>
+                      <w:sz w:val="24"/>
+                      <w:szCs w:val="24"/>
+                    </w:rPr>
+                    <w:t xml:space="preserve">’utente deve </w:t>
+                  </w:r>
+                  <w:r>
+                    <w:rPr>
+                      <w:rFonts w:eastAsia="Calibri" w:cstheme="minorHAnsi"/>
+                      <w:bCs/>
+                      <w:sz w:val="24"/>
+                      <w:szCs w:val="24"/>
+                    </w:rPr>
+                    <w:t>raggiungere</w:t>
+                  </w:r>
+                  <w:r>
+                    <w:rPr>
+                      <w:rFonts w:eastAsia="Calibri" w:cstheme="minorHAnsi"/>
+                      <w:bCs/>
+                      <w:sz w:val="24"/>
+                      <w:szCs w:val="24"/>
+                    </w:rPr>
+                    <w:t xml:space="preserve"> la pagina</w:t>
+                  </w:r>
+                  <w:r>
+                    <w:rPr>
+                      <w:rFonts w:eastAsia="Calibri" w:cstheme="minorHAnsi"/>
+                      <w:bCs/>
+                      <w:sz w:val="24"/>
+                      <w:szCs w:val="24"/>
+                    </w:rPr>
+                    <w:t>:</w:t>
                   </w:r>
                   <w:r>
                     <w:t xml:space="preserve"> </w:t>
@@ -2257,7 +2485,43 @@
                       <w:sz w:val="24"/>
                       <w:szCs w:val="24"/>
                     </w:rPr>
-                    <w:t>l’utente si deve trovare sulla pagina:</w:t>
+                    <w:t>l</w:t>
+                  </w:r>
+                  <w:r>
+                    <w:rPr>
+                      <w:rFonts w:eastAsia="Calibri" w:cstheme="minorHAnsi"/>
+                      <w:bCs/>
+                      <w:sz w:val="24"/>
+                      <w:szCs w:val="24"/>
+                    </w:rPr>
+                    <w:t xml:space="preserve">’utente deve </w:t>
+                  </w:r>
+                  <w:r>
+                    <w:rPr>
+                      <w:rFonts w:eastAsia="Calibri" w:cstheme="minorHAnsi"/>
+                      <w:bCs/>
+                      <w:sz w:val="24"/>
+                      <w:szCs w:val="24"/>
+                    </w:rPr>
+                    <w:t>raggiungere</w:t>
+                  </w:r>
+                  <w:r>
+                    <w:rPr>
+                      <w:rFonts w:eastAsia="Calibri" w:cstheme="minorHAnsi"/>
+                      <w:bCs/>
+                      <w:sz w:val="24"/>
+                      <w:szCs w:val="24"/>
+                    </w:rPr>
+                    <w:t xml:space="preserve"> la pagina</w:t>
+                  </w:r>
+                  <w:r>
+                    <w:rPr>
+                      <w:rFonts w:eastAsia="Calibri" w:cstheme="minorHAnsi"/>
+                      <w:bCs/>
+                      <w:sz w:val="24"/>
+                      <w:szCs w:val="24"/>
+                    </w:rPr>
+                    <w:t>:</w:t>
                   </w:r>
                   <w:r>
                     <w:t xml:space="preserve"> </w:t>
@@ -2323,7 +2587,6 @@
                       <w:sz w:val="24"/>
                       <w:szCs w:val="24"/>
                     </w:rPr>
-                    <w:lastRenderedPageBreak/>
                     <w:t>Selezionare la voce “Orientamento al lavoro-placement”;</w:t>
                   </w:r>
                 </w:p>
@@ -2471,15 +2734,31 @@
                       <w:sz w:val="24"/>
                       <w:szCs w:val="24"/>
                     </w:rPr>
-                    <w:t>, decide</w:t>
-                  </w:r>
-                  <w:r>
-                    <w:rPr>
-                      <w:rFonts w:ascii="Titillium Web" w:eastAsia="Titillium Web" w:hAnsi="Titillium Web" w:cs="Titillium Web"/>
-                      <w:sz w:val="24"/>
-                      <w:szCs w:val="24"/>
-                    </w:rPr>
-                    <w:t xml:space="preserve"> di fare una ricerca</w:t>
+                    <w:t xml:space="preserve">, </w:t>
+                  </w:r>
+                  <w:r>
+                    <w:rPr>
+                      <w:rFonts w:ascii="Titillium Web" w:eastAsia="Titillium Web" w:hAnsi="Titillium Web" w:cs="Titillium Web"/>
+                      <w:sz w:val="24"/>
+                      <w:szCs w:val="24"/>
+                    </w:rPr>
+                    <w:t xml:space="preserve">il partecipante </w:t>
+                  </w:r>
+                  <w:r>
+                    <w:rPr>
+                      <w:rFonts w:ascii="Titillium Web" w:eastAsia="Titillium Web" w:hAnsi="Titillium Web" w:cs="Titillium Web"/>
+                      <w:sz w:val="24"/>
+                      <w:szCs w:val="24"/>
+                    </w:rPr>
+                    <w:t>decide</w:t>
+                  </w:r>
+                  <w:r>
+                    <w:rPr>
+                      <w:rFonts w:ascii="Titillium Web" w:eastAsia="Titillium Web" w:hAnsi="Titillium Web" w:cs="Titillium Web"/>
+                      <w:sz w:val="24"/>
+                      <w:szCs w:val="24"/>
+                    </w:rPr>
+                    <w:t xml:space="preserve"> di  </w:t>
                   </w:r>
                 </w:p>
                 <w:p>
@@ -2498,6 +2777,30 @@
                       <w:sz w:val="24"/>
                       <w:szCs w:val="24"/>
                     </w:rPr>
+                    <w:t xml:space="preserve">fare </w:t>
+                  </w:r>
+                  <w:r>
+                    <w:rPr>
+                      <w:rFonts w:ascii="Titillium Web" w:eastAsia="Titillium Web" w:hAnsi="Titillium Web" w:cs="Titillium Web"/>
+                      <w:sz w:val="24"/>
+                      <w:szCs w:val="24"/>
+                    </w:rPr>
+                    <w:t>una ricerca</w:t>
+                  </w:r>
+                  <w:r>
+                    <w:rPr>
+                      <w:rFonts w:ascii="Titillium Web" w:eastAsia="Titillium Web" w:hAnsi="Titillium Web" w:cs="Titillium Web"/>
+                      <w:sz w:val="24"/>
+                      <w:szCs w:val="24"/>
+                    </w:rPr>
+                    <w:t xml:space="preserve"> </w:t>
+                  </w:r>
+                  <w:r>
+                    <w:rPr>
+                      <w:rFonts w:ascii="Titillium Web" w:eastAsia="Titillium Web" w:hAnsi="Titillium Web" w:cs="Titillium Web"/>
+                      <w:sz w:val="24"/>
+                      <w:szCs w:val="24"/>
+                    </w:rPr>
                     <w:t xml:space="preserve">da “Cerca </w:t>
                   </w:r>
                   <w:r>
@@ -2506,7 +2809,27 @@
                       <w:sz w:val="24"/>
                       <w:szCs w:val="24"/>
                     </w:rPr>
-                    <w:t>nel sito”, digitando prima “</w:t>
+                    <w:t xml:space="preserve">nel sito”, digitando prima </w:t>
+                  </w:r>
+                </w:p>
+                <w:p>
+                  <w:pPr>
+                    <w:widowControl w:val="0"/>
+                    <w:spacing w:line="240" w:lineRule="auto"/>
+                    <w:rPr>
+                      <w:rFonts w:ascii="Titillium Web" w:eastAsia="Titillium Web" w:hAnsi="Titillium Web" w:cs="Titillium Web"/>
+                      <w:sz w:val="24"/>
+                      <w:szCs w:val="24"/>
+                    </w:rPr>
+                  </w:pPr>
+                  <w:r>
+                    <w:rPr>
+                      <w:rFonts w:ascii="Titillium Web" w:eastAsia="Titillium Web" w:hAnsi="Titillium Web" w:cs="Titillium Web"/>
+                      <w:sz w:val="24"/>
+                      <w:szCs w:val="24"/>
+                    </w:rPr>
+                    <w:lastRenderedPageBreak/>
+                    <w:t>“</w:t>
                   </w:r>
                   <w:r>
                     <w:rPr>
@@ -2602,6 +2925,17 @@
                     </w:rPr>
                     <w:t>, fino ad arrivare alla soluzione.</w:t>
                   </w:r>
+                </w:p>
+                <w:p>
+                  <w:pPr>
+                    <w:widowControl w:val="0"/>
+                    <w:spacing w:line="240" w:lineRule="auto"/>
+                    <w:rPr>
+                      <w:rFonts w:ascii="Titillium Web" w:eastAsia="Titillium Web" w:hAnsi="Titillium Web" w:cs="Titillium Web"/>
+                      <w:sz w:val="24"/>
+                      <w:szCs w:val="24"/>
+                    </w:rPr>
+                  </w:pPr>
                 </w:p>
                 <w:p>
                   <w:pPr>
@@ -2639,7 +2973,31 @@
                       <w:sz w:val="24"/>
                       <w:szCs w:val="24"/>
                     </w:rPr>
-                    <w:t>2:25,17</w:t>
+                    <w:t>2</w:t>
+                  </w:r>
+                  <w:r>
+                    <w:rPr>
+                      <w:rFonts w:ascii="Titillium Web" w:eastAsia="Titillium Web" w:hAnsi="Titillium Web" w:cs="Titillium Web"/>
+                      <w:sz w:val="24"/>
+                      <w:szCs w:val="24"/>
+                    </w:rPr>
+                    <w:t xml:space="preserve"> min </w:t>
+                  </w:r>
+                  <w:r>
+                    <w:rPr>
+                      <w:rFonts w:ascii="Titillium Web" w:eastAsia="Titillium Web" w:hAnsi="Titillium Web" w:cs="Titillium Web"/>
+                      <w:sz w:val="24"/>
+                      <w:szCs w:val="24"/>
+                    </w:rPr>
+                    <w:t>25</w:t>
+                  </w:r>
+                  <w:r>
+                    <w:rPr>
+                      <w:rFonts w:ascii="Titillium Web" w:eastAsia="Titillium Web" w:hAnsi="Titillium Web" w:cs="Titillium Web"/>
+                      <w:sz w:val="24"/>
+                      <w:szCs w:val="24"/>
+                    </w:rPr>
+                    <w:t xml:space="preserve"> sec</w:t>
                   </w:r>
                 </w:p>
               </w:tc>
@@ -2750,14 +3108,6 @@
           <w:iCs/>
         </w:rPr>
       </w:pPr>
-      <w:r>
-        <w:rPr>
-          <w:rFonts w:ascii="Titillium Web" w:hAnsi="Titillium Web"/>
-          <w:i/>
-          <w:iCs/>
-        </w:rPr>
-        <w:t>TITOLO TASK</w:t>
-      </w:r>
     </w:p>
     <w:p>
       <w:pPr>
@@ -2778,35 +3128,6 @@
           <w:szCs w:val="28"/>
         </w:rPr>
         <w:t>Trovare il programma Erasmus</w:t>
-      </w:r>
-    </w:p>
-    <w:p>
-      <w:pPr>
-        <w:widowControl w:val="0"/>
-        <w:spacing w:before="200" w:line="240" w:lineRule="auto"/>
-        <w:rPr>
-          <w:b/>
-          <w:bCs/>
-        </w:rPr>
-      </w:pPr>
-    </w:p>
-    <w:p>
-      <w:pPr>
-        <w:widowControl w:val="0"/>
-        <w:spacing w:before="200" w:line="240" w:lineRule="auto"/>
-        <w:rPr>
-          <w:rFonts w:ascii="Titillium Web" w:hAnsi="Titillium Web"/>
-          <w:i/>
-          <w:iCs/>
-        </w:rPr>
-      </w:pPr>
-      <w:r>
-        <w:rPr>
-          <w:rFonts w:ascii="Titillium Web" w:hAnsi="Titillium Web"/>
-          <w:i/>
-          <w:iCs/>
-        </w:rPr>
-        <w:t>DESCRIZIONE TASK</w:t>
       </w:r>
     </w:p>
     <w:tbl>
@@ -2861,7 +3182,7 @@
                 <w:bCs/>
                 <w:color w:val="E36C0A" w:themeColor="accent6" w:themeShade="BF"/>
               </w:rPr>
-              <w:t xml:space="preserve">Hai deciso di iscriverti all’università di Firenze, e il tuo obbiettivo è quello di partecipare </w:t>
+              <w:t xml:space="preserve">Sei iscritto all’Università di Firenze </w:t>
             </w:r>
             <w:r>
               <w:rPr>
@@ -2869,7 +3190,7 @@
                 <w:bCs/>
                 <w:color w:val="E36C0A" w:themeColor="accent6" w:themeShade="BF"/>
               </w:rPr>
-              <w:t>all’Erasmus; quindi,</w:t>
+              <w:t xml:space="preserve">e </w:t>
             </w:r>
             <w:r>
               <w:rPr>
@@ -2877,7 +3198,63 @@
                 <w:bCs/>
                 <w:color w:val="E36C0A" w:themeColor="accent6" w:themeShade="BF"/>
               </w:rPr>
-              <w:t xml:space="preserve"> hai bisogno di sapere come funziona in questa università. Partendo dalla homepage cerca di trovare nel sito le informazioni sul programma Erasmus.</w:t>
+              <w:t>i</w:t>
+            </w:r>
+            <w:r>
+              <w:rPr>
+                <w:rFonts w:ascii="Titillium Web" w:eastAsia="Titillium Web" w:hAnsi="Titillium Web"/>
+                <w:bCs/>
+                <w:color w:val="E36C0A" w:themeColor="accent6" w:themeShade="BF"/>
+              </w:rPr>
+              <w:t xml:space="preserve">l tuo obbiettivo è quello di partecipare </w:t>
+            </w:r>
+            <w:r>
+              <w:rPr>
+                <w:rFonts w:ascii="Titillium Web" w:eastAsia="Titillium Web" w:hAnsi="Titillium Web"/>
+                <w:bCs/>
+                <w:color w:val="E36C0A" w:themeColor="accent6" w:themeShade="BF"/>
+              </w:rPr>
+              <w:t>all’Erasmus</w:t>
+            </w:r>
+            <w:r>
+              <w:rPr>
+                <w:rFonts w:ascii="Titillium Web" w:eastAsia="Titillium Web" w:hAnsi="Titillium Web"/>
+                <w:bCs/>
+                <w:color w:val="E36C0A" w:themeColor="accent6" w:themeShade="BF"/>
+              </w:rPr>
+              <w:t xml:space="preserve">. Partendo dalla homepage </w:t>
+            </w:r>
+            <w:r>
+              <w:rPr>
+                <w:rFonts w:ascii="Titillium Web" w:eastAsia="Titillium Web" w:hAnsi="Titillium Web"/>
+                <w:bCs/>
+                <w:color w:val="E36C0A" w:themeColor="accent6" w:themeShade="BF"/>
+              </w:rPr>
+              <w:t>prova</w:t>
+            </w:r>
+            <w:r>
+              <w:rPr>
+                <w:rFonts w:ascii="Titillium Web" w:eastAsia="Titillium Web" w:hAnsi="Titillium Web"/>
+                <w:bCs/>
+                <w:color w:val="E36C0A" w:themeColor="accent6" w:themeShade="BF"/>
+              </w:rPr>
+              <w:t xml:space="preserve"> </w:t>
+            </w:r>
+            <w:r>
+              <w:rPr>
+                <w:rFonts w:ascii="Titillium Web" w:eastAsia="Titillium Web" w:hAnsi="Titillium Web"/>
+                <w:bCs/>
+                <w:color w:val="E36C0A" w:themeColor="accent6" w:themeShade="BF"/>
+              </w:rPr>
+              <w:t>a</w:t>
+            </w:r>
+            <w:r>
+              <w:rPr>
+                <w:rFonts w:ascii="Titillium Web" w:eastAsia="Titillium Web" w:hAnsi="Titillium Web"/>
+                <w:bCs/>
+                <w:color w:val="E36C0A" w:themeColor="accent6" w:themeShade="BF"/>
+              </w:rPr>
+              <w:t xml:space="preserve"> trovare nel sito le informazioni sul programma Erasmus.</w:t>
             </w:r>
           </w:p>
           <w:p>
@@ -3004,7 +3381,34 @@
                       <w:sz w:val="24"/>
                       <w:szCs w:val="24"/>
                     </w:rPr>
-                    <w:t>’utente si deve trovare sulla pagina:</w:t>
+                    <w:t xml:space="preserve">’utente deve </w:t>
+                  </w:r>
+                  <w:r>
+                    <w:rPr>
+                      <w:rFonts w:eastAsia="Calibri" w:cstheme="minorHAnsi"/>
+                      <w:bCs/>
+                      <w:sz w:val="24"/>
+                      <w:szCs w:val="24"/>
+                    </w:rPr>
+                    <w:t>raggiungere</w:t>
+                  </w:r>
+                  <w:r>
+                    <w:rPr>
+                      <w:rFonts w:eastAsia="Calibri" w:cstheme="minorHAnsi"/>
+                      <w:bCs/>
+                      <w:sz w:val="24"/>
+                      <w:szCs w:val="24"/>
+                    </w:rPr>
+                    <w:t xml:space="preserve"> la pagina</w:t>
+                  </w:r>
+                  <w:r>
+                    <w:rPr>
+                      <w:rFonts w:eastAsia="Calibri" w:cstheme="minorHAnsi"/>
+                      <w:bCs/>
+                      <w:sz w:val="24"/>
+                      <w:szCs w:val="24"/>
+                    </w:rPr>
+                    <w:t>:</w:t>
                   </w:r>
                   <w:r>
                     <w:t xml:space="preserve"> </w:t>
@@ -3173,7 +3577,43 @@
                       <w:sz w:val="24"/>
                       <w:szCs w:val="24"/>
                     </w:rPr>
-                    <w:t>l’utente si deve trovare sulla pagina:</w:t>
+                    <w:t>l</w:t>
+                  </w:r>
+                  <w:r>
+                    <w:rPr>
+                      <w:rFonts w:eastAsia="Calibri" w:cstheme="minorHAnsi"/>
+                      <w:bCs/>
+                      <w:sz w:val="24"/>
+                      <w:szCs w:val="24"/>
+                    </w:rPr>
+                    <w:t xml:space="preserve">’utente deve </w:t>
+                  </w:r>
+                  <w:r>
+                    <w:rPr>
+                      <w:rFonts w:eastAsia="Calibri" w:cstheme="minorHAnsi"/>
+                      <w:bCs/>
+                      <w:sz w:val="24"/>
+                      <w:szCs w:val="24"/>
+                    </w:rPr>
+                    <w:t>raggiungere</w:t>
+                  </w:r>
+                  <w:r>
+                    <w:rPr>
+                      <w:rFonts w:eastAsia="Calibri" w:cstheme="minorHAnsi"/>
+                      <w:bCs/>
+                      <w:sz w:val="24"/>
+                      <w:szCs w:val="24"/>
+                    </w:rPr>
+                    <w:t xml:space="preserve"> la pagina</w:t>
+                  </w:r>
+                  <w:r>
+                    <w:rPr>
+                      <w:rFonts w:eastAsia="Calibri" w:cstheme="minorHAnsi"/>
+                      <w:bCs/>
+                      <w:sz w:val="24"/>
+                      <w:szCs w:val="24"/>
+                    </w:rPr>
+                    <w:t>:</w:t>
                   </w:r>
                 </w:p>
                 <w:p>
@@ -3229,7 +3669,6 @@
                       <w:sz w:val="24"/>
                       <w:szCs w:val="24"/>
                     </w:rPr>
-                    <w:lastRenderedPageBreak/>
                     <w:t>Possibile sequenza di operazioni per arrivare alla soluzione dalla</w:t>
                   </w:r>
                 </w:p>
@@ -3452,7 +3891,24 @@
                       <w:sz w:val="24"/>
                       <w:szCs w:val="24"/>
                     </w:rPr>
-                    <w:t>Intuisce</w:t>
+                    <w:lastRenderedPageBreak/>
+                    <w:t>I</w:t>
+                  </w:r>
+                  <w:r>
+                    <w:rPr>
+                      <w:rFonts w:ascii="Titillium Web" w:eastAsia="Titillium Web" w:hAnsi="Titillium Web" w:cs="Titillium Web"/>
+                      <w:sz w:val="24"/>
+                      <w:szCs w:val="24"/>
+                    </w:rPr>
+                    <w:t>l partecipante i</w:t>
+                  </w:r>
+                  <w:r>
+                    <w:rPr>
+                      <w:rFonts w:ascii="Titillium Web" w:eastAsia="Titillium Web" w:hAnsi="Titillium Web" w:cs="Titillium Web"/>
+                      <w:sz w:val="24"/>
+                      <w:szCs w:val="24"/>
+                    </w:rPr>
+                    <w:t>ntuisce</w:t>
                   </w:r>
                   <w:r>
                     <w:rPr>
@@ -3470,6 +3926,17 @@
                     </w:rPr>
                     <w:t xml:space="preserve">ò trovare le informazioni richieste, </w:t>
                   </w:r>
+                </w:p>
+                <w:p>
+                  <w:pPr>
+                    <w:widowControl w:val="0"/>
+                    <w:spacing w:line="240" w:lineRule="auto"/>
+                    <w:rPr>
+                      <w:rFonts w:ascii="Titillium Web" w:eastAsia="Titillium Web" w:hAnsi="Titillium Web" w:cs="Titillium Web"/>
+                      <w:sz w:val="24"/>
+                      <w:szCs w:val="24"/>
+                    </w:rPr>
+                  </w:pPr>
                   <w:r>
                     <w:rPr>
                       <w:rFonts w:ascii="Titillium Web" w:eastAsia="Titillium Web" w:hAnsi="Titillium Web" w:cs="Titillium Web"/>
@@ -3478,6 +3945,46 @@
                     </w:rPr>
                     <w:t>nella voce del</w:t>
                   </w:r>
+                  <w:r>
+                    <w:rPr>
+                      <w:rFonts w:ascii="Titillium Web" w:eastAsia="Titillium Web" w:hAnsi="Titillium Web" w:cs="Titillium Web"/>
+                      <w:sz w:val="24"/>
+                      <w:szCs w:val="24"/>
+                    </w:rPr>
+                    <w:t xml:space="preserve"> </w:t>
+                  </w:r>
+                  <w:r>
+                    <w:rPr>
+                      <w:rFonts w:ascii="Titillium Web" w:eastAsia="Titillium Web" w:hAnsi="Titillium Web" w:cs="Titillium Web"/>
+                      <w:sz w:val="24"/>
+                      <w:szCs w:val="24"/>
+                    </w:rPr>
+                    <w:t>menu “</w:t>
+                  </w:r>
+                  <w:r>
+                    <w:rPr>
+                      <w:rFonts w:ascii="Titillium Web" w:eastAsia="Titillium Web" w:hAnsi="Titillium Web" w:cs="Titillium Web"/>
+                      <w:sz w:val="24"/>
+                      <w:szCs w:val="24"/>
+                    </w:rPr>
+                    <w:t>INTERNAZIONALIZZAZIONE</w:t>
+                  </w:r>
+                  <w:r>
+                    <w:rPr>
+                      <w:rFonts w:ascii="Titillium Web" w:eastAsia="Titillium Web" w:hAnsi="Titillium Web" w:cs="Titillium Web"/>
+                      <w:sz w:val="24"/>
+                      <w:szCs w:val="24"/>
+                    </w:rPr>
+                    <w:t>”</w:t>
+                  </w:r>
+                  <w:r>
+                    <w:rPr>
+                      <w:rFonts w:ascii="Titillium Web" w:eastAsia="Titillium Web" w:hAnsi="Titillium Web" w:cs="Titillium Web"/>
+                      <w:sz w:val="24"/>
+                      <w:szCs w:val="24"/>
+                    </w:rPr>
+                    <w:t xml:space="preserve">. Task completato </w:t>
+                  </w:r>
                 </w:p>
                 <w:p>
                   <w:pPr>
@@ -3495,31 +4002,7 @@
                       <w:sz w:val="24"/>
                       <w:szCs w:val="24"/>
                     </w:rPr>
-                    <w:t>menu “</w:t>
-                  </w:r>
-                  <w:r>
-                    <w:rPr>
-                      <w:rFonts w:ascii="Titillium Web" w:eastAsia="Titillium Web" w:hAnsi="Titillium Web" w:cs="Titillium Web"/>
-                      <w:sz w:val="24"/>
-                      <w:szCs w:val="24"/>
-                    </w:rPr>
-                    <w:t>INTERNAZIONALIZZAZIONE</w:t>
-                  </w:r>
-                  <w:r>
-                    <w:rPr>
-                      <w:rFonts w:ascii="Titillium Web" w:eastAsia="Titillium Web" w:hAnsi="Titillium Web" w:cs="Titillium Web"/>
-                      <w:sz w:val="24"/>
-                      <w:szCs w:val="24"/>
-                    </w:rPr>
-                    <w:t>”</w:t>
-                  </w:r>
-                  <w:r>
-                    <w:rPr>
-                      <w:rFonts w:ascii="Titillium Web" w:eastAsia="Titillium Web" w:hAnsi="Titillium Web" w:cs="Titillium Web"/>
-                      <w:sz w:val="24"/>
-                      <w:szCs w:val="24"/>
-                    </w:rPr>
-                    <w:t>. Task completato senza problemi.</w:t>
+                    <w:t>senza problemi.</w:t>
                   </w:r>
                 </w:p>
                 <w:p>
@@ -3655,30 +4138,6 @@
         <w:widowControl w:val="0"/>
         <w:spacing w:before="200" w:line="240" w:lineRule="auto"/>
         <w:rPr>
-          <w:i/>
-          <w:iCs/>
-        </w:rPr>
-      </w:pPr>
-      <w:r>
-        <w:rPr>
-          <w:i/>
-          <w:iCs/>
-        </w:rPr>
-        <w:t>T</w:t>
-      </w:r>
-      <w:r>
-        <w:rPr>
-          <w:i/>
-          <w:iCs/>
-        </w:rPr>
-        <w:t>ITOLO TASK</w:t>
-      </w:r>
-    </w:p>
-    <w:p>
-      <w:pPr>
-        <w:widowControl w:val="0"/>
-        <w:spacing w:before="200" w:line="240" w:lineRule="auto"/>
-        <w:rPr>
           <w:rFonts w:ascii="Titillium Web" w:eastAsia="Titillium Web" w:hAnsi="Titillium Web" w:cs="Titillium Web"/>
           <w:b/>
           <w:bCs/>
@@ -3695,37 +4154,6 @@
           <w:szCs w:val="28"/>
         </w:rPr>
         <w:t>Cercare informazioni per la presentazione della domanda di laurea.</w:t>
-      </w:r>
-    </w:p>
-    <w:p>
-      <w:pPr>
-        <w:widowControl w:val="0"/>
-        <w:spacing w:before="200" w:line="240" w:lineRule="auto"/>
-        <w:rPr>
-          <w:rFonts w:ascii="Titillium Web" w:eastAsia="Titillium Web" w:hAnsi="Titillium Web" w:cs="Titillium Web"/>
-          <w:b/>
-          <w:bCs/>
-          <w:color w:val="999999"/>
-          <w:sz w:val="20"/>
-          <w:szCs w:val="20"/>
-        </w:rPr>
-      </w:pPr>
-    </w:p>
-    <w:p>
-      <w:pPr>
-        <w:widowControl w:val="0"/>
-        <w:spacing w:before="200" w:line="240" w:lineRule="auto"/>
-        <w:rPr>
-          <w:i/>
-          <w:iCs/>
-        </w:rPr>
-      </w:pPr>
-      <w:r>
-        <w:rPr>
-          <w:i/>
-          <w:iCs/>
-        </w:rPr>
-        <w:t>DESCRIZIONE TASK</w:t>
       </w:r>
     </w:p>
     <w:tbl>
@@ -3911,7 +4339,34 @@
                       <w:sz w:val="24"/>
                       <w:szCs w:val="24"/>
                     </w:rPr>
-                    <w:t>’utente si deve trovare sulla pagina:</w:t>
+                    <w:t xml:space="preserve">’utente deve </w:t>
+                  </w:r>
+                  <w:r>
+                    <w:rPr>
+                      <w:rFonts w:eastAsia="Calibri" w:cstheme="minorHAnsi"/>
+                      <w:bCs/>
+                      <w:sz w:val="24"/>
+                      <w:szCs w:val="24"/>
+                    </w:rPr>
+                    <w:t>raggiungere</w:t>
+                  </w:r>
+                  <w:r>
+                    <w:rPr>
+                      <w:rFonts w:eastAsia="Calibri" w:cstheme="minorHAnsi"/>
+                      <w:bCs/>
+                      <w:sz w:val="24"/>
+                      <w:szCs w:val="24"/>
+                    </w:rPr>
+                    <w:t xml:space="preserve"> la pagina</w:t>
+                  </w:r>
+                  <w:r>
+                    <w:rPr>
+                      <w:rFonts w:eastAsia="Calibri" w:cstheme="minorHAnsi"/>
+                      <w:bCs/>
+                      <w:sz w:val="24"/>
+                      <w:szCs w:val="24"/>
+                    </w:rPr>
+                    <w:t>:</w:t>
                   </w:r>
                   <w:r>
                     <w:t xml:space="preserve"> </w:t>
@@ -4121,7 +4576,6 @@
                       <w:sz w:val="24"/>
                       <w:szCs w:val="24"/>
                     </w:rPr>
-                    <w:lastRenderedPageBreak/>
                     <w:t>Cliccare la voce “Tesi di laurea”;</w:t>
                   </w:r>
                 </w:p>
@@ -4477,33 +4931,6 @@
         <w:widowControl w:val="0"/>
         <w:spacing w:before="200" w:line="240" w:lineRule="auto"/>
         <w:rPr>
-          <w:rFonts w:ascii="Titillium Web" w:hAnsi="Titillium Web"/>
-          <w:i/>
-          <w:iCs/>
-        </w:rPr>
-      </w:pPr>
-      <w:r>
-        <w:rPr>
-          <w:rFonts w:ascii="Titillium Web" w:hAnsi="Titillium Web"/>
-          <w:i/>
-          <w:iCs/>
-        </w:rPr>
-        <w:t>T</w:t>
-      </w:r>
-      <w:r>
-        <w:rPr>
-          <w:rFonts w:ascii="Titillium Web" w:hAnsi="Titillium Web"/>
-          <w:i/>
-          <w:iCs/>
-        </w:rPr>
-        <w:t>ITOLO TASK</w:t>
-      </w:r>
-    </w:p>
-    <w:p>
-      <w:pPr>
-        <w:widowControl w:val="0"/>
-        <w:spacing w:before="200" w:line="240" w:lineRule="auto"/>
-        <w:rPr>
           <w:b/>
           <w:bCs/>
           <w:sz w:val="28"/>
@@ -4518,45 +4945,6 @@
           <w:szCs w:val="28"/>
         </w:rPr>
         <w:t>Cercare informazioni sui servizi offerti agli studenti con disabilità</w:t>
-      </w:r>
-    </w:p>
-    <w:p>
-      <w:pPr>
-        <w:widowControl w:val="0"/>
-        <w:spacing w:before="200" w:line="240" w:lineRule="auto"/>
-        <w:rPr>
-          <w:rFonts w:eastAsia="Titillium Web"/>
-          <w:color w:val="999999"/>
-          <w:sz w:val="20"/>
-          <w:szCs w:val="20"/>
-        </w:rPr>
-      </w:pPr>
-    </w:p>
-    <w:p>
-      <w:pPr>
-        <w:widowControl w:val="0"/>
-        <w:spacing w:before="200" w:line="240" w:lineRule="auto"/>
-        <w:rPr>
-          <w:rFonts w:ascii="Titillium Web" w:hAnsi="Titillium Web"/>
-          <w:i/>
-          <w:iCs/>
-        </w:rPr>
-      </w:pPr>
-      <w:r>
-        <w:rPr>
-          <w:rFonts w:ascii="Titillium Web" w:hAnsi="Titillium Web"/>
-          <w:i/>
-          <w:iCs/>
-        </w:rPr>
-        <w:t>D</w:t>
-      </w:r>
-      <w:r>
-        <w:rPr>
-          <w:rFonts w:ascii="Titillium Web" w:hAnsi="Titillium Web"/>
-          <w:i/>
-          <w:iCs/>
-        </w:rPr>
-        <w:t>ESCRIZIONE TASK</w:t>
       </w:r>
     </w:p>
     <w:tbl>
@@ -4611,7 +4999,23 @@
                 <w:bCs/>
                 <w:color w:val="E36C0A" w:themeColor="accent6" w:themeShade="BF"/>
               </w:rPr>
-              <w:t xml:space="preserve">Sei uno studente con delle disabilità e hai bisogno di vedere quali sono i servizi offerti </w:t>
+              <w:t>Sei un</w:t>
+            </w:r>
+            <w:r>
+              <w:rPr>
+                <w:rFonts w:ascii="Titillium Web" w:eastAsia="Titillium Web" w:hAnsi="Titillium Web"/>
+                <w:bCs/>
+                <w:color w:val="E36C0A" w:themeColor="accent6" w:themeShade="BF"/>
+              </w:rPr>
+              <w:t xml:space="preserve"> portatore di handicap</w:t>
+            </w:r>
+            <w:r>
+              <w:rPr>
+                <w:rFonts w:ascii="Titillium Web" w:eastAsia="Titillium Web" w:hAnsi="Titillium Web"/>
+                <w:bCs/>
+                <w:color w:val="E36C0A" w:themeColor="accent6" w:themeShade="BF"/>
+              </w:rPr>
+              <w:t xml:space="preserve"> e hai bisogno di vedere quali sono i servizi offerti </w:t>
             </w:r>
             <w:r>
               <w:rPr>
@@ -4738,7 +5142,34 @@
                       <w:sz w:val="24"/>
                       <w:szCs w:val="24"/>
                     </w:rPr>
-                    <w:t>’utente si deve trovare sulla pagina:</w:t>
+                    <w:t xml:space="preserve">’utente deve </w:t>
+                  </w:r>
+                  <w:r>
+                    <w:rPr>
+                      <w:rFonts w:eastAsia="Calibri" w:cstheme="minorHAnsi"/>
+                      <w:bCs/>
+                      <w:sz w:val="24"/>
+                      <w:szCs w:val="24"/>
+                    </w:rPr>
+                    <w:t>raggiungere</w:t>
+                  </w:r>
+                  <w:r>
+                    <w:rPr>
+                      <w:rFonts w:eastAsia="Calibri" w:cstheme="minorHAnsi"/>
+                      <w:bCs/>
+                      <w:sz w:val="24"/>
+                      <w:szCs w:val="24"/>
+                    </w:rPr>
+                    <w:t xml:space="preserve"> la pagina</w:t>
+                  </w:r>
+                  <w:r>
+                    <w:rPr>
+                      <w:rFonts w:eastAsia="Calibri" w:cstheme="minorHAnsi"/>
+                      <w:bCs/>
+                      <w:sz w:val="24"/>
+                      <w:szCs w:val="24"/>
+                    </w:rPr>
+                    <w:t>:</w:t>
                   </w:r>
                 </w:p>
                 <w:p>
@@ -5136,7 +5567,7 @@
                       <w:sz w:val="20"/>
                       <w:szCs w:val="20"/>
                     </w:rPr>
-                    <w:t xml:space="preserve">lla soluzione dei task precedenti, aveva già </w:t>
+                    <w:t xml:space="preserve">lla soluzione dei task precedenti, </w:t>
                   </w:r>
                   <w:r>
                     <w:rPr>
@@ -5144,7 +5575,7 @@
                       <w:sz w:val="20"/>
                       <w:szCs w:val="20"/>
                     </w:rPr>
-                    <w:t xml:space="preserve">visionato </w:t>
+                    <w:t xml:space="preserve">il partecipante </w:t>
                   </w:r>
                   <w:r>
                     <w:rPr>
@@ -5152,7 +5583,23 @@
                       <w:sz w:val="20"/>
                       <w:szCs w:val="20"/>
                     </w:rPr>
-                    <w:t>le voci utili per arrivare alla</w:t>
+                    <w:t xml:space="preserve">aveva già </w:t>
+                  </w:r>
+                  <w:r>
+                    <w:rPr>
+                      <w:rFonts w:ascii="Titillium Web" w:eastAsia="Titillium Web" w:hAnsi="Titillium Web" w:cs="Titillium Web"/>
+                      <w:sz w:val="20"/>
+                      <w:szCs w:val="20"/>
+                    </w:rPr>
+                    <w:t xml:space="preserve">visionato </w:t>
+                  </w:r>
+                  <w:r>
+                    <w:rPr>
+                      <w:rFonts w:ascii="Titillium Web" w:eastAsia="Titillium Web" w:hAnsi="Titillium Web" w:cs="Titillium Web"/>
+                      <w:sz w:val="20"/>
+                      <w:szCs w:val="20"/>
+                    </w:rPr>
+                    <w:t xml:space="preserve">le voci utili </w:t>
                   </w:r>
                 </w:p>
                 <w:p>
@@ -5174,6 +5621,22 @@
                       <w:sz w:val="20"/>
                       <w:szCs w:val="20"/>
                     </w:rPr>
+                    <w:t>per arrivare alla</w:t>
+                  </w:r>
+                  <w:r>
+                    <w:rPr>
+                      <w:rFonts w:ascii="Titillium Web" w:eastAsia="Titillium Web" w:hAnsi="Titillium Web" w:cs="Titillium Web"/>
+                      <w:sz w:val="20"/>
+                      <w:szCs w:val="20"/>
+                    </w:rPr>
+                    <w:t xml:space="preserve"> </w:t>
+                  </w:r>
+                  <w:r>
+                    <w:rPr>
+                      <w:rFonts w:ascii="Titillium Web" w:eastAsia="Titillium Web" w:hAnsi="Titillium Web" w:cs="Titillium Web"/>
+                      <w:sz w:val="20"/>
+                      <w:szCs w:val="20"/>
+                    </w:rPr>
                     <w:t>Soluzione. Task completato senza problemi.</w:t>
                   </w:r>
                 </w:p>
@@ -5249,14 +5712,6 @@
                       <w:szCs w:val="24"/>
                     </w:rPr>
                   </w:pPr>
-                  <w:r>
-                    <w:rPr>
-                      <w:rFonts w:ascii="Titillium Web" w:eastAsia="Titillium Web" w:hAnsi="Titillium Web" w:cs="Titillium Web"/>
-                      <w:sz w:val="24"/>
-                      <w:szCs w:val="24"/>
-                    </w:rPr>
-                    <w:t>Commento Utente</w:t>
-                  </w:r>
                 </w:p>
                 <w:p>
                   <w:pPr>
@@ -5268,14 +5723,72 @@
                       <w:szCs w:val="24"/>
                     </w:rPr>
                   </w:pPr>
-                  <w:r>
-                    <w:rPr>
-                      <w:rFonts w:ascii="Titillium Web" w:eastAsia="Titillium Web" w:hAnsi="Titillium Web" w:cs="Titillium Web"/>
-                      <w:sz w:val="24"/>
-                      <w:szCs w:val="24"/>
-                    </w:rPr>
-                    <w:t xml:space="preserve">L’utente ritiene che “Cerca nel sito” non funzioni correttamente o </w:t>
-                  </w:r>
+                </w:p>
+                <w:p>
+                  <w:pPr>
+                    <w:widowControl w:val="0"/>
+                    <w:spacing w:line="240" w:lineRule="auto"/>
+                    <w:rPr>
+                      <w:rFonts w:ascii="Titillium Web" w:eastAsia="Titillium Web" w:hAnsi="Titillium Web" w:cs="Titillium Web"/>
+                      <w:sz w:val="24"/>
+                      <w:szCs w:val="24"/>
+                    </w:rPr>
+                  </w:pPr>
+                  <w:r>
+                    <w:rPr>
+                      <w:rFonts w:ascii="Titillium Web" w:eastAsia="Titillium Web" w:hAnsi="Titillium Web" w:cs="Titillium Web"/>
+                      <w:sz w:val="24"/>
+                      <w:szCs w:val="24"/>
+                    </w:rPr>
+                    <w:lastRenderedPageBreak/>
+                    <w:t xml:space="preserve">Commento </w:t>
+                  </w:r>
+                  <w:r>
+                    <w:rPr>
+                      <w:rFonts w:ascii="Titillium Web" w:eastAsia="Titillium Web" w:hAnsi="Titillium Web" w:cs="Titillium Web"/>
+                      <w:sz w:val="24"/>
+                      <w:szCs w:val="24"/>
+                    </w:rPr>
+                    <w:t>Partecipante</w:t>
+                  </w:r>
+                </w:p>
+                <w:p>
+                  <w:pPr>
+                    <w:widowControl w:val="0"/>
+                    <w:spacing w:line="240" w:lineRule="auto"/>
+                    <w:rPr>
+                      <w:rFonts w:ascii="Titillium Web" w:eastAsia="Titillium Web" w:hAnsi="Titillium Web" w:cs="Titillium Web"/>
+                      <w:sz w:val="24"/>
+                      <w:szCs w:val="24"/>
+                    </w:rPr>
+                  </w:pPr>
+                  <w:r>
+                    <w:rPr>
+                      <w:rFonts w:ascii="Titillium Web" w:eastAsia="Titillium Web" w:hAnsi="Titillium Web" w:cs="Titillium Web"/>
+                      <w:sz w:val="24"/>
+                      <w:szCs w:val="24"/>
+                    </w:rPr>
+                    <w:t>Il partecipante</w:t>
+                  </w:r>
+                  <w:r>
+                    <w:rPr>
+                      <w:rFonts w:ascii="Titillium Web" w:eastAsia="Titillium Web" w:hAnsi="Titillium Web" w:cs="Titillium Web"/>
+                      <w:sz w:val="24"/>
+                      <w:szCs w:val="24"/>
+                    </w:rPr>
+                    <w:t xml:space="preserve"> ritiene che “Cerca nel sito” non funzioni correttamente o </w:t>
+                  </w:r>
+                </w:p>
+                <w:p>
+                  <w:pPr>
+                    <w:widowControl w:val="0"/>
+                    <w:spacing w:line="240" w:lineRule="auto"/>
+                    <w:rPr>
+                      <w:rFonts w:ascii="Titillium Web" w:eastAsia="Titillium Web" w:hAnsi="Titillium Web" w:cs="Titillium Web"/>
+                      <w:sz w:val="24"/>
+                      <w:szCs w:val="24"/>
+                    </w:rPr>
+                  </w:pPr>
                   <w:r>
                     <w:rPr>
                       <w:rFonts w:ascii="Titillium Web" w:eastAsia="Titillium Web" w:hAnsi="Titillium Web" w:cs="Titillium Web"/>
@@ -5284,6 +5797,54 @@
                     </w:rPr>
                     <w:t>non sia</w:t>
                   </w:r>
+                  <w:r>
+                    <w:rPr>
+                      <w:rFonts w:ascii="Titillium Web" w:eastAsia="Titillium Web" w:hAnsi="Titillium Web" w:cs="Titillium Web"/>
+                      <w:sz w:val="24"/>
+                      <w:szCs w:val="24"/>
+                    </w:rPr>
+                    <w:t xml:space="preserve"> </w:t>
+                  </w:r>
+                  <w:r>
+                    <w:rPr>
+                      <w:rFonts w:ascii="Titillium Web" w:eastAsia="Titillium Web" w:hAnsi="Titillium Web" w:cs="Titillium Web"/>
+                      <w:sz w:val="24"/>
+                      <w:szCs w:val="24"/>
+                    </w:rPr>
+                    <w:t xml:space="preserve">coerente </w:t>
+                  </w:r>
+                  <w:r>
+                    <w:rPr>
+                      <w:rFonts w:ascii="Titillium Web" w:eastAsia="Titillium Web" w:hAnsi="Titillium Web" w:cs="Titillium Web"/>
+                      <w:sz w:val="24"/>
+                      <w:szCs w:val="24"/>
+                    </w:rPr>
+                    <w:t>con l’</w:t>
+                  </w:r>
+                  <w:r>
+                    <w:rPr>
+                      <w:rFonts w:ascii="Titillium Web" w:eastAsia="Titillium Web" w:hAnsi="Titillium Web" w:cs="Titillium Web"/>
+                      <w:sz w:val="24"/>
+                      <w:szCs w:val="24"/>
+                    </w:rPr>
+                    <w:t xml:space="preserve">idea </w:t>
+                  </w:r>
+                  <w:r>
+                    <w:rPr>
+                      <w:rFonts w:ascii="Titillium Web" w:eastAsia="Titillium Web" w:hAnsi="Titillium Web" w:cs="Titillium Web"/>
+                      <w:sz w:val="24"/>
+                      <w:szCs w:val="24"/>
+                    </w:rPr>
+                    <w:t>che lui stesso si era fatto su tale funzione</w:t>
+                  </w:r>
+                  <w:r>
+                    <w:rPr>
+                      <w:rFonts w:ascii="Titillium Web" w:eastAsia="Titillium Web" w:hAnsi="Titillium Web" w:cs="Titillium Web"/>
+                      <w:sz w:val="24"/>
+                      <w:szCs w:val="24"/>
+                    </w:rPr>
+                    <w:t>.</w:t>
+                  </w:r>
                 </w:p>
                 <w:p>
                   <w:pPr>
@@ -5301,7 +5862,7 @@
                       <w:sz w:val="24"/>
                       <w:szCs w:val="24"/>
                     </w:rPr>
-                    <w:t>coerente sull’idea che ha riguardo a tale funzione.</w:t>
+                    <w:t>Il partecipante preferirebbe visualizzare le sotto-voci del menu</w:t>
                   </w:r>
                 </w:p>
                 <w:p>
@@ -5320,31 +5881,7 @@
                       <w:sz w:val="24"/>
                       <w:szCs w:val="24"/>
                     </w:rPr>
-                    <w:t xml:space="preserve">L’utente, inoltre preferirebbe </w:t>
-                  </w:r>
-                  <w:r>
-                    <w:rPr>
-                      <w:rFonts w:ascii="Titillium Web" w:eastAsia="Titillium Web" w:hAnsi="Titillium Web" w:cs="Titillium Web"/>
-                      <w:sz w:val="24"/>
-                      <w:szCs w:val="24"/>
-                    </w:rPr>
-                    <w:t xml:space="preserve">che </w:t>
-                  </w:r>
-                  <w:r>
-                    <w:rPr>
-                      <w:rFonts w:ascii="Titillium Web" w:eastAsia="Titillium Web" w:hAnsi="Titillium Web" w:cs="Titillium Web"/>
-                      <w:sz w:val="24"/>
-                      <w:szCs w:val="24"/>
-                    </w:rPr>
-                    <w:t>per visualizzare le sotto voci d</w:t>
-                  </w:r>
-                  <w:r>
-                    <w:rPr>
-                      <w:rFonts w:ascii="Titillium Web" w:eastAsia="Titillium Web" w:hAnsi="Titillium Web" w:cs="Titillium Web"/>
-                      <w:sz w:val="24"/>
-                      <w:szCs w:val="24"/>
-                    </w:rPr>
-                    <w:t>i ogni</w:t>
+                    <w:t>direttamente passando il cursore sulle voci principali, piuttosto che</w:t>
                   </w:r>
                 </w:p>
                 <w:p>
@@ -5363,55 +5900,23 @@
                       <w:sz w:val="24"/>
                       <w:szCs w:val="24"/>
                     </w:rPr>
-                    <w:t>voce del menu</w:t>
-                  </w:r>
-                  <w:r>
-                    <w:rPr>
-                      <w:rFonts w:ascii="Titillium Web" w:eastAsia="Titillium Web" w:hAnsi="Titillium Web" w:cs="Titillium Web"/>
-                      <w:sz w:val="24"/>
-                      <w:szCs w:val="24"/>
-                    </w:rPr>
-                    <w:t>, sia solo necessario passare il cursore sulla voce del menu invece di cliccare</w:t>
-                  </w:r>
-                  <w:r>
-                    <w:rPr>
-                      <w:rFonts w:ascii="Titillium Web" w:eastAsia="Titillium Web" w:hAnsi="Titillium Web" w:cs="Titillium Web"/>
-                      <w:sz w:val="24"/>
-                      <w:szCs w:val="24"/>
-                    </w:rPr>
-                    <w:t xml:space="preserve">. Ritiene che sia una funzione fondamentale in quanto </w:t>
-                  </w:r>
-                  <w:r>
-                    <w:rPr>
-                      <w:rFonts w:ascii="Titillium Web" w:eastAsia="Titillium Web" w:hAnsi="Titillium Web" w:cs="Titillium Web"/>
-                      <w:sz w:val="24"/>
-                      <w:szCs w:val="24"/>
-                    </w:rPr>
-                    <w:t>vedendo solo le voci del menu si sente confuso</w:t>
-                  </w:r>
-                  <w:r>
-                    <w:rPr>
-                      <w:rFonts w:ascii="Titillium Web" w:eastAsia="Titillium Web" w:hAnsi="Titillium Web" w:cs="Titillium Web"/>
-                      <w:sz w:val="24"/>
-                      <w:szCs w:val="24"/>
-                    </w:rPr>
-                    <w:t>, in quanto</w:t>
-                  </w:r>
-                  <w:r>
-                    <w:rPr>
-                      <w:rFonts w:ascii="Titillium Web" w:eastAsia="Titillium Web" w:hAnsi="Titillium Web" w:cs="Titillium Web"/>
-                      <w:sz w:val="24"/>
-                      <w:szCs w:val="24"/>
-                    </w:rPr>
-                    <w:t xml:space="preserve"> </w:t>
-                  </w:r>
-                  <w:r>
-                    <w:rPr>
-                      <w:rFonts w:ascii="Titillium Web" w:eastAsia="Titillium Web" w:hAnsi="Titillium Web" w:cs="Titillium Web"/>
-                      <w:sz w:val="24"/>
-                      <w:szCs w:val="24"/>
-                    </w:rPr>
-                    <w:t>non riesce a</w:t>
+                    <w:t>clicca</w:t>
+                  </w:r>
+                  <w:r>
+                    <w:rPr>
+                      <w:rFonts w:ascii="Titillium Web" w:eastAsia="Titillium Web" w:hAnsi="Titillium Web" w:cs="Titillium Web"/>
+                      <w:sz w:val="24"/>
+                      <w:szCs w:val="24"/>
+                    </w:rPr>
+                    <w:t>ndoci</w:t>
+                  </w:r>
+                  <w:r>
+                    <w:rPr>
+                      <w:rFonts w:ascii="Titillium Web" w:eastAsia="Titillium Web" w:hAnsi="Titillium Web" w:cs="Titillium Web"/>
+                      <w:sz w:val="24"/>
+                      <w:szCs w:val="24"/>
+                    </w:rPr>
+                    <w:t xml:space="preserve"> sopra, in quanto, essendo costretto a dover</w:t>
                   </w:r>
                 </w:p>
                 <w:p>
@@ -5430,25 +5935,7 @@
                       <w:sz w:val="24"/>
                       <w:szCs w:val="24"/>
                     </w:rPr>
-                    <w:t xml:space="preserve">farsi </w:t>
-                  </w:r>
-                  <w:proofErr w:type="gramStart"/>
-                  <w:r>
-                    <w:rPr>
-                      <w:rFonts w:ascii="Titillium Web" w:eastAsia="Titillium Web" w:hAnsi="Titillium Web" w:cs="Titillium Web"/>
-                      <w:sz w:val="24"/>
-                      <w:szCs w:val="24"/>
-                    </w:rPr>
-                    <w:t>un idea</w:t>
-                  </w:r>
-                  <w:proofErr w:type="gramEnd"/>
-                  <w:r>
-                    <w:rPr>
-                      <w:rFonts w:ascii="Titillium Web" w:eastAsia="Titillium Web" w:hAnsi="Titillium Web" w:cs="Titillium Web"/>
-                      <w:sz w:val="24"/>
-                      <w:szCs w:val="24"/>
-                    </w:rPr>
-                    <w:t xml:space="preserve"> visualizzando solamente voce principale del menu</w:t>
+                    <w:t>selezionare ogni volta una diversa voce di menu per visualizzarne le</w:t>
                   </w:r>
                 </w:p>
                 <w:p>
@@ -5467,15 +5954,7 @@
                       <w:sz w:val="24"/>
                       <w:szCs w:val="24"/>
                     </w:rPr>
-                    <w:t>e quindi non pu</w:t>
-                  </w:r>
-                  <w:r>
-                    <w:rPr>
-                      <w:rFonts w:ascii="Titillium Web" w:eastAsia="Titillium Web" w:hAnsi="Titillium Web" w:cs="Titillium Web"/>
-                      <w:sz w:val="24"/>
-                      <w:szCs w:val="24"/>
-                    </w:rPr>
-                    <w:t>ò fare una ricerca veloce.</w:t>
+                    <w:t xml:space="preserve">sotto-voci non riesce ad avere una visione generale del sistema, e ciò lo </w:t>
                   </w:r>
                 </w:p>
                 <w:p>
@@ -5494,7 +5973,7 @@
                       <w:sz w:val="24"/>
                       <w:szCs w:val="24"/>
                     </w:rPr>
-                    <w:t xml:space="preserve">Tutto sommato l’utente ritiene che non sia molto complicato come sito, </w:t>
+                    <w:t>disorienta.</w:t>
                   </w:r>
                 </w:p>
                 <w:p>
@@ -5503,6 +5982,100 @@
                     <w:spacing w:line="240" w:lineRule="auto"/>
                     <w:rPr>
                       <w:rFonts w:ascii="Titillium Web" w:eastAsia="Titillium Web" w:hAnsi="Titillium Web" w:cs="Titillium Web"/>
+                      <w:sz w:val="24"/>
+                      <w:szCs w:val="24"/>
+                    </w:rPr>
+                  </w:pPr>
+                  <w:r>
+                    <w:rPr>
+                      <w:rFonts w:ascii="Titillium Web" w:eastAsia="Titillium Web" w:hAnsi="Titillium Web" w:cs="Titillium Web"/>
+                      <w:sz w:val="24"/>
+                      <w:szCs w:val="24"/>
+                    </w:rPr>
+                    <w:t xml:space="preserve">Tutto sommato l’utente ritiene che </w:t>
+                  </w:r>
+                  <w:r>
+                    <w:rPr>
+                      <w:rFonts w:ascii="Titillium Web" w:eastAsia="Titillium Web" w:hAnsi="Titillium Web" w:cs="Titillium Web"/>
+                      <w:sz w:val="24"/>
+                      <w:szCs w:val="24"/>
+                    </w:rPr>
+                    <w:t xml:space="preserve">il </w:t>
+                  </w:r>
+                  <w:r>
+                    <w:rPr>
+                      <w:rFonts w:ascii="Titillium Web" w:eastAsia="Titillium Web" w:hAnsi="Titillium Web" w:cs="Titillium Web"/>
+                      <w:sz w:val="24"/>
+                      <w:szCs w:val="24"/>
+                    </w:rPr>
+                    <w:t>sito</w:t>
+                  </w:r>
+                  <w:r>
+                    <w:rPr>
+                      <w:rFonts w:ascii="Titillium Web" w:eastAsia="Titillium Web" w:hAnsi="Titillium Web" w:cs="Titillium Web"/>
+                      <w:sz w:val="24"/>
+                      <w:szCs w:val="24"/>
+                    </w:rPr>
+                    <w:t xml:space="preserve"> non sia molto complicato</w:t>
+                  </w:r>
+                  <w:r>
+                    <w:rPr>
+                      <w:rFonts w:ascii="Titillium Web" w:eastAsia="Titillium Web" w:hAnsi="Titillium Web" w:cs="Titillium Web"/>
+                      <w:sz w:val="24"/>
+                      <w:szCs w:val="24"/>
+                    </w:rPr>
+                    <w:t xml:space="preserve">, </w:t>
+                  </w:r>
+                </w:p>
+                <w:p>
+                  <w:pPr>
+                    <w:widowControl w:val="0"/>
+                    <w:spacing w:line="240" w:lineRule="auto"/>
+                    <w:rPr>
+                      <w:rFonts w:ascii="Titillium Web" w:eastAsia="Titillium Web" w:hAnsi="Titillium Web" w:cs="Titillium Web"/>
+                      <w:sz w:val="24"/>
+                      <w:szCs w:val="24"/>
+                    </w:rPr>
+                  </w:pPr>
+                  <w:r>
+                    <w:rPr>
+                      <w:rFonts w:ascii="Titillium Web" w:eastAsia="Titillium Web" w:hAnsi="Titillium Web" w:cs="Titillium Web"/>
+                      <w:sz w:val="24"/>
+                      <w:szCs w:val="24"/>
+                    </w:rPr>
+                    <w:t xml:space="preserve">e </w:t>
+                  </w:r>
+                  <w:r>
+                    <w:rPr>
+                      <w:rFonts w:ascii="Titillium Web" w:eastAsia="Titillium Web" w:hAnsi="Titillium Web" w:cs="Titillium Web"/>
+                      <w:sz w:val="24"/>
+                      <w:szCs w:val="24"/>
+                    </w:rPr>
+                    <w:t>che con un po' di pratic</w:t>
+                  </w:r>
+                  <w:r>
+                    <w:rPr>
+                      <w:rFonts w:ascii="Titillium Web" w:eastAsia="Titillium Web" w:hAnsi="Titillium Web" w:cs="Titillium Web"/>
+                      <w:sz w:val="24"/>
+                      <w:szCs w:val="24"/>
+                    </w:rPr>
+                    <w:t xml:space="preserve">a, </w:t>
+                  </w:r>
+                  <w:r>
+                    <w:rPr>
+                      <w:rFonts w:ascii="Titillium Web" w:eastAsia="Titillium Web" w:hAnsi="Titillium Web" w:cs="Titillium Web"/>
+                      <w:sz w:val="24"/>
+                      <w:szCs w:val="24"/>
+                    </w:rPr>
+                    <w:t xml:space="preserve">riuscirebbe a svolgere i compiti necessari </w:t>
+                  </w:r>
+                </w:p>
+                <w:p>
+                  <w:pPr>
+                    <w:widowControl w:val="0"/>
+                    <w:spacing w:line="240" w:lineRule="auto"/>
+                    <w:rPr>
+                      <w:rFonts w:ascii="Titillium Web" w:eastAsia="Titillium Web" w:hAnsi="Titillium Web" w:cs="Titillium Web"/>
                       <w:color w:val="999999"/>
                       <w:sz w:val="24"/>
                       <w:szCs w:val="24"/>
@@ -5515,15 +6088,7 @@
                       <w:sz w:val="24"/>
                       <w:szCs w:val="24"/>
                     </w:rPr>
-                    <w:t>ma che con un po' di pratic</w:t>
-                  </w:r>
-                  <w:r>
-                    <w:rPr>
-                      <w:rFonts w:ascii="Titillium Web" w:eastAsia="Titillium Web" w:hAnsi="Titillium Web" w:cs="Titillium Web"/>
-                      <w:sz w:val="24"/>
-                      <w:szCs w:val="24"/>
-                    </w:rPr>
-                    <w:t>a, si muoverebbe senza problemi.</w:t>
+                    <w:t>senza problemi.</w:t>
                   </w:r>
                   <w:r>
                     <w:rPr>
@@ -5563,6 +6128,7 @@
                 <w:sz w:val="24"/>
                 <w:szCs w:val="24"/>
               </w:rPr>
+              <w:lastRenderedPageBreak/>
               <w:t xml:space="preserve"> </w:t>
             </w:r>
           </w:p>

</xml_diff>

<commit_message>
aggiustati file dei partecipanti 1 e 2
</commit_message>
<xml_diff>
--- a/Task eseguiti/Task-Partecipante1.docx
+++ b/Task eseguiti/Task-Partecipante1.docx
@@ -865,16 +865,16 @@
                       <w:sz w:val="24"/>
                       <w:szCs w:val="24"/>
                     </w:rPr>
-                    <w:t>L</w:t>
-                  </w:r>
-                  <w:r>
-                    <w:rPr>
-                      <w:rFonts w:eastAsia="Calibri" w:cstheme="minorHAnsi"/>
-                      <w:bCs/>
-                      <w:sz w:val="24"/>
-                      <w:szCs w:val="24"/>
-                    </w:rPr>
-                    <w:t xml:space="preserve">’utente deve </w:t>
+                    <w:t>Il partecipante</w:t>
+                  </w:r>
+                  <w:r>
+                    <w:rPr>
+                      <w:rFonts w:eastAsia="Calibri" w:cstheme="minorHAnsi"/>
+                      <w:bCs/>
+                      <w:sz w:val="24"/>
+                      <w:szCs w:val="24"/>
+                    </w:rPr>
+                    <w:t xml:space="preserve"> deve </w:t>
                   </w:r>
                   <w:r>
                     <w:rPr>
@@ -1745,6 +1745,7 @@
           <w:szCs w:val="28"/>
         </w:rPr>
       </w:pPr>
+      <w:bookmarkStart w:id="0" w:name="_Hlk105586056"/>
       <w:r>
         <w:rPr>
           <w:b/>
@@ -1844,6 +1845,7 @@
         <w:t>areer service.</w:t>
       </w:r>
     </w:p>
+    <w:bookmarkEnd w:id="0"/>
     <w:p>
       <w:pPr>
         <w:widowControl w:val="0"/>
@@ -2000,16 +2002,16 @@
                       <w:sz w:val="24"/>
                       <w:szCs w:val="24"/>
                     </w:rPr>
-                    <w:t>L</w:t>
-                  </w:r>
-                  <w:r>
-                    <w:rPr>
-                      <w:rFonts w:eastAsia="Calibri" w:cstheme="minorHAnsi"/>
-                      <w:bCs/>
-                      <w:sz w:val="24"/>
-                      <w:szCs w:val="24"/>
-                    </w:rPr>
-                    <w:t xml:space="preserve">’utente deve </w:t>
+                    <w:t>Il partecipante</w:t>
+                  </w:r>
+                  <w:r>
+                    <w:rPr>
+                      <w:rFonts w:eastAsia="Calibri" w:cstheme="minorHAnsi"/>
+                      <w:bCs/>
+                      <w:sz w:val="24"/>
+                      <w:szCs w:val="24"/>
+                    </w:rPr>
+                    <w:t xml:space="preserve"> deve </w:t>
                   </w:r>
                   <w:r>
                     <w:rPr>
@@ -2271,16 +2273,16 @@
                       <w:sz w:val="24"/>
                       <w:szCs w:val="24"/>
                     </w:rPr>
-                    <w:t>l</w:t>
-                  </w:r>
-                  <w:r>
-                    <w:rPr>
-                      <w:rFonts w:eastAsia="Calibri" w:cstheme="minorHAnsi"/>
-                      <w:bCs/>
-                      <w:sz w:val="24"/>
-                      <w:szCs w:val="24"/>
-                    </w:rPr>
-                    <w:t xml:space="preserve">’utente deve </w:t>
+                    <w:t>il partecipante</w:t>
+                  </w:r>
+                  <w:r>
+                    <w:rPr>
+                      <w:rFonts w:eastAsia="Calibri" w:cstheme="minorHAnsi"/>
+                      <w:bCs/>
+                      <w:sz w:val="24"/>
+                      <w:szCs w:val="24"/>
+                    </w:rPr>
+                    <w:t xml:space="preserve"> deve </w:t>
                   </w:r>
                   <w:r>
                     <w:rPr>
@@ -2605,6 +2607,30 @@
               </w:tc>
             </w:tr>
           </w:tbl>
+          <w:p>
+            <w:pPr>
+              <w:ind w:right="120"/>
+              <w:rPr>
+                <w:rFonts w:ascii="Titillium Web" w:eastAsia="Titillium Web" w:hAnsi="Titillium Web" w:cs="Titillium Web"/>
+                <w:b/>
+                <w:color w:val="1155CC"/>
+                <w:sz w:val="24"/>
+                <w:szCs w:val="24"/>
+              </w:rPr>
+            </w:pPr>
+          </w:p>
+          <w:p>
+            <w:pPr>
+              <w:ind w:right="120"/>
+              <w:rPr>
+                <w:rFonts w:ascii="Titillium Web" w:eastAsia="Titillium Web" w:hAnsi="Titillium Web" w:cs="Titillium Web"/>
+                <w:b/>
+                <w:color w:val="1155CC"/>
+                <w:sz w:val="24"/>
+                <w:szCs w:val="24"/>
+              </w:rPr>
+            </w:pPr>
+          </w:p>
           <w:p>
             <w:pPr>
               <w:ind w:right="120"/>
@@ -2710,6 +2736,7 @@
                       <w:sz w:val="24"/>
                       <w:szCs w:val="24"/>
                     </w:rPr>
+                    <w:lastRenderedPageBreak/>
                     <w:t xml:space="preserve">Non sapendo quale voce </w:t>
                   </w:r>
                   <w:r>
@@ -2828,7 +2855,6 @@
                       <w:sz w:val="24"/>
                       <w:szCs w:val="24"/>
                     </w:rPr>
-                    <w:lastRenderedPageBreak/>
                     <w:t>“</w:t>
                   </w:r>
                   <w:r>
@@ -3097,17 +3123,6 @@
         </w:rPr>
         <w:t>03</w:t>
       </w:r>
-    </w:p>
-    <w:p>
-      <w:pPr>
-        <w:widowControl w:val="0"/>
-        <w:spacing w:before="200" w:line="240" w:lineRule="auto"/>
-        <w:rPr>
-          <w:rFonts w:ascii="Titillium Web" w:hAnsi="Titillium Web"/>
-          <w:i/>
-          <w:iCs/>
-        </w:rPr>
-      </w:pPr>
     </w:p>
     <w:p>
       <w:pPr>
@@ -3372,16 +3387,16 @@
                       <w:sz w:val="24"/>
                       <w:szCs w:val="24"/>
                     </w:rPr>
-                    <w:t>L</w:t>
-                  </w:r>
-                  <w:r>
-                    <w:rPr>
-                      <w:rFonts w:eastAsia="Calibri" w:cstheme="minorHAnsi"/>
-                      <w:bCs/>
-                      <w:sz w:val="24"/>
-                      <w:szCs w:val="24"/>
-                    </w:rPr>
-                    <w:t xml:space="preserve">’utente deve </w:t>
+                    <w:t>Il partecipante</w:t>
+                  </w:r>
+                  <w:r>
+                    <w:rPr>
+                      <w:rFonts w:eastAsia="Calibri" w:cstheme="minorHAnsi"/>
+                      <w:bCs/>
+                      <w:sz w:val="24"/>
+                      <w:szCs w:val="24"/>
+                    </w:rPr>
+                    <w:t xml:space="preserve"> deve </w:t>
                   </w:r>
                   <w:r>
                     <w:rPr>
@@ -3577,16 +3592,16 @@
                       <w:sz w:val="24"/>
                       <w:szCs w:val="24"/>
                     </w:rPr>
-                    <w:t>l</w:t>
-                  </w:r>
-                  <w:r>
-                    <w:rPr>
-                      <w:rFonts w:eastAsia="Calibri" w:cstheme="minorHAnsi"/>
-                      <w:bCs/>
-                      <w:sz w:val="24"/>
-                      <w:szCs w:val="24"/>
-                    </w:rPr>
-                    <w:t xml:space="preserve">’utente deve </w:t>
+                    <w:t>il partecipante</w:t>
+                  </w:r>
+                  <w:r>
+                    <w:rPr>
+                      <w:rFonts w:eastAsia="Calibri" w:cstheme="minorHAnsi"/>
+                      <w:bCs/>
+                      <w:sz w:val="24"/>
+                      <w:szCs w:val="24"/>
+                    </w:rPr>
+                    <w:t xml:space="preserve"> deve </w:t>
                   </w:r>
                   <w:r>
                     <w:rPr>
@@ -4316,30 +4331,24 @@
                   <w:pPr>
                     <w:widowControl w:val="0"/>
                     <w:spacing w:line="240" w:lineRule="auto"/>
-                    <w:rPr>
-                      <w:rFonts w:eastAsia="Calibri" w:cstheme="minorHAnsi"/>
-                      <w:bCs/>
-                      <w:sz w:val="24"/>
-                      <w:szCs w:val="24"/>
-                    </w:rPr>
-                  </w:pPr>
-                  <w:r>
-                    <w:rPr>
-                      <w:rFonts w:eastAsia="Calibri" w:cstheme="minorHAnsi"/>
-                      <w:bCs/>
-                      <w:sz w:val="24"/>
-                      <w:szCs w:val="24"/>
-                    </w:rPr>
-                    <w:t>L</w:t>
-                  </w:r>
-                  <w:r>
-                    <w:rPr>
-                      <w:rFonts w:eastAsia="Calibri" w:cstheme="minorHAnsi"/>
-                      <w:bCs/>
-                      <w:sz w:val="24"/>
-                      <w:szCs w:val="24"/>
-                    </w:rPr>
-                    <w:t xml:space="preserve">’utente deve </w:t>
+                  </w:pPr>
+                  <w:r>
+                    <w:rPr>
+                      <w:rFonts w:eastAsia="Calibri" w:cstheme="minorHAnsi"/>
+                      <w:bCs/>
+                      <w:sz w:val="24"/>
+                      <w:szCs w:val="24"/>
+                    </w:rPr>
+                    <w:t xml:space="preserve">Il partecipante </w:t>
+                  </w:r>
+                  <w:r>
+                    <w:rPr>
+                      <w:rFonts w:eastAsia="Calibri" w:cstheme="minorHAnsi"/>
+                      <w:bCs/>
+                      <w:sz w:val="24"/>
+                      <w:szCs w:val="24"/>
+                    </w:rPr>
+                    <w:t xml:space="preserve">deve </w:t>
                   </w:r>
                   <w:r>
                     <w:rPr>
@@ -4371,7 +4380,19 @@
                   <w:r>
                     <w:t xml:space="preserve"> </w:t>
                   </w:r>
-                  <w:hyperlink r:id="rId14" w:anchor="uno" w:history="1">
+                </w:p>
+                <w:p>
+                  <w:pPr>
+                    <w:widowControl w:val="0"/>
+                    <w:spacing w:line="240" w:lineRule="auto"/>
+                    <w:rPr>
+                      <w:rFonts w:eastAsia="Calibri" w:cstheme="minorHAnsi"/>
+                      <w:bCs/>
+                      <w:sz w:val="24"/>
+                      <w:szCs w:val="24"/>
+                    </w:rPr>
+                  </w:pPr>
+                  <w:hyperlink r:id="rId14" w:history="1">
                     <w:r>
                       <w:rPr>
                         <w:rStyle w:val="Collegamentoipertestuale"/>
@@ -5133,16 +5154,16 @@
                       <w:sz w:val="24"/>
                       <w:szCs w:val="24"/>
                     </w:rPr>
-                    <w:t>L</w:t>
-                  </w:r>
-                  <w:r>
-                    <w:rPr>
-                      <w:rFonts w:eastAsia="Calibri" w:cstheme="minorHAnsi"/>
-                      <w:bCs/>
-                      <w:sz w:val="24"/>
-                      <w:szCs w:val="24"/>
-                    </w:rPr>
-                    <w:t xml:space="preserve">’utente deve </w:t>
+                    <w:t>Il partecipante</w:t>
+                  </w:r>
+                  <w:r>
+                    <w:rPr>
+                      <w:rFonts w:eastAsia="Calibri" w:cstheme="minorHAnsi"/>
+                      <w:bCs/>
+                      <w:sz w:val="24"/>
+                      <w:szCs w:val="24"/>
+                    </w:rPr>
+                    <w:t xml:space="preserve"> deve </w:t>
                   </w:r>
                   <w:r>
                     <w:rPr>

</xml_diff>

<commit_message>
Aggiornata la struttura del progetto
</commit_message>
<xml_diff>
--- a/Task eseguiti/Task-Partecipante1.docx
+++ b/Task eseguiti/Task-Partecipante1.docx
@@ -1,6 +1,6 @@
 
 <file path=word/document.xml><?xml version="1.0" encoding="utf-8"?>
-<w:document xmlns:wpc="http://schemas.microsoft.com/office/word/2010/wordprocessingCanvas" xmlns:cx="http://schemas.microsoft.com/office/drawing/2014/chartex" xmlns:cx1="http://schemas.microsoft.com/office/drawing/2015/9/8/chartex" xmlns:cx2="http://schemas.microsoft.com/office/drawing/2015/10/21/chartex" xmlns:cx3="http://schemas.microsoft.com/office/drawing/2016/5/9/chartex" xmlns:cx4="http://schemas.microsoft.com/office/drawing/2016/5/10/chartex" xmlns:cx5="http://schemas.microsoft.com/office/drawing/2016/5/11/chartex" xmlns:cx6="http://schemas.microsoft.com/office/drawing/2016/5/12/chartex" xmlns:cx7="http://schemas.microsoft.com/office/drawing/2016/5/13/chartex" xmlns:cx8="http://schemas.microsoft.com/office/drawing/2016/5/14/chartex" xmlns:mc="http://schemas.openxmlformats.org/markup-compatibility/2006" xmlns:aink="http://schemas.microsoft.com/office/drawing/2016/ink" xmlns:am3d="http://schemas.microsoft.com/office/drawing/2017/model3d" xmlns:o="urn:schemas-microsoft-com:office:office" xmlns:oel="http://schemas.microsoft.com/office/2019/extlst" xmlns:r="http://schemas.openxmlformats.org/officeDocument/2006/relationships" xmlns:m="http://schemas.openxmlformats.org/officeDocument/2006/math" xmlns:v="urn:schemas-microsoft-com:vml" xmlns:wp14="http://schemas.microsoft.com/office/word/2010/wordprocessingDrawing" xmlns:wp="http://schemas.openxmlformats.org/drawingml/2006/wordprocessingDrawing" xmlns:w10="urn:schemas-microsoft-com:office:word" xmlns:w="http://schemas.openxmlformats.org/wordprocessingml/2006/main" xmlns:w14="http://schemas.microsoft.com/office/word/2010/wordml" xmlns:w15="http://schemas.microsoft.com/office/word/2012/wordml" xmlns:w16cex="http://schemas.microsoft.com/office/word/2018/wordml/cex" xmlns:w16cid="http://schemas.microsoft.com/office/word/2016/wordml/cid" xmlns:w16="http://schemas.microsoft.com/office/word/2018/wordml" xmlns:w16sdtdh="http://schemas.microsoft.com/office/word/2020/wordml/sdtdatahash" xmlns:w16se="http://schemas.microsoft.com/office/word/2015/wordml/symex" xmlns:wpg="http://schemas.microsoft.com/office/word/2010/wordprocessingGroup" xmlns:wpi="http://schemas.microsoft.com/office/word/2010/wordprocessingInk" xmlns:wne="http://schemas.microsoft.com/office/word/2006/wordml" xmlns:wps="http://schemas.microsoft.com/office/word/2010/wordprocessingShape" mc:Ignorable="w14 w15 w16se w16cid w16 w16cex w16sdtdh wp14">
+<w:document xmlns:wpc="http://schemas.microsoft.com/office/word/2010/wordprocessingCanvas" xmlns:mc="http://schemas.openxmlformats.org/markup-compatibility/2006" xmlns:o="urn:schemas-microsoft-com:office:office" xmlns:r="http://schemas.openxmlformats.org/officeDocument/2006/relationships" xmlns:m="http://schemas.openxmlformats.org/officeDocument/2006/math" xmlns:v="urn:schemas-microsoft-com:vml" xmlns:wp14="http://schemas.microsoft.com/office/word/2010/wordprocessingDrawing" xmlns:wp="http://schemas.openxmlformats.org/drawingml/2006/wordprocessingDrawing" xmlns:w10="urn:schemas-microsoft-com:office:word" xmlns:w="http://schemas.openxmlformats.org/wordprocessingml/2006/main" xmlns:w14="http://schemas.microsoft.com/office/word/2010/wordml" xmlns:w15="http://schemas.microsoft.com/office/word/2012/wordml" xmlns:wpg="http://schemas.microsoft.com/office/word/2010/wordprocessingGroup" xmlns:wpi="http://schemas.microsoft.com/office/word/2010/wordprocessingInk" xmlns:wne="http://schemas.microsoft.com/office/word/2006/wordml" xmlns:wps="http://schemas.microsoft.com/office/word/2010/wordprocessingShape" mc:Ignorable="w14 w15 wp14">
   <w:body>
     <w:p>
       <w:pPr>
@@ -20,6 +20,7 @@
           <w:color w:val="1155CC"/>
           <w:sz w:val="72"/>
           <w:szCs w:val="72"/>
+          <w:lang w:val="it-IT"/>
         </w:rPr>
         <w:drawing>
           <wp:inline distT="114300" distB="114300" distL="114300" distR="114300" wp14:anchorId="69F669D6" wp14:editId="2D472B42">
@@ -549,7 +550,6 @@
                 <w:sz w:val="34"/>
                 <w:szCs w:val="34"/>
               </w:rPr>
-              <w:lastRenderedPageBreak/>
               <w:t xml:space="preserve">TASK n. </w:t>
             </w:r>
             <w:r>
@@ -1012,7 +1012,6 @@
                     </w:rPr>
                     <w:t xml:space="preserve">Selezionare la </w:t>
                   </w:r>
-                  <w:proofErr w:type="gramStart"/>
                   <w:r>
                     <w:rPr>
                       <w:rFonts w:eastAsia="Calibri" w:cstheme="minorHAnsi"/>
@@ -1029,17 +1028,7 @@
                       <w:sz w:val="24"/>
                       <w:szCs w:val="24"/>
                     </w:rPr>
-                    <w:t>voce</w:t>
-                  </w:r>
-                  <w:proofErr w:type="gramEnd"/>
-                  <w:r>
-                    <w:rPr>
-                      <w:rFonts w:eastAsia="Calibri" w:cstheme="minorHAnsi"/>
-                      <w:bCs/>
-                      <w:sz w:val="24"/>
-                      <w:szCs w:val="24"/>
-                    </w:rPr>
-                    <w:t xml:space="preserve"> “Corsi di Laurea”;</w:t>
+                    <w:t>voce “Corsi di Laurea”;</w:t>
                   </w:r>
                 </w:p>
                 <w:p>
@@ -1440,14 +1429,7 @@
                     <w:rPr>
                       <w:rFonts w:ascii="Titillium Web" w:eastAsia="Titillium Web" w:hAnsi="Titillium Web" w:cs="Titillium Web"/>
                     </w:rPr>
-                    <w:t xml:space="preserve"> </w:t>
-                  </w:r>
-                  <w:proofErr w:type="gramStart"/>
-                  <w:r>
-                    <w:rPr>
-                      <w:rFonts w:ascii="Titillium Web" w:eastAsia="Titillium Web" w:hAnsi="Titillium Web" w:cs="Titillium Web"/>
-                    </w:rPr>
-                    <w:t>“</w:t>
+                    <w:t xml:space="preserve"> “</w:t>
                   </w:r>
                   <w:r>
                     <w:rPr>
@@ -1461,7 +1443,6 @@
                     </w:rPr>
                     <w:t>”, infatti</w:t>
                   </w:r>
-                  <w:proofErr w:type="gramEnd"/>
                   <w:r>
                     <w:rPr>
                       <w:rFonts w:ascii="Titillium Web" w:eastAsia="Titillium Web" w:hAnsi="Titillium Web" w:cs="Titillium Web"/>
@@ -2087,6 +2068,7 @@
                       <w:sz w:val="24"/>
                       <w:szCs w:val="24"/>
                     </w:rPr>
+                    <w:lastRenderedPageBreak/>
                     <w:t>Possibile sequenza di operazioni per arrivare alla soluzione dalla</w:t>
                   </w:r>
                 </w:p>
@@ -2736,7 +2718,6 @@
                       <w:sz w:val="24"/>
                       <w:szCs w:val="24"/>
                     </w:rPr>
-                    <w:lastRenderedPageBreak/>
                     <w:t xml:space="preserve">Non sapendo quale voce </w:t>
                   </w:r>
                   <w:r>
@@ -3781,25 +3762,7 @@
                       <w:sz w:val="24"/>
                       <w:szCs w:val="24"/>
                     </w:rPr>
-                    <w:t xml:space="preserve">Scorrere </w:t>
-                  </w:r>
-                  <w:proofErr w:type="gramStart"/>
-                  <w:r>
-                    <w:rPr>
-                      <w:rFonts w:ascii="Titillium Web" w:eastAsia="Titillium Web" w:hAnsi="Titillium Web" w:cs="Titillium Web"/>
-                      <w:sz w:val="24"/>
-                      <w:szCs w:val="24"/>
-                    </w:rPr>
-                    <w:t>la pagine</w:t>
-                  </w:r>
-                  <w:proofErr w:type="gramEnd"/>
-                  <w:r>
-                    <w:rPr>
-                      <w:rFonts w:ascii="Titillium Web" w:eastAsia="Titillium Web" w:hAnsi="Titillium Web" w:cs="Titillium Web"/>
-                      <w:sz w:val="24"/>
-                      <w:szCs w:val="24"/>
-                    </w:rPr>
-                    <w:t xml:space="preserve"> e cliccare “Erasmus in partenza”;</w:t>
+                    <w:t>Scorrere la pagine e cliccare “Erasmus in partenza”;</w:t>
                   </w:r>
                 </w:p>
               </w:tc>
@@ -3906,7 +3869,6 @@
                       <w:sz w:val="24"/>
                       <w:szCs w:val="24"/>
                     </w:rPr>
-                    <w:lastRenderedPageBreak/>
                     <w:t>I</w:t>
                   </w:r>
                   <w:r>
@@ -4392,7 +4354,7 @@
                       <w:szCs w:val="24"/>
                     </w:rPr>
                   </w:pPr>
-                  <w:hyperlink r:id="rId14" w:history="1">
+                  <w:hyperlink r:id="rId14" w:anchor="uno" w:history="1">
                     <w:r>
                       <w:rPr>
                         <w:rStyle w:val="Collegamentoipertestuale"/>
@@ -4630,7 +4592,16 @@
                       <w:sz w:val="24"/>
                       <w:szCs w:val="24"/>
                     </w:rPr>
-                    <w:t>A chi mi posso rivolgere per informazioni sulla presentazione della domanda di tesi?</w:t>
+                    <w:t xml:space="preserve">A chi mi posso rivolgere per informazioni sulla </w:t>
+                  </w:r>
+                  <w:r>
+                    <w:rPr>
+                      <w:rFonts w:ascii="Titillium Web" w:eastAsia="Titillium Web" w:hAnsi="Titillium Web" w:cs="Titillium Web"/>
+                      <w:sz w:val="24"/>
+                      <w:szCs w:val="24"/>
+                    </w:rPr>
+                    <w:lastRenderedPageBreak/>
+                    <w:t>presentazione della domanda di tesi?</w:t>
                   </w:r>
                   <w:r>
                     <w:rPr>
@@ -4639,6 +4610,276 @@
                       <w:szCs w:val="24"/>
                     </w:rPr>
                     <w:t>”;</w:t>
+                  </w:r>
+                </w:p>
+                <w:p>
+                  <w:pPr>
+                    <w:widowControl w:val="0"/>
+                    <w:ind w:right="-113"/>
+                    <w:rPr>
+                      <w:rFonts w:eastAsia="Calibri" w:cstheme="minorHAnsi"/>
+                      <w:bCs/>
+                      <w:sz w:val="24"/>
+                      <w:szCs w:val="24"/>
+                    </w:rPr>
+                  </w:pPr>
+                </w:p>
+                <w:p>
+                  <w:pPr>
+                    <w:widowControl w:val="0"/>
+                    <w:ind w:right="-113"/>
+                    <w:rPr>
+                      <w:rFonts w:eastAsia="Calibri" w:cstheme="minorHAnsi"/>
+                      <w:bCs/>
+                      <w:sz w:val="24"/>
+                      <w:szCs w:val="24"/>
+                    </w:rPr>
+                  </w:pPr>
+                  <w:r>
+                    <w:rPr>
+                      <w:rFonts w:eastAsia="Calibri" w:cstheme="minorHAnsi"/>
+                      <w:bCs/>
+                      <w:sz w:val="24"/>
+                      <w:szCs w:val="24"/>
+                    </w:rPr>
+                    <w:t>Soluzione alternativa</w:t>
+                  </w:r>
+                </w:p>
+                <w:p>
+                  <w:pPr>
+                    <w:widowControl w:val="0"/>
+                    <w:spacing w:line="240" w:lineRule="auto"/>
+                  </w:pPr>
+                  <w:r>
+                    <w:rPr>
+                      <w:rFonts w:eastAsia="Calibri" w:cstheme="minorHAnsi"/>
+                      <w:bCs/>
+                      <w:sz w:val="24"/>
+                      <w:szCs w:val="24"/>
+                    </w:rPr>
+                    <w:t>Il partecipante</w:t>
+                  </w:r>
+                  <w:r>
+                    <w:rPr>
+                      <w:rFonts w:eastAsia="Calibri" w:cstheme="minorHAnsi"/>
+                      <w:bCs/>
+                      <w:sz w:val="24"/>
+                      <w:szCs w:val="24"/>
+                    </w:rPr>
+                    <w:t xml:space="preserve"> si deve trovare sulla pagina:</w:t>
+                  </w:r>
+                  <w:r>
+                    <w:t xml:space="preserve"> </w:t>
+                  </w:r>
+                </w:p>
+                <w:p>
+                  <w:pPr>
+                    <w:widowControl w:val="0"/>
+                    <w:spacing w:line="240" w:lineRule="auto"/>
+                  </w:pPr>
+                  <w:hyperlink r:id="rId15" w:anchor="laureandi" w:history="1">
+                    <w:r>
+                      <w:rPr>
+                        <w:rStyle w:val="Collegamentoipertestuale"/>
+                      </w:rPr>
+                      <w:t>https://www.unifi.it/vp-7376-faq-come-fare-per.html#laureandi</w:t>
+                    </w:r>
+                  </w:hyperlink>
+                </w:p>
+                <w:p>
+                  <w:pPr>
+                    <w:widowControl w:val="0"/>
+                    <w:spacing w:line="240" w:lineRule="auto"/>
+                  </w:pPr>
+                </w:p>
+                <w:p>
+                  <w:pPr>
+                    <w:widowControl w:val="0"/>
+                    <w:ind w:right="-113"/>
+                    <w:rPr>
+                      <w:rFonts w:eastAsia="Calibri" w:cstheme="minorHAnsi"/>
+                      <w:bCs/>
+                      <w:sz w:val="24"/>
+                      <w:szCs w:val="24"/>
+                    </w:rPr>
+                  </w:pPr>
+                  <w:r>
+                    <w:rPr>
+                      <w:rFonts w:eastAsia="Calibri" w:cstheme="minorHAnsi"/>
+                      <w:bCs/>
+                      <w:sz w:val="24"/>
+                      <w:szCs w:val="24"/>
+                    </w:rPr>
+                    <w:t>Possibile sequenza di operazioni per arrivare alla soluzione dalla</w:t>
+                  </w:r>
+                </w:p>
+                <w:p>
+                  <w:pPr>
+                    <w:widowControl w:val="0"/>
+                    <w:ind w:right="-113"/>
+                    <w:rPr>
+                      <w:rFonts w:eastAsia="Calibri" w:cstheme="minorHAnsi"/>
+                      <w:bCs/>
+                      <w:sz w:val="24"/>
+                      <w:szCs w:val="24"/>
+                    </w:rPr>
+                  </w:pPr>
+                  <w:r>
+                    <w:rPr>
+                      <w:rFonts w:eastAsia="Calibri" w:cstheme="minorHAnsi"/>
+                      <w:bCs/>
+                      <w:sz w:val="24"/>
+                      <w:szCs w:val="24"/>
+                    </w:rPr>
+                    <w:t>Homepage:</w:t>
+                  </w:r>
+                </w:p>
+                <w:p>
+                  <w:pPr>
+                    <w:pStyle w:val="Paragrafoelenco"/>
+                    <w:widowControl w:val="0"/>
+                    <w:numPr>
+                      <w:ilvl w:val="0"/>
+                      <w:numId w:val="5"/>
+                    </w:numPr>
+                    <w:spacing w:line="240" w:lineRule="auto"/>
+                    <w:rPr>
+                      <w:rFonts w:eastAsia="Calibri" w:cstheme="minorHAnsi"/>
+                      <w:bCs/>
+                      <w:sz w:val="24"/>
+                      <w:szCs w:val="24"/>
+                    </w:rPr>
+                  </w:pPr>
+                  <w:r>
+                    <w:rPr>
+                      <w:rFonts w:eastAsia="Calibri" w:cstheme="minorHAnsi"/>
+                      <w:bCs/>
+                      <w:sz w:val="24"/>
+                      <w:szCs w:val="24"/>
+                    </w:rPr>
+                    <w:t>Effettuare una ricerca nel sito con la parola “tesi”;</w:t>
+                  </w:r>
+                </w:p>
+                <w:p>
+                  <w:pPr>
+                    <w:pStyle w:val="Paragrafoelenco"/>
+                    <w:widowControl w:val="0"/>
+                    <w:numPr>
+                      <w:ilvl w:val="0"/>
+                      <w:numId w:val="5"/>
+                    </w:numPr>
+                    <w:spacing w:line="240" w:lineRule="auto"/>
+                    <w:rPr>
+                      <w:rFonts w:eastAsia="Calibri" w:cstheme="minorHAnsi"/>
+                      <w:bCs/>
+                      <w:sz w:val="24"/>
+                      <w:szCs w:val="24"/>
+                    </w:rPr>
+                  </w:pPr>
+                  <w:r>
+                    <w:rPr>
+                      <w:rFonts w:ascii="Titillium Web" w:eastAsia="Titillium Web" w:hAnsi="Titillium Web" w:cs="Titillium Web"/>
+                      <w:sz w:val="24"/>
+                      <w:szCs w:val="24"/>
+                    </w:rPr>
+                    <w:t>Cliccare la voce “Laureandi e tesi di laurea”;</w:t>
+                  </w:r>
+                </w:p>
+                <w:p>
+                  <w:pPr>
+                    <w:pStyle w:val="Paragrafoelenco"/>
+                    <w:widowControl w:val="0"/>
+                    <w:numPr>
+                      <w:ilvl w:val="0"/>
+                      <w:numId w:val="5"/>
+                    </w:numPr>
+                    <w:ind w:right="-113"/>
+                    <w:rPr>
+                      <w:rFonts w:eastAsia="Calibri" w:cstheme="minorHAnsi"/>
+                      <w:bCs/>
+                      <w:sz w:val="24"/>
+                      <w:szCs w:val="24"/>
+                    </w:rPr>
+                  </w:pPr>
+                  <w:r>
+                    <w:rPr>
+                      <w:rFonts w:ascii="Titillium Web" w:eastAsia="Titillium Web" w:hAnsi="Titillium Web" w:cs="Titillium Web"/>
+                      <w:sz w:val="24"/>
+                      <w:szCs w:val="24"/>
+                    </w:rPr>
+                    <w:t xml:space="preserve">Nella voce “Tesi di </w:t>
+                  </w:r>
+                  <w:proofErr w:type="gramStart"/>
+                  <w:r>
+                    <w:rPr>
+                      <w:rFonts w:ascii="Titillium Web" w:eastAsia="Titillium Web" w:hAnsi="Titillium Web" w:cs="Titillium Web"/>
+                      <w:sz w:val="24"/>
+                      <w:szCs w:val="24"/>
+                    </w:rPr>
+                    <w:t>laurea ”</w:t>
+                  </w:r>
+                  <w:proofErr w:type="gramEnd"/>
+                  <w:r>
+                    <w:rPr>
+                      <w:rFonts w:ascii="Titillium Web" w:eastAsia="Titillium Web" w:hAnsi="Titillium Web" w:cs="Titillium Web"/>
+                      <w:sz w:val="24"/>
+                      <w:szCs w:val="24"/>
+                    </w:rPr>
+                    <w:t xml:space="preserve"> selezionare la domanda “</w:t>
+                  </w:r>
+                  <w:r>
+                    <w:rPr>
+                      <w:rFonts w:ascii="Titillium Web" w:eastAsia="Titillium Web" w:hAnsi="Titillium Web" w:cs="Titillium Web"/>
+                      <w:sz w:val="24"/>
+                      <w:szCs w:val="24"/>
+                    </w:rPr>
+                    <w:t xml:space="preserve">A chi mi posso rivolgere per informazioni sulla presentazione della domanda di </w:t>
+                  </w:r>
+                </w:p>
+                <w:p>
+                  <w:pPr>
+                    <w:widowControl w:val="0"/>
+                    <w:ind w:right="-113"/>
+                    <w:rPr>
+                      <w:rFonts w:eastAsia="Calibri" w:cstheme="minorHAnsi"/>
+                      <w:bCs/>
+                      <w:sz w:val="24"/>
+                      <w:szCs w:val="24"/>
+                    </w:rPr>
+                  </w:pPr>
+                  <w:r>
+                    <w:rPr>
+                      <w:rFonts w:ascii="Titillium Web" w:eastAsia="Titillium Web" w:hAnsi="Titillium Web" w:cs="Titillium Web"/>
+                      <w:sz w:val="24"/>
+                      <w:szCs w:val="24"/>
+                    </w:rPr>
+                    <w:t xml:space="preserve">            </w:t>
+                  </w:r>
+                  <w:proofErr w:type="gramStart"/>
+                  <w:r>
+                    <w:rPr>
+                      <w:rFonts w:ascii="Titillium Web" w:eastAsia="Titillium Web" w:hAnsi="Titillium Web" w:cs="Titillium Web"/>
+                      <w:sz w:val="24"/>
+                      <w:szCs w:val="24"/>
+                    </w:rPr>
+                    <w:t>tesi</w:t>
+                  </w:r>
+                  <w:proofErr w:type="gramEnd"/>
+                  <w:r>
+                    <w:rPr>
+                      <w:rFonts w:ascii="Titillium Web" w:eastAsia="Titillium Web" w:hAnsi="Titillium Web" w:cs="Titillium Web"/>
+                      <w:sz w:val="24"/>
+                      <w:szCs w:val="24"/>
+                    </w:rPr>
+                    <w:t>?</w:t>
+                  </w:r>
+                  <w:r>
+                    <w:rPr>
+                      <w:rFonts w:ascii="Titillium Web" w:eastAsia="Titillium Web" w:hAnsi="Titillium Web" w:cs="Titillium Web"/>
+                      <w:sz w:val="24"/>
+                      <w:szCs w:val="24"/>
+                    </w:rPr>
+                    <w:t>”</w:t>
                   </w:r>
                 </w:p>
               </w:tc>
@@ -5204,7 +5445,7 @@
                       <w:szCs w:val="24"/>
                     </w:rPr>
                   </w:pPr>
-                  <w:hyperlink r:id="rId15" w:history="1">
+                  <w:hyperlink r:id="rId16" w:history="1">
                     <w:r>
                       <w:rPr>
                         <w:rStyle w:val="Collegamentoipertestuale"/>
@@ -5373,6 +5614,7 @@
                       <w:sz w:val="24"/>
                       <w:szCs w:val="24"/>
                     </w:rPr>
+                    <w:lastRenderedPageBreak/>
                     <w:t>Homepage:</w:t>
                   </w:r>
                 </w:p>
@@ -5443,6 +5685,119 @@
                       <w:szCs w:val="24"/>
                     </w:rPr>
                     <w:t>Selezionare la voce “Studenti con disabilità o DSA”;</w:t>
+                  </w:r>
+                </w:p>
+                <w:p>
+                  <w:pPr>
+                    <w:widowControl w:val="0"/>
+                    <w:spacing w:line="240" w:lineRule="auto"/>
+                    <w:rPr>
+                      <w:rFonts w:ascii="Titillium Web" w:eastAsia="Titillium Web" w:hAnsi="Titillium Web" w:cs="Titillium Web"/>
+                      <w:color w:val="1155CC"/>
+                      <w:sz w:val="24"/>
+                      <w:szCs w:val="24"/>
+                    </w:rPr>
+                  </w:pPr>
+                </w:p>
+                <w:p>
+                  <w:pPr>
+                    <w:widowControl w:val="0"/>
+                    <w:ind w:right="-113"/>
+                    <w:rPr>
+                      <w:rFonts w:eastAsia="Calibri" w:cstheme="minorHAnsi"/>
+                      <w:bCs/>
+                      <w:sz w:val="24"/>
+                      <w:szCs w:val="24"/>
+                    </w:rPr>
+                  </w:pPr>
+                  <w:r>
+                    <w:rPr>
+                      <w:rFonts w:eastAsia="Calibri" w:cstheme="minorHAnsi"/>
+                      <w:bCs/>
+                      <w:sz w:val="24"/>
+                      <w:szCs w:val="24"/>
+                    </w:rPr>
+                    <w:t>Possibile sequenza di operazioni per arrivare alla soluzione dalla</w:t>
+                  </w:r>
+                </w:p>
+                <w:p>
+                  <w:pPr>
+                    <w:widowControl w:val="0"/>
+                    <w:ind w:right="-113"/>
+                    <w:rPr>
+                      <w:rFonts w:eastAsia="Calibri" w:cstheme="minorHAnsi"/>
+                      <w:bCs/>
+                      <w:sz w:val="24"/>
+                      <w:szCs w:val="24"/>
+                    </w:rPr>
+                  </w:pPr>
+                  <w:r>
+                    <w:rPr>
+                      <w:rFonts w:eastAsia="Calibri" w:cstheme="minorHAnsi"/>
+                      <w:bCs/>
+                      <w:sz w:val="24"/>
+                      <w:szCs w:val="24"/>
+                    </w:rPr>
+                    <w:t>Homepage:</w:t>
+                  </w:r>
+                </w:p>
+                <w:p>
+                  <w:pPr>
+                    <w:pStyle w:val="Paragrafoelenco"/>
+                    <w:widowControl w:val="0"/>
+                    <w:numPr>
+                      <w:ilvl w:val="0"/>
+                      <w:numId w:val="8"/>
+                    </w:numPr>
+                    <w:ind w:right="-113"/>
+                    <w:rPr>
+                      <w:rFonts w:eastAsia="Calibri" w:cstheme="minorHAnsi"/>
+                      <w:bCs/>
+                      <w:sz w:val="24"/>
+                      <w:szCs w:val="24"/>
+                    </w:rPr>
+                  </w:pPr>
+                  <w:r>
+                    <w:rPr>
+                      <w:rFonts w:eastAsia="Calibri" w:cstheme="minorHAnsi"/>
+                      <w:bCs/>
+                      <w:sz w:val="24"/>
+                      <w:szCs w:val="24"/>
+                    </w:rPr>
+                    <w:t>Cercare nel sito “Studenti con disabilità”;</w:t>
+                  </w:r>
+                </w:p>
+                <w:p>
+                  <w:pPr>
+                    <w:pStyle w:val="Paragrafoelenco"/>
+                    <w:widowControl w:val="0"/>
+                    <w:numPr>
+                      <w:ilvl w:val="0"/>
+                      <w:numId w:val="8"/>
+                    </w:numPr>
+                    <w:spacing w:line="240" w:lineRule="auto"/>
+                    <w:rPr>
+                      <w:rFonts w:ascii="Titillium Web" w:eastAsia="Titillium Web" w:hAnsi="Titillium Web" w:cs="Titillium Web"/>
+                      <w:color w:val="1155CC"/>
+                      <w:sz w:val="24"/>
+                      <w:szCs w:val="24"/>
+                    </w:rPr>
+                  </w:pPr>
+                  <w:r>
+                    <w:rPr>
+                      <w:rFonts w:ascii="Titillium Web" w:eastAsia="Titillium Web" w:hAnsi="Titillium Web" w:cs="Titillium Web"/>
+                      <w:sz w:val="24"/>
+                      <w:szCs w:val="24"/>
+                    </w:rPr>
+                    <w:t>Selezionare la voce “Studenti con disabilità, accoglienza e servizi”</w:t>
+                  </w:r>
+                  <w:r>
+                    <w:rPr>
+                      <w:rFonts w:ascii="Titillium Web" w:eastAsia="Titillium Web" w:hAnsi="Titillium Web" w:cs="Titillium Web"/>
+                      <w:sz w:val="24"/>
+                      <w:szCs w:val="24"/>
+                    </w:rPr>
+                    <w:t>;</w:t>
                   </w:r>
                 </w:p>
                 <w:p>
@@ -5761,7 +6116,6 @@
                       <w:sz w:val="24"/>
                       <w:szCs w:val="24"/>
                     </w:rPr>
-                    <w:lastRenderedPageBreak/>
                     <w:t xml:space="preserve">Commento </w:t>
                   </w:r>
                   <w:r>
@@ -5902,7 +6256,17 @@
                       <w:sz w:val="24"/>
                       <w:szCs w:val="24"/>
                     </w:rPr>
-                    <w:t>direttamente passando il cursore sulle voci principali, piuttosto che</w:t>
+                    <w:t>direttamente pa</w:t>
+                  </w:r>
+                  <w:bookmarkStart w:id="1" w:name="_GoBack"/>
+                  <w:bookmarkEnd w:id="1"/>
+                  <w:r>
+                    <w:rPr>
+                      <w:rFonts w:ascii="Titillium Web" w:eastAsia="Titillium Web" w:hAnsi="Titillium Web" w:cs="Titillium Web"/>
+                      <w:sz w:val="24"/>
+                      <w:szCs w:val="24"/>
+                    </w:rPr>
+                    <w:t>ssando il cursore sulle voci principali, piuttosto che</w:t>
                   </w:r>
                 </w:p>
                 <w:p>
@@ -6149,7 +6513,6 @@
                 <w:sz w:val="24"/>
                 <w:szCs w:val="24"/>
               </w:rPr>
-              <w:lastRenderedPageBreak/>
               <w:t xml:space="preserve"> </w:t>
             </w:r>
           </w:p>
@@ -6168,9 +6531,9 @@
       </w:pPr>
     </w:p>
     <w:sectPr>
-      <w:footerReference w:type="default" r:id="rId16"/>
-      <w:headerReference w:type="first" r:id="rId17"/>
-      <w:footerReference w:type="first" r:id="rId18"/>
+      <w:footerReference w:type="default" r:id="rId17"/>
+      <w:headerReference w:type="first" r:id="rId18"/>
+      <w:footerReference w:type="first" r:id="rId19"/>
       <w:pgSz w:w="11909" w:h="16834"/>
       <w:pgMar w:top="1440" w:right="1440" w:bottom="1440" w:left="1440" w:header="720" w:footer="720" w:gutter="0"/>
       <w:pgNumType w:start="1"/>
@@ -6181,7 +6544,7 @@
 </file>
 
 <file path=word/endnotes.xml><?xml version="1.0" encoding="utf-8"?>
-<w:endnotes xmlns:wpc="http://schemas.microsoft.com/office/word/2010/wordprocessingCanvas" xmlns:cx="http://schemas.microsoft.com/office/drawing/2014/chartex" xmlns:cx1="http://schemas.microsoft.com/office/drawing/2015/9/8/chartex" xmlns:cx2="http://schemas.microsoft.com/office/drawing/2015/10/21/chartex" xmlns:cx3="http://schemas.microsoft.com/office/drawing/2016/5/9/chartex" xmlns:cx4="http://schemas.microsoft.com/office/drawing/2016/5/10/chartex" xmlns:cx5="http://schemas.microsoft.com/office/drawing/2016/5/11/chartex" xmlns:cx6="http://schemas.microsoft.com/office/drawing/2016/5/12/chartex" xmlns:cx7="http://schemas.microsoft.com/office/drawing/2016/5/13/chartex" xmlns:cx8="http://schemas.microsoft.com/office/drawing/2016/5/14/chartex" xmlns:mc="http://schemas.openxmlformats.org/markup-compatibility/2006" xmlns:aink="http://schemas.microsoft.com/office/drawing/2016/ink" xmlns:am3d="http://schemas.microsoft.com/office/drawing/2017/model3d" xmlns:o="urn:schemas-microsoft-com:office:office" xmlns:oel="http://schemas.microsoft.com/office/2019/extlst" xmlns:r="http://schemas.openxmlformats.org/officeDocument/2006/relationships" xmlns:m="http://schemas.openxmlformats.org/officeDocument/2006/math" xmlns:v="urn:schemas-microsoft-com:vml" xmlns:wp14="http://schemas.microsoft.com/office/word/2010/wordprocessingDrawing" xmlns:wp="http://schemas.openxmlformats.org/drawingml/2006/wordprocessingDrawing" xmlns:w10="urn:schemas-microsoft-com:office:word" xmlns:w="http://schemas.openxmlformats.org/wordprocessingml/2006/main" xmlns:w14="http://schemas.microsoft.com/office/word/2010/wordml" xmlns:w15="http://schemas.microsoft.com/office/word/2012/wordml" xmlns:w16cex="http://schemas.microsoft.com/office/word/2018/wordml/cex" xmlns:w16cid="http://schemas.microsoft.com/office/word/2016/wordml/cid" xmlns:w16="http://schemas.microsoft.com/office/word/2018/wordml" xmlns:w16sdtdh="http://schemas.microsoft.com/office/word/2020/wordml/sdtdatahash" xmlns:w16se="http://schemas.microsoft.com/office/word/2015/wordml/symex" xmlns:wpg="http://schemas.microsoft.com/office/word/2010/wordprocessingGroup" xmlns:wpi="http://schemas.microsoft.com/office/word/2010/wordprocessingInk" xmlns:wne="http://schemas.microsoft.com/office/word/2006/wordml" xmlns:wps="http://schemas.microsoft.com/office/word/2010/wordprocessingShape" mc:Ignorable="w14 w15 w16se w16cid w16 w16cex w16sdtdh wp14">
+<w:endnotes xmlns:wpc="http://schemas.microsoft.com/office/word/2010/wordprocessingCanvas" xmlns:mc="http://schemas.openxmlformats.org/markup-compatibility/2006" xmlns:o="urn:schemas-microsoft-com:office:office" xmlns:r="http://schemas.openxmlformats.org/officeDocument/2006/relationships" xmlns:m="http://schemas.openxmlformats.org/officeDocument/2006/math" xmlns:v="urn:schemas-microsoft-com:vml" xmlns:wp14="http://schemas.microsoft.com/office/word/2010/wordprocessingDrawing" xmlns:wp="http://schemas.openxmlformats.org/drawingml/2006/wordprocessingDrawing" xmlns:w10="urn:schemas-microsoft-com:office:word" xmlns:w="http://schemas.openxmlformats.org/wordprocessingml/2006/main" xmlns:w14="http://schemas.microsoft.com/office/word/2010/wordml" xmlns:w15="http://schemas.microsoft.com/office/word/2012/wordml" xmlns:wpg="http://schemas.microsoft.com/office/word/2010/wordprocessingGroup" xmlns:wpi="http://schemas.microsoft.com/office/word/2010/wordprocessingInk" xmlns:wne="http://schemas.microsoft.com/office/word/2006/wordml" xmlns:wps="http://schemas.microsoft.com/office/word/2010/wordprocessingShape" mc:Ignorable="w14 w15 wp14">
   <w:endnote w:type="separator" w:id="-1">
     <w:p>
       <w:pPr>
@@ -6206,7 +6569,7 @@
 </file>
 
 <file path=word/footer1.xml><?xml version="1.0" encoding="utf-8"?>
-<w:ftr xmlns:wpc="http://schemas.microsoft.com/office/word/2010/wordprocessingCanvas" xmlns:cx="http://schemas.microsoft.com/office/drawing/2014/chartex" xmlns:cx1="http://schemas.microsoft.com/office/drawing/2015/9/8/chartex" xmlns:cx2="http://schemas.microsoft.com/office/drawing/2015/10/21/chartex" xmlns:cx3="http://schemas.microsoft.com/office/drawing/2016/5/9/chartex" xmlns:cx4="http://schemas.microsoft.com/office/drawing/2016/5/10/chartex" xmlns:cx5="http://schemas.microsoft.com/office/drawing/2016/5/11/chartex" xmlns:cx6="http://schemas.microsoft.com/office/drawing/2016/5/12/chartex" xmlns:cx7="http://schemas.microsoft.com/office/drawing/2016/5/13/chartex" xmlns:cx8="http://schemas.microsoft.com/office/drawing/2016/5/14/chartex" xmlns:mc="http://schemas.openxmlformats.org/markup-compatibility/2006" xmlns:aink="http://schemas.microsoft.com/office/drawing/2016/ink" xmlns:am3d="http://schemas.microsoft.com/office/drawing/2017/model3d" xmlns:o="urn:schemas-microsoft-com:office:office" xmlns:oel="http://schemas.microsoft.com/office/2019/extlst" xmlns:r="http://schemas.openxmlformats.org/officeDocument/2006/relationships" xmlns:m="http://schemas.openxmlformats.org/officeDocument/2006/math" xmlns:v="urn:schemas-microsoft-com:vml" xmlns:wp14="http://schemas.microsoft.com/office/word/2010/wordprocessingDrawing" xmlns:wp="http://schemas.openxmlformats.org/drawingml/2006/wordprocessingDrawing" xmlns:w10="urn:schemas-microsoft-com:office:word" xmlns:w="http://schemas.openxmlformats.org/wordprocessingml/2006/main" xmlns:w14="http://schemas.microsoft.com/office/word/2010/wordml" xmlns:w15="http://schemas.microsoft.com/office/word/2012/wordml" xmlns:w16cex="http://schemas.microsoft.com/office/word/2018/wordml/cex" xmlns:w16cid="http://schemas.microsoft.com/office/word/2016/wordml/cid" xmlns:w16="http://schemas.microsoft.com/office/word/2018/wordml" xmlns:w16sdtdh="http://schemas.microsoft.com/office/word/2020/wordml/sdtdatahash" xmlns:w16se="http://schemas.microsoft.com/office/word/2015/wordml/symex" xmlns:wpg="http://schemas.microsoft.com/office/word/2010/wordprocessingGroup" xmlns:wpi="http://schemas.microsoft.com/office/word/2010/wordprocessingInk" xmlns:wne="http://schemas.microsoft.com/office/word/2006/wordml" xmlns:wps="http://schemas.microsoft.com/office/word/2010/wordprocessingShape" mc:Ignorable="w14 w15 w16se w16cid w16 w16cex w16sdtdh wp14">
+<w:ftr xmlns:wpc="http://schemas.microsoft.com/office/word/2010/wordprocessingCanvas" xmlns:mc="http://schemas.openxmlformats.org/markup-compatibility/2006" xmlns:o="urn:schemas-microsoft-com:office:office" xmlns:r="http://schemas.openxmlformats.org/officeDocument/2006/relationships" xmlns:m="http://schemas.openxmlformats.org/officeDocument/2006/math" xmlns:v="urn:schemas-microsoft-com:vml" xmlns:wp14="http://schemas.microsoft.com/office/word/2010/wordprocessingDrawing" xmlns:wp="http://schemas.openxmlformats.org/drawingml/2006/wordprocessingDrawing" xmlns:w10="urn:schemas-microsoft-com:office:word" xmlns:w="http://schemas.openxmlformats.org/wordprocessingml/2006/main" xmlns:w14="http://schemas.microsoft.com/office/word/2010/wordml" xmlns:w15="http://schemas.microsoft.com/office/word/2012/wordml" xmlns:wpg="http://schemas.microsoft.com/office/word/2010/wordprocessingGroup" xmlns:wpi="http://schemas.microsoft.com/office/word/2010/wordprocessingInk" xmlns:wne="http://schemas.microsoft.com/office/word/2006/wordml" xmlns:wps="http://schemas.microsoft.com/office/word/2010/wordprocessingShape" mc:Ignorable="w14 w15 wp14">
   <w:p>
     <w:pPr>
       <w:jc w:val="right"/>
@@ -6266,6 +6629,7 @@
     <w:r>
       <w:rPr>
         <w:noProof/>
+        <w:lang w:val="it-IT"/>
       </w:rPr>
       <w:drawing>
         <wp:anchor distT="114300" distB="114300" distL="114300" distR="114300" simplePos="0" relativeHeight="251658240" behindDoc="1" locked="0" layoutInCell="1" hidden="0" allowOverlap="1" wp14:anchorId="0C6698E3" wp14:editId="5703EDB1">
@@ -6317,7 +6681,7 @@
 </file>
 
 <file path=word/footer2.xml><?xml version="1.0" encoding="utf-8"?>
-<w:ftr xmlns:wpc="http://schemas.microsoft.com/office/word/2010/wordprocessingCanvas" xmlns:cx="http://schemas.microsoft.com/office/drawing/2014/chartex" xmlns:cx1="http://schemas.microsoft.com/office/drawing/2015/9/8/chartex" xmlns:cx2="http://schemas.microsoft.com/office/drawing/2015/10/21/chartex" xmlns:cx3="http://schemas.microsoft.com/office/drawing/2016/5/9/chartex" xmlns:cx4="http://schemas.microsoft.com/office/drawing/2016/5/10/chartex" xmlns:cx5="http://schemas.microsoft.com/office/drawing/2016/5/11/chartex" xmlns:cx6="http://schemas.microsoft.com/office/drawing/2016/5/12/chartex" xmlns:cx7="http://schemas.microsoft.com/office/drawing/2016/5/13/chartex" xmlns:cx8="http://schemas.microsoft.com/office/drawing/2016/5/14/chartex" xmlns:mc="http://schemas.openxmlformats.org/markup-compatibility/2006" xmlns:aink="http://schemas.microsoft.com/office/drawing/2016/ink" xmlns:am3d="http://schemas.microsoft.com/office/drawing/2017/model3d" xmlns:o="urn:schemas-microsoft-com:office:office" xmlns:oel="http://schemas.microsoft.com/office/2019/extlst" xmlns:r="http://schemas.openxmlformats.org/officeDocument/2006/relationships" xmlns:m="http://schemas.openxmlformats.org/officeDocument/2006/math" xmlns:v="urn:schemas-microsoft-com:vml" xmlns:wp14="http://schemas.microsoft.com/office/word/2010/wordprocessingDrawing" xmlns:wp="http://schemas.openxmlformats.org/drawingml/2006/wordprocessingDrawing" xmlns:w10="urn:schemas-microsoft-com:office:word" xmlns:w="http://schemas.openxmlformats.org/wordprocessingml/2006/main" xmlns:w14="http://schemas.microsoft.com/office/word/2010/wordml" xmlns:w15="http://schemas.microsoft.com/office/word/2012/wordml" xmlns:w16cex="http://schemas.microsoft.com/office/word/2018/wordml/cex" xmlns:w16cid="http://schemas.microsoft.com/office/word/2016/wordml/cid" xmlns:w16="http://schemas.microsoft.com/office/word/2018/wordml" xmlns:w16sdtdh="http://schemas.microsoft.com/office/word/2020/wordml/sdtdatahash" xmlns:w16se="http://schemas.microsoft.com/office/word/2015/wordml/symex" xmlns:wpg="http://schemas.microsoft.com/office/word/2010/wordprocessingGroup" xmlns:wpi="http://schemas.microsoft.com/office/word/2010/wordprocessingInk" xmlns:wne="http://schemas.microsoft.com/office/word/2006/wordml" xmlns:wps="http://schemas.microsoft.com/office/word/2010/wordprocessingShape" mc:Ignorable="w14 w15 w16se w16cid w16 w16cex w16sdtdh wp14">
+<w:ftr xmlns:wpc="http://schemas.microsoft.com/office/word/2010/wordprocessingCanvas" xmlns:mc="http://schemas.openxmlformats.org/markup-compatibility/2006" xmlns:o="urn:schemas-microsoft-com:office:office" xmlns:r="http://schemas.openxmlformats.org/officeDocument/2006/relationships" xmlns:m="http://schemas.openxmlformats.org/officeDocument/2006/math" xmlns:v="urn:schemas-microsoft-com:vml" xmlns:wp14="http://schemas.microsoft.com/office/word/2010/wordprocessingDrawing" xmlns:wp="http://schemas.openxmlformats.org/drawingml/2006/wordprocessingDrawing" xmlns:w10="urn:schemas-microsoft-com:office:word" xmlns:w="http://schemas.openxmlformats.org/wordprocessingml/2006/main" xmlns:w14="http://schemas.microsoft.com/office/word/2010/wordml" xmlns:w15="http://schemas.microsoft.com/office/word/2012/wordml" xmlns:wpg="http://schemas.microsoft.com/office/word/2010/wordprocessingGroup" xmlns:wpi="http://schemas.microsoft.com/office/word/2010/wordprocessingInk" xmlns:wne="http://schemas.microsoft.com/office/word/2006/wordml" xmlns:wps="http://schemas.microsoft.com/office/word/2010/wordprocessingShape" mc:Ignorable="w14 w15 wp14">
   <w:p>
     <w:pPr>
       <w:jc w:val="right"/>
@@ -6377,6 +6741,7 @@
     <w:r>
       <w:rPr>
         <w:noProof/>
+        <w:lang w:val="it-IT"/>
       </w:rPr>
       <w:drawing>
         <wp:anchor distT="114300" distB="114300" distL="114300" distR="114300" simplePos="0" relativeHeight="251659264" behindDoc="1" locked="0" layoutInCell="1" hidden="0" allowOverlap="1" wp14:anchorId="4CC2861A" wp14:editId="5D9F7560">
@@ -6428,7 +6793,7 @@
 </file>
 
 <file path=word/footnotes.xml><?xml version="1.0" encoding="utf-8"?>
-<w:footnotes xmlns:wpc="http://schemas.microsoft.com/office/word/2010/wordprocessingCanvas" xmlns:cx="http://schemas.microsoft.com/office/drawing/2014/chartex" xmlns:cx1="http://schemas.microsoft.com/office/drawing/2015/9/8/chartex" xmlns:cx2="http://schemas.microsoft.com/office/drawing/2015/10/21/chartex" xmlns:cx3="http://schemas.microsoft.com/office/drawing/2016/5/9/chartex" xmlns:cx4="http://schemas.microsoft.com/office/drawing/2016/5/10/chartex" xmlns:cx5="http://schemas.microsoft.com/office/drawing/2016/5/11/chartex" xmlns:cx6="http://schemas.microsoft.com/office/drawing/2016/5/12/chartex" xmlns:cx7="http://schemas.microsoft.com/office/drawing/2016/5/13/chartex" xmlns:cx8="http://schemas.microsoft.com/office/drawing/2016/5/14/chartex" xmlns:mc="http://schemas.openxmlformats.org/markup-compatibility/2006" xmlns:aink="http://schemas.microsoft.com/office/drawing/2016/ink" xmlns:am3d="http://schemas.microsoft.com/office/drawing/2017/model3d" xmlns:o="urn:schemas-microsoft-com:office:office" xmlns:oel="http://schemas.microsoft.com/office/2019/extlst" xmlns:r="http://schemas.openxmlformats.org/officeDocument/2006/relationships" xmlns:m="http://schemas.openxmlformats.org/officeDocument/2006/math" xmlns:v="urn:schemas-microsoft-com:vml" xmlns:wp14="http://schemas.microsoft.com/office/word/2010/wordprocessingDrawing" xmlns:wp="http://schemas.openxmlformats.org/drawingml/2006/wordprocessingDrawing" xmlns:w10="urn:schemas-microsoft-com:office:word" xmlns:w="http://schemas.openxmlformats.org/wordprocessingml/2006/main" xmlns:w14="http://schemas.microsoft.com/office/word/2010/wordml" xmlns:w15="http://schemas.microsoft.com/office/word/2012/wordml" xmlns:w16cex="http://schemas.microsoft.com/office/word/2018/wordml/cex" xmlns:w16cid="http://schemas.microsoft.com/office/word/2016/wordml/cid" xmlns:w16="http://schemas.microsoft.com/office/word/2018/wordml" xmlns:w16sdtdh="http://schemas.microsoft.com/office/word/2020/wordml/sdtdatahash" xmlns:w16se="http://schemas.microsoft.com/office/word/2015/wordml/symex" xmlns:wpg="http://schemas.microsoft.com/office/word/2010/wordprocessingGroup" xmlns:wpi="http://schemas.microsoft.com/office/word/2010/wordprocessingInk" xmlns:wne="http://schemas.microsoft.com/office/word/2006/wordml" xmlns:wps="http://schemas.microsoft.com/office/word/2010/wordprocessingShape" mc:Ignorable="w14 w15 w16se w16cid w16 w16cex w16sdtdh wp14">
+<w:footnotes xmlns:wpc="http://schemas.microsoft.com/office/word/2010/wordprocessingCanvas" xmlns:mc="http://schemas.openxmlformats.org/markup-compatibility/2006" xmlns:o="urn:schemas-microsoft-com:office:office" xmlns:r="http://schemas.openxmlformats.org/officeDocument/2006/relationships" xmlns:m="http://schemas.openxmlformats.org/officeDocument/2006/math" xmlns:v="urn:schemas-microsoft-com:vml" xmlns:wp14="http://schemas.microsoft.com/office/word/2010/wordprocessingDrawing" xmlns:wp="http://schemas.openxmlformats.org/drawingml/2006/wordprocessingDrawing" xmlns:w10="urn:schemas-microsoft-com:office:word" xmlns:w="http://schemas.openxmlformats.org/wordprocessingml/2006/main" xmlns:w14="http://schemas.microsoft.com/office/word/2010/wordml" xmlns:w15="http://schemas.microsoft.com/office/word/2012/wordml" xmlns:wpg="http://schemas.microsoft.com/office/word/2010/wordprocessingGroup" xmlns:wpi="http://schemas.microsoft.com/office/word/2010/wordprocessingInk" xmlns:wne="http://schemas.microsoft.com/office/word/2006/wordml" xmlns:wps="http://schemas.microsoft.com/office/word/2010/wordprocessingShape" mc:Ignorable="w14 w15 wp14">
   <w:footnote w:type="separator" w:id="-1">
     <w:p>
       <w:pPr>
@@ -6453,14 +6818,14 @@
 </file>
 
 <file path=word/header1.xml><?xml version="1.0" encoding="utf-8"?>
-<w:hdr xmlns:wpc="http://schemas.microsoft.com/office/word/2010/wordprocessingCanvas" xmlns:cx="http://schemas.microsoft.com/office/drawing/2014/chartex" xmlns:cx1="http://schemas.microsoft.com/office/drawing/2015/9/8/chartex" xmlns:cx2="http://schemas.microsoft.com/office/drawing/2015/10/21/chartex" xmlns:cx3="http://schemas.microsoft.com/office/drawing/2016/5/9/chartex" xmlns:cx4="http://schemas.microsoft.com/office/drawing/2016/5/10/chartex" xmlns:cx5="http://schemas.microsoft.com/office/drawing/2016/5/11/chartex" xmlns:cx6="http://schemas.microsoft.com/office/drawing/2016/5/12/chartex" xmlns:cx7="http://schemas.microsoft.com/office/drawing/2016/5/13/chartex" xmlns:cx8="http://schemas.microsoft.com/office/drawing/2016/5/14/chartex" xmlns:mc="http://schemas.openxmlformats.org/markup-compatibility/2006" xmlns:aink="http://schemas.microsoft.com/office/drawing/2016/ink" xmlns:am3d="http://schemas.microsoft.com/office/drawing/2017/model3d" xmlns:o="urn:schemas-microsoft-com:office:office" xmlns:oel="http://schemas.microsoft.com/office/2019/extlst" xmlns:r="http://schemas.openxmlformats.org/officeDocument/2006/relationships" xmlns:m="http://schemas.openxmlformats.org/officeDocument/2006/math" xmlns:v="urn:schemas-microsoft-com:vml" xmlns:wp14="http://schemas.microsoft.com/office/word/2010/wordprocessingDrawing" xmlns:wp="http://schemas.openxmlformats.org/drawingml/2006/wordprocessingDrawing" xmlns:w10="urn:schemas-microsoft-com:office:word" xmlns:w="http://schemas.openxmlformats.org/wordprocessingml/2006/main" xmlns:w14="http://schemas.microsoft.com/office/word/2010/wordml" xmlns:w15="http://schemas.microsoft.com/office/word/2012/wordml" xmlns:w16cex="http://schemas.microsoft.com/office/word/2018/wordml/cex" xmlns:w16cid="http://schemas.microsoft.com/office/word/2016/wordml/cid" xmlns:w16="http://schemas.microsoft.com/office/word/2018/wordml" xmlns:w16sdtdh="http://schemas.microsoft.com/office/word/2020/wordml/sdtdatahash" xmlns:w16se="http://schemas.microsoft.com/office/word/2015/wordml/symex" xmlns:wpg="http://schemas.microsoft.com/office/word/2010/wordprocessingGroup" xmlns:wpi="http://schemas.microsoft.com/office/word/2010/wordprocessingInk" xmlns:wne="http://schemas.microsoft.com/office/word/2006/wordml" xmlns:wps="http://schemas.microsoft.com/office/word/2010/wordprocessingShape" mc:Ignorable="w14 w15 w16se w16cid w16 w16cex w16sdtdh wp14">
+<w:hdr xmlns:wpc="http://schemas.microsoft.com/office/word/2010/wordprocessingCanvas" xmlns:mc="http://schemas.openxmlformats.org/markup-compatibility/2006" xmlns:o="urn:schemas-microsoft-com:office:office" xmlns:r="http://schemas.openxmlformats.org/officeDocument/2006/relationships" xmlns:m="http://schemas.openxmlformats.org/officeDocument/2006/math" xmlns:v="urn:schemas-microsoft-com:vml" xmlns:wp14="http://schemas.microsoft.com/office/word/2010/wordprocessingDrawing" xmlns:wp="http://schemas.openxmlformats.org/drawingml/2006/wordprocessingDrawing" xmlns:w10="urn:schemas-microsoft-com:office:word" xmlns:w="http://schemas.openxmlformats.org/wordprocessingml/2006/main" xmlns:w14="http://schemas.microsoft.com/office/word/2010/wordml" xmlns:w15="http://schemas.microsoft.com/office/word/2012/wordml" xmlns:wpg="http://schemas.microsoft.com/office/word/2010/wordprocessingGroup" xmlns:wpi="http://schemas.microsoft.com/office/word/2010/wordprocessingInk" xmlns:wne="http://schemas.microsoft.com/office/word/2006/wordml" xmlns:wps="http://schemas.microsoft.com/office/word/2010/wordprocessingShape" mc:Ignorable="w14 w15 wp14">
   <w:p/>
 </w:hdr>
 </file>
 
 <file path=word/numbering.xml><?xml version="1.0" encoding="utf-8"?>
-<w:numbering xmlns:wpc="http://schemas.microsoft.com/office/word/2010/wordprocessingCanvas" xmlns:cx="http://schemas.microsoft.com/office/drawing/2014/chartex" xmlns:cx1="http://schemas.microsoft.com/office/drawing/2015/9/8/chartex" xmlns:cx2="http://schemas.microsoft.com/office/drawing/2015/10/21/chartex" xmlns:cx3="http://schemas.microsoft.com/office/drawing/2016/5/9/chartex" xmlns:cx4="http://schemas.microsoft.com/office/drawing/2016/5/10/chartex" xmlns:cx5="http://schemas.microsoft.com/office/drawing/2016/5/11/chartex" xmlns:cx6="http://schemas.microsoft.com/office/drawing/2016/5/12/chartex" xmlns:cx7="http://schemas.microsoft.com/office/drawing/2016/5/13/chartex" xmlns:cx8="http://schemas.microsoft.com/office/drawing/2016/5/14/chartex" xmlns:mc="http://schemas.openxmlformats.org/markup-compatibility/2006" xmlns:aink="http://schemas.microsoft.com/office/drawing/2016/ink" xmlns:am3d="http://schemas.microsoft.com/office/drawing/2017/model3d" xmlns:o="urn:schemas-microsoft-com:office:office" xmlns:oel="http://schemas.microsoft.com/office/2019/extlst" xmlns:r="http://schemas.openxmlformats.org/officeDocument/2006/relationships" xmlns:m="http://schemas.openxmlformats.org/officeDocument/2006/math" xmlns:v="urn:schemas-microsoft-com:vml" xmlns:wp14="http://schemas.microsoft.com/office/word/2010/wordprocessingDrawing" xmlns:wp="http://schemas.openxmlformats.org/drawingml/2006/wordprocessingDrawing" xmlns:w10="urn:schemas-microsoft-com:office:word" xmlns:w="http://schemas.openxmlformats.org/wordprocessingml/2006/main" xmlns:w14="http://schemas.microsoft.com/office/word/2010/wordml" xmlns:w15="http://schemas.microsoft.com/office/word/2012/wordml" xmlns:w16cex="http://schemas.microsoft.com/office/word/2018/wordml/cex" xmlns:w16cid="http://schemas.microsoft.com/office/word/2016/wordml/cid" xmlns:w16="http://schemas.microsoft.com/office/word/2018/wordml" xmlns:w16sdtdh="http://schemas.microsoft.com/office/word/2020/wordml/sdtdatahash" xmlns:w16se="http://schemas.microsoft.com/office/word/2015/wordml/symex" xmlns:wpg="http://schemas.microsoft.com/office/word/2010/wordprocessingGroup" xmlns:wpi="http://schemas.microsoft.com/office/word/2010/wordprocessingInk" xmlns:wne="http://schemas.microsoft.com/office/word/2006/wordml" xmlns:wps="http://schemas.microsoft.com/office/word/2010/wordprocessingShape" mc:Ignorable="w14 w15 w16se w16cid w16 w16cex w16sdtdh wp14">
-  <w:abstractNum w:abstractNumId="0" w15:restartNumberingAfterBreak="0">
+<w:numbering xmlns:wpc="http://schemas.microsoft.com/office/word/2010/wordprocessingCanvas" xmlns:mc="http://schemas.openxmlformats.org/markup-compatibility/2006" xmlns:o="urn:schemas-microsoft-com:office:office" xmlns:r="http://schemas.openxmlformats.org/officeDocument/2006/relationships" xmlns:m="http://schemas.openxmlformats.org/officeDocument/2006/math" xmlns:v="urn:schemas-microsoft-com:vml" xmlns:wp14="http://schemas.microsoft.com/office/word/2010/wordprocessingDrawing" xmlns:wp="http://schemas.openxmlformats.org/drawingml/2006/wordprocessingDrawing" xmlns:w10="urn:schemas-microsoft-com:office:word" xmlns:w="http://schemas.openxmlformats.org/wordprocessingml/2006/main" xmlns:w14="http://schemas.microsoft.com/office/word/2010/wordml" xmlns:w15="http://schemas.microsoft.com/office/word/2012/wordml" xmlns:wpg="http://schemas.microsoft.com/office/word/2010/wordprocessingGroup" xmlns:wpi="http://schemas.microsoft.com/office/word/2010/wordprocessingInk" xmlns:wne="http://schemas.microsoft.com/office/word/2006/wordml" xmlns:wps="http://schemas.microsoft.com/office/word/2010/wordprocessingShape" mc:Ignorable="w14 w15 wp14">
+  <w:abstractNum w:abstractNumId="0">
     <w:nsid w:val="0CE97106"/>
     <w:multiLevelType w:val="hybridMultilevel"/>
     <w:tmpl w:val="62AA94D6"/>
@@ -6573,10 +6938,10 @@
       </w:rPr>
     </w:lvl>
   </w:abstractNum>
-  <w:abstractNum w:abstractNumId="1" w15:restartNumberingAfterBreak="0">
-    <w:nsid w:val="35314ED6"/>
+  <w:abstractNum w:abstractNumId="1">
+    <w:nsid w:val="27BB5927"/>
     <w:multiLevelType w:val="hybridMultilevel"/>
-    <w:tmpl w:val="65586FE8"/>
+    <w:tmpl w:val="681A20B6"/>
     <w:lvl w:ilvl="0" w:tplc="04100001">
       <w:start w:val="1"/>
       <w:numFmt w:val="bullet"/>
@@ -6686,10 +7051,10 @@
       </w:rPr>
     </w:lvl>
   </w:abstractNum>
-  <w:abstractNum w:abstractNumId="2" w15:restartNumberingAfterBreak="0">
-    <w:nsid w:val="37305B66"/>
+  <w:abstractNum w:abstractNumId="2">
+    <w:nsid w:val="35314ED6"/>
     <w:multiLevelType w:val="hybridMultilevel"/>
-    <w:tmpl w:val="21704912"/>
+    <w:tmpl w:val="65586FE8"/>
     <w:lvl w:ilvl="0" w:tplc="04100001">
       <w:start w:val="1"/>
       <w:numFmt w:val="bullet"/>
@@ -6799,10 +7164,10 @@
       </w:rPr>
     </w:lvl>
   </w:abstractNum>
-  <w:abstractNum w:abstractNumId="3" w15:restartNumberingAfterBreak="0">
-    <w:nsid w:val="62C9135D"/>
+  <w:abstractNum w:abstractNumId="3">
+    <w:nsid w:val="37305B66"/>
     <w:multiLevelType w:val="hybridMultilevel"/>
-    <w:tmpl w:val="22F091D6"/>
+    <w:tmpl w:val="21704912"/>
     <w:lvl w:ilvl="0" w:tplc="04100001">
       <w:start w:val="1"/>
       <w:numFmt w:val="bullet"/>
@@ -6912,7 +7277,120 @@
       </w:rPr>
     </w:lvl>
   </w:abstractNum>
-  <w:abstractNum w:abstractNumId="4" w15:restartNumberingAfterBreak="0">
+  <w:abstractNum w:abstractNumId="4">
+    <w:nsid w:val="62C9135D"/>
+    <w:multiLevelType w:val="hybridMultilevel"/>
+    <w:tmpl w:val="22F091D6"/>
+    <w:lvl w:ilvl="0" w:tplc="04100001">
+      <w:start w:val="1"/>
+      <w:numFmt w:val="bullet"/>
+      <w:lvlText w:val=""/>
+      <w:lvlJc w:val="left"/>
+      <w:pPr>
+        <w:ind w:left="720" w:hanging="360"/>
+      </w:pPr>
+      <w:rPr>
+        <w:rFonts w:ascii="Symbol" w:hAnsi="Symbol" w:hint="default"/>
+      </w:rPr>
+    </w:lvl>
+    <w:lvl w:ilvl="1" w:tplc="04100003" w:tentative="1">
+      <w:start w:val="1"/>
+      <w:numFmt w:val="bullet"/>
+      <w:lvlText w:val="o"/>
+      <w:lvlJc w:val="left"/>
+      <w:pPr>
+        <w:ind w:left="1440" w:hanging="360"/>
+      </w:pPr>
+      <w:rPr>
+        <w:rFonts w:ascii="Courier New" w:hAnsi="Courier New" w:cs="Courier New" w:hint="default"/>
+      </w:rPr>
+    </w:lvl>
+    <w:lvl w:ilvl="2" w:tplc="04100005" w:tentative="1">
+      <w:start w:val="1"/>
+      <w:numFmt w:val="bullet"/>
+      <w:lvlText w:val=""/>
+      <w:lvlJc w:val="left"/>
+      <w:pPr>
+        <w:ind w:left="2160" w:hanging="360"/>
+      </w:pPr>
+      <w:rPr>
+        <w:rFonts w:ascii="Wingdings" w:hAnsi="Wingdings" w:hint="default"/>
+      </w:rPr>
+    </w:lvl>
+    <w:lvl w:ilvl="3" w:tplc="04100001" w:tentative="1">
+      <w:start w:val="1"/>
+      <w:numFmt w:val="bullet"/>
+      <w:lvlText w:val=""/>
+      <w:lvlJc w:val="left"/>
+      <w:pPr>
+        <w:ind w:left="2880" w:hanging="360"/>
+      </w:pPr>
+      <w:rPr>
+        <w:rFonts w:ascii="Symbol" w:hAnsi="Symbol" w:hint="default"/>
+      </w:rPr>
+    </w:lvl>
+    <w:lvl w:ilvl="4" w:tplc="04100003" w:tentative="1">
+      <w:start w:val="1"/>
+      <w:numFmt w:val="bullet"/>
+      <w:lvlText w:val="o"/>
+      <w:lvlJc w:val="left"/>
+      <w:pPr>
+        <w:ind w:left="3600" w:hanging="360"/>
+      </w:pPr>
+      <w:rPr>
+        <w:rFonts w:ascii="Courier New" w:hAnsi="Courier New" w:cs="Courier New" w:hint="default"/>
+      </w:rPr>
+    </w:lvl>
+    <w:lvl w:ilvl="5" w:tplc="04100005" w:tentative="1">
+      <w:start w:val="1"/>
+      <w:numFmt w:val="bullet"/>
+      <w:lvlText w:val=""/>
+      <w:lvlJc w:val="left"/>
+      <w:pPr>
+        <w:ind w:left="4320" w:hanging="360"/>
+      </w:pPr>
+      <w:rPr>
+        <w:rFonts w:ascii="Wingdings" w:hAnsi="Wingdings" w:hint="default"/>
+      </w:rPr>
+    </w:lvl>
+    <w:lvl w:ilvl="6" w:tplc="04100001" w:tentative="1">
+      <w:start w:val="1"/>
+      <w:numFmt w:val="bullet"/>
+      <w:lvlText w:val=""/>
+      <w:lvlJc w:val="left"/>
+      <w:pPr>
+        <w:ind w:left="5040" w:hanging="360"/>
+      </w:pPr>
+      <w:rPr>
+        <w:rFonts w:ascii="Symbol" w:hAnsi="Symbol" w:hint="default"/>
+      </w:rPr>
+    </w:lvl>
+    <w:lvl w:ilvl="7" w:tplc="04100003" w:tentative="1">
+      <w:start w:val="1"/>
+      <w:numFmt w:val="bullet"/>
+      <w:lvlText w:val="o"/>
+      <w:lvlJc w:val="left"/>
+      <w:pPr>
+        <w:ind w:left="5760" w:hanging="360"/>
+      </w:pPr>
+      <w:rPr>
+        <w:rFonts w:ascii="Courier New" w:hAnsi="Courier New" w:cs="Courier New" w:hint="default"/>
+      </w:rPr>
+    </w:lvl>
+    <w:lvl w:ilvl="8" w:tplc="04100005" w:tentative="1">
+      <w:start w:val="1"/>
+      <w:numFmt w:val="bullet"/>
+      <w:lvlText w:val=""/>
+      <w:lvlJc w:val="left"/>
+      <w:pPr>
+        <w:ind w:left="6480" w:hanging="360"/>
+      </w:pPr>
+      <w:rPr>
+        <w:rFonts w:ascii="Wingdings" w:hAnsi="Wingdings" w:hint="default"/>
+      </w:rPr>
+    </w:lvl>
+  </w:abstractNum>
+  <w:abstractNum w:abstractNumId="5">
     <w:nsid w:val="65AF2E86"/>
     <w:multiLevelType w:val="hybridMultilevel"/>
     <w:tmpl w:val="FE3E2922"/>
@@ -7025,7 +7503,7 @@
       </w:rPr>
     </w:lvl>
   </w:abstractNum>
-  <w:abstractNum w:abstractNumId="5" w15:restartNumberingAfterBreak="0">
+  <w:abstractNum w:abstractNumId="6">
     <w:nsid w:val="7C342513"/>
     <w:multiLevelType w:val="hybridMultilevel"/>
     <w:tmpl w:val="FAA67756"/>
@@ -7138,7 +7616,7 @@
       </w:rPr>
     </w:lvl>
   </w:abstractNum>
-  <w:abstractNum w:abstractNumId="6" w15:restartNumberingAfterBreak="0">
+  <w:abstractNum w:abstractNumId="7">
     <w:nsid w:val="7F831B20"/>
     <w:multiLevelType w:val="hybridMultilevel"/>
     <w:tmpl w:val="88E8D4CE"/>
@@ -7251,32 +7729,35 @@
       </w:rPr>
     </w:lvl>
   </w:abstractNum>
-  <w:num w:numId="1" w16cid:durableId="851383223">
+  <w:num w:numId="1">
     <w:abstractNumId w:val="0"/>
   </w:num>
-  <w:num w:numId="2" w16cid:durableId="871769394">
-    <w:abstractNumId w:val="1"/>
+  <w:num w:numId="2">
+    <w:abstractNumId w:val="2"/>
   </w:num>
-  <w:num w:numId="3" w16cid:durableId="303003308">
+  <w:num w:numId="3">
+    <w:abstractNumId w:val="5"/>
+  </w:num>
+  <w:num w:numId="4">
+    <w:abstractNumId w:val="6"/>
+  </w:num>
+  <w:num w:numId="5">
+    <w:abstractNumId w:val="3"/>
+  </w:num>
+  <w:num w:numId="6">
     <w:abstractNumId w:val="4"/>
   </w:num>
-  <w:num w:numId="4" w16cid:durableId="337730275">
-    <w:abstractNumId w:val="5"/>
+  <w:num w:numId="7">
+    <w:abstractNumId w:val="7"/>
   </w:num>
-  <w:num w:numId="5" w16cid:durableId="2096510083">
-    <w:abstractNumId w:val="2"/>
-  </w:num>
-  <w:num w:numId="6" w16cid:durableId="1656838846">
-    <w:abstractNumId w:val="3"/>
-  </w:num>
-  <w:num w:numId="7" w16cid:durableId="415788576">
-    <w:abstractNumId w:val="6"/>
+  <w:num w:numId="8">
+    <w:abstractNumId w:val="1"/>
   </w:num>
 </w:numbering>
 </file>
 
 <file path=word/styles.xml><?xml version="1.0" encoding="utf-8"?>
-<w:styles xmlns:mc="http://schemas.openxmlformats.org/markup-compatibility/2006" xmlns:r="http://schemas.openxmlformats.org/officeDocument/2006/relationships" xmlns:w="http://schemas.openxmlformats.org/wordprocessingml/2006/main" xmlns:w14="http://schemas.microsoft.com/office/word/2010/wordml" xmlns:w15="http://schemas.microsoft.com/office/word/2012/wordml" xmlns:w16cex="http://schemas.microsoft.com/office/word/2018/wordml/cex" xmlns:w16cid="http://schemas.microsoft.com/office/word/2016/wordml/cid" xmlns:w16="http://schemas.microsoft.com/office/word/2018/wordml" xmlns:w16sdtdh="http://schemas.microsoft.com/office/word/2020/wordml/sdtdatahash" xmlns:w16se="http://schemas.microsoft.com/office/word/2015/wordml/symex" mc:Ignorable="w14 w15 w16se w16cid w16 w16cex w16sdtdh">
+<w:styles xmlns:mc="http://schemas.openxmlformats.org/markup-compatibility/2006" xmlns:r="http://schemas.openxmlformats.org/officeDocument/2006/relationships" xmlns:w="http://schemas.openxmlformats.org/wordprocessingml/2006/main" xmlns:w14="http://schemas.microsoft.com/office/word/2010/wordml" xmlns:w15="http://schemas.microsoft.com/office/word/2012/wordml" mc:Ignorable="w14 w15">
   <w:docDefaults>
     <w:rPrDefault>
       <w:rPr>
@@ -7292,7 +7773,7 @@
       </w:pPr>
     </w:pPrDefault>
   </w:docDefaults>
-  <w:latentStyles w:defLockedState="0" w:defUIPriority="99" w:defSemiHidden="0" w:defUnhideWhenUsed="0" w:defQFormat="0" w:count="376">
+  <w:latentStyles w:defLockedState="0" w:defUIPriority="99" w:defSemiHidden="0" w:defUnhideWhenUsed="0" w:defQFormat="0" w:count="371">
     <w:lsdException w:name="Normal" w:uiPriority="0" w:qFormat="1"/>
     <w:lsdException w:name="heading 1" w:uiPriority="9" w:qFormat="1"/>
     <w:lsdException w:name="heading 2" w:semiHidden="1" w:uiPriority="9" w:unhideWhenUsed="1" w:qFormat="1"/>
@@ -7664,11 +8145,6 @@
     <w:lsdException w:name="List Table 5 Dark Accent 6" w:uiPriority="50"/>
     <w:lsdException w:name="List Table 6 Colorful Accent 6" w:uiPriority="51"/>
     <w:lsdException w:name="List Table 7 Colorful Accent 6" w:uiPriority="52"/>
-    <w:lsdException w:name="Mention" w:semiHidden="1" w:unhideWhenUsed="1"/>
-    <w:lsdException w:name="Smart Hyperlink" w:semiHidden="1" w:unhideWhenUsed="1"/>
-    <w:lsdException w:name="Hashtag" w:semiHidden="1" w:unhideWhenUsed="1"/>
-    <w:lsdException w:name="Unresolved Mention" w:semiHidden="1" w:unhideWhenUsed="1"/>
-    <w:lsdException w:name="Smart Link" w:semiHidden="1" w:unhideWhenUsed="1"/>
   </w:latentStyles>
   <w:style w:type="paragraph" w:default="1" w:styleId="Normale">
     <w:name w:val="Normal"/>
@@ -8012,7 +8488,7 @@
       <w:u w:val="single"/>
     </w:rPr>
   </w:style>
-  <w:style w:type="character" w:styleId="Menzionenonrisolta">
+  <w:style w:type="character" w:customStyle="1" w:styleId="UnresolvedMention">
     <w:name w:val="Unresolved Mention"/>
     <w:basedOn w:val="Carpredefinitoparagrafo"/>
     <w:uiPriority w:val="99"/>

</xml_diff>

<commit_message>
completato il power point
</commit_message>
<xml_diff>
--- a/Task eseguiti/Task-Partecipante1.docx
+++ b/Task eseguiti/Task-Partecipante1.docx
@@ -1,6 +1,6 @@
 
 <file path=word/document.xml><?xml version="1.0" encoding="utf-8"?>
-<w:document xmlns:wpc="http://schemas.microsoft.com/office/word/2010/wordprocessingCanvas" xmlns:mc="http://schemas.openxmlformats.org/markup-compatibility/2006" xmlns:o="urn:schemas-microsoft-com:office:office" xmlns:r="http://schemas.openxmlformats.org/officeDocument/2006/relationships" xmlns:m="http://schemas.openxmlformats.org/officeDocument/2006/math" xmlns:v="urn:schemas-microsoft-com:vml" xmlns:wp14="http://schemas.microsoft.com/office/word/2010/wordprocessingDrawing" xmlns:wp="http://schemas.openxmlformats.org/drawingml/2006/wordprocessingDrawing" xmlns:w10="urn:schemas-microsoft-com:office:word" xmlns:w="http://schemas.openxmlformats.org/wordprocessingml/2006/main" xmlns:w14="http://schemas.microsoft.com/office/word/2010/wordml" xmlns:w15="http://schemas.microsoft.com/office/word/2012/wordml" xmlns:wpg="http://schemas.microsoft.com/office/word/2010/wordprocessingGroup" xmlns:wpi="http://schemas.microsoft.com/office/word/2010/wordprocessingInk" xmlns:wne="http://schemas.microsoft.com/office/word/2006/wordml" xmlns:wps="http://schemas.microsoft.com/office/word/2010/wordprocessingShape" mc:Ignorable="w14 w15 wp14">
+<w:document xmlns:wpc="http://schemas.microsoft.com/office/word/2010/wordprocessingCanvas" xmlns:cx="http://schemas.microsoft.com/office/drawing/2014/chartex" xmlns:cx1="http://schemas.microsoft.com/office/drawing/2015/9/8/chartex" xmlns:cx2="http://schemas.microsoft.com/office/drawing/2015/10/21/chartex" xmlns:cx3="http://schemas.microsoft.com/office/drawing/2016/5/9/chartex" xmlns:cx4="http://schemas.microsoft.com/office/drawing/2016/5/10/chartex" xmlns:cx5="http://schemas.microsoft.com/office/drawing/2016/5/11/chartex" xmlns:cx6="http://schemas.microsoft.com/office/drawing/2016/5/12/chartex" xmlns:cx7="http://schemas.microsoft.com/office/drawing/2016/5/13/chartex" xmlns:cx8="http://schemas.microsoft.com/office/drawing/2016/5/14/chartex" xmlns:mc="http://schemas.openxmlformats.org/markup-compatibility/2006" xmlns:aink="http://schemas.microsoft.com/office/drawing/2016/ink" xmlns:am3d="http://schemas.microsoft.com/office/drawing/2017/model3d" xmlns:o="urn:schemas-microsoft-com:office:office" xmlns:oel="http://schemas.microsoft.com/office/2019/extlst" xmlns:r="http://schemas.openxmlformats.org/officeDocument/2006/relationships" xmlns:m="http://schemas.openxmlformats.org/officeDocument/2006/math" xmlns:v="urn:schemas-microsoft-com:vml" xmlns:wp14="http://schemas.microsoft.com/office/word/2010/wordprocessingDrawing" xmlns:wp="http://schemas.openxmlformats.org/drawingml/2006/wordprocessingDrawing" xmlns:w10="urn:schemas-microsoft-com:office:word" xmlns:w="http://schemas.openxmlformats.org/wordprocessingml/2006/main" xmlns:w14="http://schemas.microsoft.com/office/word/2010/wordml" xmlns:w15="http://schemas.microsoft.com/office/word/2012/wordml" xmlns:w16cex="http://schemas.microsoft.com/office/word/2018/wordml/cex" xmlns:w16cid="http://schemas.microsoft.com/office/word/2016/wordml/cid" xmlns:w16="http://schemas.microsoft.com/office/word/2018/wordml" xmlns:w16sdtdh="http://schemas.microsoft.com/office/word/2020/wordml/sdtdatahash" xmlns:w16se="http://schemas.microsoft.com/office/word/2015/wordml/symex" xmlns:wpg="http://schemas.microsoft.com/office/word/2010/wordprocessingGroup" xmlns:wpi="http://schemas.microsoft.com/office/word/2010/wordprocessingInk" xmlns:wne="http://schemas.microsoft.com/office/word/2006/wordml" xmlns:wps="http://schemas.microsoft.com/office/word/2010/wordprocessingShape" mc:Ignorable="w14 w15 w16se w16cid w16 w16cex w16sdtdh wp14">
   <w:body>
     <w:p>
       <w:pPr>
@@ -550,6 +550,7 @@
                 <w:sz w:val="34"/>
                 <w:szCs w:val="34"/>
               </w:rPr>
+              <w:lastRenderedPageBreak/>
               <w:t xml:space="preserve">TASK n. </w:t>
             </w:r>
             <w:r>
@@ -1969,12 +1970,6 @@
                     <w:widowControl w:val="0"/>
                     <w:spacing w:line="240" w:lineRule="auto"/>
                     <w:ind w:right="-113"/>
-                    <w:rPr>
-                      <w:rFonts w:eastAsia="Calibri" w:cstheme="minorHAnsi"/>
-                      <w:bCs/>
-                      <w:sz w:val="24"/>
-                      <w:szCs w:val="24"/>
-                    </w:rPr>
                   </w:pPr>
                   <w:r>
                     <w:rPr>
@@ -2024,6 +2019,19 @@
                   <w:r>
                     <w:t xml:space="preserve"> </w:t>
                   </w:r>
+                </w:p>
+                <w:p>
+                  <w:pPr>
+                    <w:widowControl w:val="0"/>
+                    <w:spacing w:line="240" w:lineRule="auto"/>
+                    <w:ind w:right="-113"/>
+                    <w:rPr>
+                      <w:rFonts w:eastAsia="Calibri" w:cstheme="minorHAnsi"/>
+                      <w:bCs/>
+                      <w:sz w:val="24"/>
+                      <w:szCs w:val="24"/>
+                    </w:rPr>
+                  </w:pPr>
                   <w:hyperlink r:id="rId9" w:history="1">
                     <w:r>
                       <w:rPr>
@@ -2068,7 +2076,6 @@
                       <w:sz w:val="24"/>
                       <w:szCs w:val="24"/>
                     </w:rPr>
-                    <w:lastRenderedPageBreak/>
                     <w:t>Possibile sequenza di operazioni per arrivare alla soluzione dalla</w:t>
                   </w:r>
                 </w:p>
@@ -4592,16 +4599,7 @@
                       <w:sz w:val="24"/>
                       <w:szCs w:val="24"/>
                     </w:rPr>
-                    <w:t xml:space="preserve">A chi mi posso rivolgere per informazioni sulla </w:t>
-                  </w:r>
-                  <w:r>
-                    <w:rPr>
-                      <w:rFonts w:ascii="Titillium Web" w:eastAsia="Titillium Web" w:hAnsi="Titillium Web" w:cs="Titillium Web"/>
-                      <w:sz w:val="24"/>
-                      <w:szCs w:val="24"/>
-                    </w:rPr>
-                    <w:lastRenderedPageBreak/>
-                    <w:t>presentazione della domanda di tesi?</w:t>
+                    <w:t>A chi mi posso rivolgere per informazioni sulla presentazione della domanda di tesi?</w:t>
                   </w:r>
                   <w:r>
                     <w:rPr>
@@ -4782,6 +4780,7 @@
                       <w:sz w:val="24"/>
                       <w:szCs w:val="24"/>
                     </w:rPr>
+                    <w:lastRenderedPageBreak/>
                     <w:t>Cliccare la voce “Laureandi e tesi di laurea”;</w:t>
                   </w:r>
                 </w:p>
@@ -4855,23 +4854,13 @@
                     </w:rPr>
                     <w:t xml:space="preserve">            </w:t>
                   </w:r>
-                  <w:proofErr w:type="gramStart"/>
-                  <w:r>
-                    <w:rPr>
-                      <w:rFonts w:ascii="Titillium Web" w:eastAsia="Titillium Web" w:hAnsi="Titillium Web" w:cs="Titillium Web"/>
-                      <w:sz w:val="24"/>
-                      <w:szCs w:val="24"/>
-                    </w:rPr>
-                    <w:t>tesi</w:t>
-                  </w:r>
-                  <w:proofErr w:type="gramEnd"/>
-                  <w:r>
-                    <w:rPr>
-                      <w:rFonts w:ascii="Titillium Web" w:eastAsia="Titillium Web" w:hAnsi="Titillium Web" w:cs="Titillium Web"/>
-                      <w:sz w:val="24"/>
-                      <w:szCs w:val="24"/>
-                    </w:rPr>
-                    <w:t>?</w:t>
+                  <w:r>
+                    <w:rPr>
+                      <w:rFonts w:ascii="Titillium Web" w:eastAsia="Titillium Web" w:hAnsi="Titillium Web" w:cs="Titillium Web"/>
+                      <w:sz w:val="24"/>
+                      <w:szCs w:val="24"/>
+                    </w:rPr>
+                    <w:t>tesi?</w:t>
                   </w:r>
                   <w:r>
                     <w:rPr>
@@ -5614,7 +5603,6 @@
                       <w:sz w:val="24"/>
                       <w:szCs w:val="24"/>
                     </w:rPr>
-                    <w:lastRenderedPageBreak/>
                     <w:t>Homepage:</w:t>
                   </w:r>
                 </w:p>
@@ -5641,6 +5629,7 @@
                       <w:sz w:val="24"/>
                       <w:szCs w:val="24"/>
                     </w:rPr>
+                    <w:lastRenderedPageBreak/>
                     <w:t>Cliccare la voce del menu “</w:t>
                   </w:r>
                   <w:r>
@@ -6256,17 +6245,7 @@
                       <w:sz w:val="24"/>
                       <w:szCs w:val="24"/>
                     </w:rPr>
-                    <w:t>direttamente pa</w:t>
-                  </w:r>
-                  <w:bookmarkStart w:id="1" w:name="_GoBack"/>
-                  <w:bookmarkEnd w:id="1"/>
-                  <w:r>
-                    <w:rPr>
-                      <w:rFonts w:ascii="Titillium Web" w:eastAsia="Titillium Web" w:hAnsi="Titillium Web" w:cs="Titillium Web"/>
-                      <w:sz w:val="24"/>
-                      <w:szCs w:val="24"/>
-                    </w:rPr>
-                    <w:t>ssando il cursore sulle voci principali, piuttosto che</w:t>
+                    <w:t>direttamente passando il cursore sulle voci principali, piuttosto che</w:t>
                   </w:r>
                 </w:p>
                 <w:p>
@@ -6544,7 +6523,7 @@
 </file>
 
 <file path=word/endnotes.xml><?xml version="1.0" encoding="utf-8"?>
-<w:endnotes xmlns:wpc="http://schemas.microsoft.com/office/word/2010/wordprocessingCanvas" xmlns:mc="http://schemas.openxmlformats.org/markup-compatibility/2006" xmlns:o="urn:schemas-microsoft-com:office:office" xmlns:r="http://schemas.openxmlformats.org/officeDocument/2006/relationships" xmlns:m="http://schemas.openxmlformats.org/officeDocument/2006/math" xmlns:v="urn:schemas-microsoft-com:vml" xmlns:wp14="http://schemas.microsoft.com/office/word/2010/wordprocessingDrawing" xmlns:wp="http://schemas.openxmlformats.org/drawingml/2006/wordprocessingDrawing" xmlns:w10="urn:schemas-microsoft-com:office:word" xmlns:w="http://schemas.openxmlformats.org/wordprocessingml/2006/main" xmlns:w14="http://schemas.microsoft.com/office/word/2010/wordml" xmlns:w15="http://schemas.microsoft.com/office/word/2012/wordml" xmlns:wpg="http://schemas.microsoft.com/office/word/2010/wordprocessingGroup" xmlns:wpi="http://schemas.microsoft.com/office/word/2010/wordprocessingInk" xmlns:wne="http://schemas.microsoft.com/office/word/2006/wordml" xmlns:wps="http://schemas.microsoft.com/office/word/2010/wordprocessingShape" mc:Ignorable="w14 w15 wp14">
+<w:endnotes xmlns:wpc="http://schemas.microsoft.com/office/word/2010/wordprocessingCanvas" xmlns:cx="http://schemas.microsoft.com/office/drawing/2014/chartex" xmlns:cx1="http://schemas.microsoft.com/office/drawing/2015/9/8/chartex" xmlns:cx2="http://schemas.microsoft.com/office/drawing/2015/10/21/chartex" xmlns:cx3="http://schemas.microsoft.com/office/drawing/2016/5/9/chartex" xmlns:cx4="http://schemas.microsoft.com/office/drawing/2016/5/10/chartex" xmlns:cx5="http://schemas.microsoft.com/office/drawing/2016/5/11/chartex" xmlns:cx6="http://schemas.microsoft.com/office/drawing/2016/5/12/chartex" xmlns:cx7="http://schemas.microsoft.com/office/drawing/2016/5/13/chartex" xmlns:cx8="http://schemas.microsoft.com/office/drawing/2016/5/14/chartex" xmlns:mc="http://schemas.openxmlformats.org/markup-compatibility/2006" xmlns:aink="http://schemas.microsoft.com/office/drawing/2016/ink" xmlns:am3d="http://schemas.microsoft.com/office/drawing/2017/model3d" xmlns:o="urn:schemas-microsoft-com:office:office" xmlns:oel="http://schemas.microsoft.com/office/2019/extlst" xmlns:r="http://schemas.openxmlformats.org/officeDocument/2006/relationships" xmlns:m="http://schemas.openxmlformats.org/officeDocument/2006/math" xmlns:v="urn:schemas-microsoft-com:vml" xmlns:wp14="http://schemas.microsoft.com/office/word/2010/wordprocessingDrawing" xmlns:wp="http://schemas.openxmlformats.org/drawingml/2006/wordprocessingDrawing" xmlns:w10="urn:schemas-microsoft-com:office:word" xmlns:w="http://schemas.openxmlformats.org/wordprocessingml/2006/main" xmlns:w14="http://schemas.microsoft.com/office/word/2010/wordml" xmlns:w15="http://schemas.microsoft.com/office/word/2012/wordml" xmlns:w16cex="http://schemas.microsoft.com/office/word/2018/wordml/cex" xmlns:w16cid="http://schemas.microsoft.com/office/word/2016/wordml/cid" xmlns:w16="http://schemas.microsoft.com/office/word/2018/wordml" xmlns:w16sdtdh="http://schemas.microsoft.com/office/word/2020/wordml/sdtdatahash" xmlns:w16se="http://schemas.microsoft.com/office/word/2015/wordml/symex" xmlns:wpg="http://schemas.microsoft.com/office/word/2010/wordprocessingGroup" xmlns:wpi="http://schemas.microsoft.com/office/word/2010/wordprocessingInk" xmlns:wne="http://schemas.microsoft.com/office/word/2006/wordml" xmlns:wps="http://schemas.microsoft.com/office/word/2010/wordprocessingShape" mc:Ignorable="w14 w15 w16se w16cid w16 w16cex w16sdtdh wp14">
   <w:endnote w:type="separator" w:id="-1">
     <w:p>
       <w:pPr>
@@ -6569,7 +6548,7 @@
 </file>
 
 <file path=word/footer1.xml><?xml version="1.0" encoding="utf-8"?>
-<w:ftr xmlns:wpc="http://schemas.microsoft.com/office/word/2010/wordprocessingCanvas" xmlns:mc="http://schemas.openxmlformats.org/markup-compatibility/2006" xmlns:o="urn:schemas-microsoft-com:office:office" xmlns:r="http://schemas.openxmlformats.org/officeDocument/2006/relationships" xmlns:m="http://schemas.openxmlformats.org/officeDocument/2006/math" xmlns:v="urn:schemas-microsoft-com:vml" xmlns:wp14="http://schemas.microsoft.com/office/word/2010/wordprocessingDrawing" xmlns:wp="http://schemas.openxmlformats.org/drawingml/2006/wordprocessingDrawing" xmlns:w10="urn:schemas-microsoft-com:office:word" xmlns:w="http://schemas.openxmlformats.org/wordprocessingml/2006/main" xmlns:w14="http://schemas.microsoft.com/office/word/2010/wordml" xmlns:w15="http://schemas.microsoft.com/office/word/2012/wordml" xmlns:wpg="http://schemas.microsoft.com/office/word/2010/wordprocessingGroup" xmlns:wpi="http://schemas.microsoft.com/office/word/2010/wordprocessingInk" xmlns:wne="http://schemas.microsoft.com/office/word/2006/wordml" xmlns:wps="http://schemas.microsoft.com/office/word/2010/wordprocessingShape" mc:Ignorable="w14 w15 wp14">
+<w:ftr xmlns:wpc="http://schemas.microsoft.com/office/word/2010/wordprocessingCanvas" xmlns:cx="http://schemas.microsoft.com/office/drawing/2014/chartex" xmlns:cx1="http://schemas.microsoft.com/office/drawing/2015/9/8/chartex" xmlns:cx2="http://schemas.microsoft.com/office/drawing/2015/10/21/chartex" xmlns:cx3="http://schemas.microsoft.com/office/drawing/2016/5/9/chartex" xmlns:cx4="http://schemas.microsoft.com/office/drawing/2016/5/10/chartex" xmlns:cx5="http://schemas.microsoft.com/office/drawing/2016/5/11/chartex" xmlns:cx6="http://schemas.microsoft.com/office/drawing/2016/5/12/chartex" xmlns:cx7="http://schemas.microsoft.com/office/drawing/2016/5/13/chartex" xmlns:cx8="http://schemas.microsoft.com/office/drawing/2016/5/14/chartex" xmlns:mc="http://schemas.openxmlformats.org/markup-compatibility/2006" xmlns:aink="http://schemas.microsoft.com/office/drawing/2016/ink" xmlns:am3d="http://schemas.microsoft.com/office/drawing/2017/model3d" xmlns:o="urn:schemas-microsoft-com:office:office" xmlns:oel="http://schemas.microsoft.com/office/2019/extlst" xmlns:r="http://schemas.openxmlformats.org/officeDocument/2006/relationships" xmlns:m="http://schemas.openxmlformats.org/officeDocument/2006/math" xmlns:v="urn:schemas-microsoft-com:vml" xmlns:wp14="http://schemas.microsoft.com/office/word/2010/wordprocessingDrawing" xmlns:wp="http://schemas.openxmlformats.org/drawingml/2006/wordprocessingDrawing" xmlns:w10="urn:schemas-microsoft-com:office:word" xmlns:w="http://schemas.openxmlformats.org/wordprocessingml/2006/main" xmlns:w14="http://schemas.microsoft.com/office/word/2010/wordml" xmlns:w15="http://schemas.microsoft.com/office/word/2012/wordml" xmlns:w16cex="http://schemas.microsoft.com/office/word/2018/wordml/cex" xmlns:w16cid="http://schemas.microsoft.com/office/word/2016/wordml/cid" xmlns:w16="http://schemas.microsoft.com/office/word/2018/wordml" xmlns:w16sdtdh="http://schemas.microsoft.com/office/word/2020/wordml/sdtdatahash" xmlns:w16se="http://schemas.microsoft.com/office/word/2015/wordml/symex" xmlns:wpg="http://schemas.microsoft.com/office/word/2010/wordprocessingGroup" xmlns:wpi="http://schemas.microsoft.com/office/word/2010/wordprocessingInk" xmlns:wne="http://schemas.microsoft.com/office/word/2006/wordml" xmlns:wps="http://schemas.microsoft.com/office/word/2010/wordprocessingShape" mc:Ignorable="w14 w15 w16se w16cid w16 w16cex w16sdtdh wp14">
   <w:p>
     <w:pPr>
       <w:jc w:val="right"/>
@@ -6681,7 +6660,7 @@
 </file>
 
 <file path=word/footer2.xml><?xml version="1.0" encoding="utf-8"?>
-<w:ftr xmlns:wpc="http://schemas.microsoft.com/office/word/2010/wordprocessingCanvas" xmlns:mc="http://schemas.openxmlformats.org/markup-compatibility/2006" xmlns:o="urn:schemas-microsoft-com:office:office" xmlns:r="http://schemas.openxmlformats.org/officeDocument/2006/relationships" xmlns:m="http://schemas.openxmlformats.org/officeDocument/2006/math" xmlns:v="urn:schemas-microsoft-com:vml" xmlns:wp14="http://schemas.microsoft.com/office/word/2010/wordprocessingDrawing" xmlns:wp="http://schemas.openxmlformats.org/drawingml/2006/wordprocessingDrawing" xmlns:w10="urn:schemas-microsoft-com:office:word" xmlns:w="http://schemas.openxmlformats.org/wordprocessingml/2006/main" xmlns:w14="http://schemas.microsoft.com/office/word/2010/wordml" xmlns:w15="http://schemas.microsoft.com/office/word/2012/wordml" xmlns:wpg="http://schemas.microsoft.com/office/word/2010/wordprocessingGroup" xmlns:wpi="http://schemas.microsoft.com/office/word/2010/wordprocessingInk" xmlns:wne="http://schemas.microsoft.com/office/word/2006/wordml" xmlns:wps="http://schemas.microsoft.com/office/word/2010/wordprocessingShape" mc:Ignorable="w14 w15 wp14">
+<w:ftr xmlns:wpc="http://schemas.microsoft.com/office/word/2010/wordprocessingCanvas" xmlns:cx="http://schemas.microsoft.com/office/drawing/2014/chartex" xmlns:cx1="http://schemas.microsoft.com/office/drawing/2015/9/8/chartex" xmlns:cx2="http://schemas.microsoft.com/office/drawing/2015/10/21/chartex" xmlns:cx3="http://schemas.microsoft.com/office/drawing/2016/5/9/chartex" xmlns:cx4="http://schemas.microsoft.com/office/drawing/2016/5/10/chartex" xmlns:cx5="http://schemas.microsoft.com/office/drawing/2016/5/11/chartex" xmlns:cx6="http://schemas.microsoft.com/office/drawing/2016/5/12/chartex" xmlns:cx7="http://schemas.microsoft.com/office/drawing/2016/5/13/chartex" xmlns:cx8="http://schemas.microsoft.com/office/drawing/2016/5/14/chartex" xmlns:mc="http://schemas.openxmlformats.org/markup-compatibility/2006" xmlns:aink="http://schemas.microsoft.com/office/drawing/2016/ink" xmlns:am3d="http://schemas.microsoft.com/office/drawing/2017/model3d" xmlns:o="urn:schemas-microsoft-com:office:office" xmlns:oel="http://schemas.microsoft.com/office/2019/extlst" xmlns:r="http://schemas.openxmlformats.org/officeDocument/2006/relationships" xmlns:m="http://schemas.openxmlformats.org/officeDocument/2006/math" xmlns:v="urn:schemas-microsoft-com:vml" xmlns:wp14="http://schemas.microsoft.com/office/word/2010/wordprocessingDrawing" xmlns:wp="http://schemas.openxmlformats.org/drawingml/2006/wordprocessingDrawing" xmlns:w10="urn:schemas-microsoft-com:office:word" xmlns:w="http://schemas.openxmlformats.org/wordprocessingml/2006/main" xmlns:w14="http://schemas.microsoft.com/office/word/2010/wordml" xmlns:w15="http://schemas.microsoft.com/office/word/2012/wordml" xmlns:w16cex="http://schemas.microsoft.com/office/word/2018/wordml/cex" xmlns:w16cid="http://schemas.microsoft.com/office/word/2016/wordml/cid" xmlns:w16="http://schemas.microsoft.com/office/word/2018/wordml" xmlns:w16sdtdh="http://schemas.microsoft.com/office/word/2020/wordml/sdtdatahash" xmlns:w16se="http://schemas.microsoft.com/office/word/2015/wordml/symex" xmlns:wpg="http://schemas.microsoft.com/office/word/2010/wordprocessingGroup" xmlns:wpi="http://schemas.microsoft.com/office/word/2010/wordprocessingInk" xmlns:wne="http://schemas.microsoft.com/office/word/2006/wordml" xmlns:wps="http://schemas.microsoft.com/office/word/2010/wordprocessingShape" mc:Ignorable="w14 w15 w16se w16cid w16 w16cex w16sdtdh wp14">
   <w:p>
     <w:pPr>
       <w:jc w:val="right"/>
@@ -6793,7 +6772,7 @@
 </file>
 
 <file path=word/footnotes.xml><?xml version="1.0" encoding="utf-8"?>
-<w:footnotes xmlns:wpc="http://schemas.microsoft.com/office/word/2010/wordprocessingCanvas" xmlns:mc="http://schemas.openxmlformats.org/markup-compatibility/2006" xmlns:o="urn:schemas-microsoft-com:office:office" xmlns:r="http://schemas.openxmlformats.org/officeDocument/2006/relationships" xmlns:m="http://schemas.openxmlformats.org/officeDocument/2006/math" xmlns:v="urn:schemas-microsoft-com:vml" xmlns:wp14="http://schemas.microsoft.com/office/word/2010/wordprocessingDrawing" xmlns:wp="http://schemas.openxmlformats.org/drawingml/2006/wordprocessingDrawing" xmlns:w10="urn:schemas-microsoft-com:office:word" xmlns:w="http://schemas.openxmlformats.org/wordprocessingml/2006/main" xmlns:w14="http://schemas.microsoft.com/office/word/2010/wordml" xmlns:w15="http://schemas.microsoft.com/office/word/2012/wordml" xmlns:wpg="http://schemas.microsoft.com/office/word/2010/wordprocessingGroup" xmlns:wpi="http://schemas.microsoft.com/office/word/2010/wordprocessingInk" xmlns:wne="http://schemas.microsoft.com/office/word/2006/wordml" xmlns:wps="http://schemas.microsoft.com/office/word/2010/wordprocessingShape" mc:Ignorable="w14 w15 wp14">
+<w:footnotes xmlns:wpc="http://schemas.microsoft.com/office/word/2010/wordprocessingCanvas" xmlns:cx="http://schemas.microsoft.com/office/drawing/2014/chartex" xmlns:cx1="http://schemas.microsoft.com/office/drawing/2015/9/8/chartex" xmlns:cx2="http://schemas.microsoft.com/office/drawing/2015/10/21/chartex" xmlns:cx3="http://schemas.microsoft.com/office/drawing/2016/5/9/chartex" xmlns:cx4="http://schemas.microsoft.com/office/drawing/2016/5/10/chartex" xmlns:cx5="http://schemas.microsoft.com/office/drawing/2016/5/11/chartex" xmlns:cx6="http://schemas.microsoft.com/office/drawing/2016/5/12/chartex" xmlns:cx7="http://schemas.microsoft.com/office/drawing/2016/5/13/chartex" xmlns:cx8="http://schemas.microsoft.com/office/drawing/2016/5/14/chartex" xmlns:mc="http://schemas.openxmlformats.org/markup-compatibility/2006" xmlns:aink="http://schemas.microsoft.com/office/drawing/2016/ink" xmlns:am3d="http://schemas.microsoft.com/office/drawing/2017/model3d" xmlns:o="urn:schemas-microsoft-com:office:office" xmlns:oel="http://schemas.microsoft.com/office/2019/extlst" xmlns:r="http://schemas.openxmlformats.org/officeDocument/2006/relationships" xmlns:m="http://schemas.openxmlformats.org/officeDocument/2006/math" xmlns:v="urn:schemas-microsoft-com:vml" xmlns:wp14="http://schemas.microsoft.com/office/word/2010/wordprocessingDrawing" xmlns:wp="http://schemas.openxmlformats.org/drawingml/2006/wordprocessingDrawing" xmlns:w10="urn:schemas-microsoft-com:office:word" xmlns:w="http://schemas.openxmlformats.org/wordprocessingml/2006/main" xmlns:w14="http://schemas.microsoft.com/office/word/2010/wordml" xmlns:w15="http://schemas.microsoft.com/office/word/2012/wordml" xmlns:w16cex="http://schemas.microsoft.com/office/word/2018/wordml/cex" xmlns:w16cid="http://schemas.microsoft.com/office/word/2016/wordml/cid" xmlns:w16="http://schemas.microsoft.com/office/word/2018/wordml" xmlns:w16sdtdh="http://schemas.microsoft.com/office/word/2020/wordml/sdtdatahash" xmlns:w16se="http://schemas.microsoft.com/office/word/2015/wordml/symex" xmlns:wpg="http://schemas.microsoft.com/office/word/2010/wordprocessingGroup" xmlns:wpi="http://schemas.microsoft.com/office/word/2010/wordprocessingInk" xmlns:wne="http://schemas.microsoft.com/office/word/2006/wordml" xmlns:wps="http://schemas.microsoft.com/office/word/2010/wordprocessingShape" mc:Ignorable="w14 w15 w16se w16cid w16 w16cex w16sdtdh wp14">
   <w:footnote w:type="separator" w:id="-1">
     <w:p>
       <w:pPr>
@@ -6818,14 +6797,14 @@
 </file>
 
 <file path=word/header1.xml><?xml version="1.0" encoding="utf-8"?>
-<w:hdr xmlns:wpc="http://schemas.microsoft.com/office/word/2010/wordprocessingCanvas" xmlns:mc="http://schemas.openxmlformats.org/markup-compatibility/2006" xmlns:o="urn:schemas-microsoft-com:office:office" xmlns:r="http://schemas.openxmlformats.org/officeDocument/2006/relationships" xmlns:m="http://schemas.openxmlformats.org/officeDocument/2006/math" xmlns:v="urn:schemas-microsoft-com:vml" xmlns:wp14="http://schemas.microsoft.com/office/word/2010/wordprocessingDrawing" xmlns:wp="http://schemas.openxmlformats.org/drawingml/2006/wordprocessingDrawing" xmlns:w10="urn:schemas-microsoft-com:office:word" xmlns:w="http://schemas.openxmlformats.org/wordprocessingml/2006/main" xmlns:w14="http://schemas.microsoft.com/office/word/2010/wordml" xmlns:w15="http://schemas.microsoft.com/office/word/2012/wordml" xmlns:wpg="http://schemas.microsoft.com/office/word/2010/wordprocessingGroup" xmlns:wpi="http://schemas.microsoft.com/office/word/2010/wordprocessingInk" xmlns:wne="http://schemas.microsoft.com/office/word/2006/wordml" xmlns:wps="http://schemas.microsoft.com/office/word/2010/wordprocessingShape" mc:Ignorable="w14 w15 wp14">
+<w:hdr xmlns:wpc="http://schemas.microsoft.com/office/word/2010/wordprocessingCanvas" xmlns:cx="http://schemas.microsoft.com/office/drawing/2014/chartex" xmlns:cx1="http://schemas.microsoft.com/office/drawing/2015/9/8/chartex" xmlns:cx2="http://schemas.microsoft.com/office/drawing/2015/10/21/chartex" xmlns:cx3="http://schemas.microsoft.com/office/drawing/2016/5/9/chartex" xmlns:cx4="http://schemas.microsoft.com/office/drawing/2016/5/10/chartex" xmlns:cx5="http://schemas.microsoft.com/office/drawing/2016/5/11/chartex" xmlns:cx6="http://schemas.microsoft.com/office/drawing/2016/5/12/chartex" xmlns:cx7="http://schemas.microsoft.com/office/drawing/2016/5/13/chartex" xmlns:cx8="http://schemas.microsoft.com/office/drawing/2016/5/14/chartex" xmlns:mc="http://schemas.openxmlformats.org/markup-compatibility/2006" xmlns:aink="http://schemas.microsoft.com/office/drawing/2016/ink" xmlns:am3d="http://schemas.microsoft.com/office/drawing/2017/model3d" xmlns:o="urn:schemas-microsoft-com:office:office" xmlns:oel="http://schemas.microsoft.com/office/2019/extlst" xmlns:r="http://schemas.openxmlformats.org/officeDocument/2006/relationships" xmlns:m="http://schemas.openxmlformats.org/officeDocument/2006/math" xmlns:v="urn:schemas-microsoft-com:vml" xmlns:wp14="http://schemas.microsoft.com/office/word/2010/wordprocessingDrawing" xmlns:wp="http://schemas.openxmlformats.org/drawingml/2006/wordprocessingDrawing" xmlns:w10="urn:schemas-microsoft-com:office:word" xmlns:w="http://schemas.openxmlformats.org/wordprocessingml/2006/main" xmlns:w14="http://schemas.microsoft.com/office/word/2010/wordml" xmlns:w15="http://schemas.microsoft.com/office/word/2012/wordml" xmlns:w16cex="http://schemas.microsoft.com/office/word/2018/wordml/cex" xmlns:w16cid="http://schemas.microsoft.com/office/word/2016/wordml/cid" xmlns:w16="http://schemas.microsoft.com/office/word/2018/wordml" xmlns:w16sdtdh="http://schemas.microsoft.com/office/word/2020/wordml/sdtdatahash" xmlns:w16se="http://schemas.microsoft.com/office/word/2015/wordml/symex" xmlns:wpg="http://schemas.microsoft.com/office/word/2010/wordprocessingGroup" xmlns:wpi="http://schemas.microsoft.com/office/word/2010/wordprocessingInk" xmlns:wne="http://schemas.microsoft.com/office/word/2006/wordml" xmlns:wps="http://schemas.microsoft.com/office/word/2010/wordprocessingShape" mc:Ignorable="w14 w15 w16se w16cid w16 w16cex w16sdtdh wp14">
   <w:p/>
 </w:hdr>
 </file>
 
 <file path=word/numbering.xml><?xml version="1.0" encoding="utf-8"?>
-<w:numbering xmlns:wpc="http://schemas.microsoft.com/office/word/2010/wordprocessingCanvas" xmlns:mc="http://schemas.openxmlformats.org/markup-compatibility/2006" xmlns:o="urn:schemas-microsoft-com:office:office" xmlns:r="http://schemas.openxmlformats.org/officeDocument/2006/relationships" xmlns:m="http://schemas.openxmlformats.org/officeDocument/2006/math" xmlns:v="urn:schemas-microsoft-com:vml" xmlns:wp14="http://schemas.microsoft.com/office/word/2010/wordprocessingDrawing" xmlns:wp="http://schemas.openxmlformats.org/drawingml/2006/wordprocessingDrawing" xmlns:w10="urn:schemas-microsoft-com:office:word" xmlns:w="http://schemas.openxmlformats.org/wordprocessingml/2006/main" xmlns:w14="http://schemas.microsoft.com/office/word/2010/wordml" xmlns:w15="http://schemas.microsoft.com/office/word/2012/wordml" xmlns:wpg="http://schemas.microsoft.com/office/word/2010/wordprocessingGroup" xmlns:wpi="http://schemas.microsoft.com/office/word/2010/wordprocessingInk" xmlns:wne="http://schemas.microsoft.com/office/word/2006/wordml" xmlns:wps="http://schemas.microsoft.com/office/word/2010/wordprocessingShape" mc:Ignorable="w14 w15 wp14">
-  <w:abstractNum w:abstractNumId="0">
+<w:numbering xmlns:wpc="http://schemas.microsoft.com/office/word/2010/wordprocessingCanvas" xmlns:cx="http://schemas.microsoft.com/office/drawing/2014/chartex" xmlns:cx1="http://schemas.microsoft.com/office/drawing/2015/9/8/chartex" xmlns:cx2="http://schemas.microsoft.com/office/drawing/2015/10/21/chartex" xmlns:cx3="http://schemas.microsoft.com/office/drawing/2016/5/9/chartex" xmlns:cx4="http://schemas.microsoft.com/office/drawing/2016/5/10/chartex" xmlns:cx5="http://schemas.microsoft.com/office/drawing/2016/5/11/chartex" xmlns:cx6="http://schemas.microsoft.com/office/drawing/2016/5/12/chartex" xmlns:cx7="http://schemas.microsoft.com/office/drawing/2016/5/13/chartex" xmlns:cx8="http://schemas.microsoft.com/office/drawing/2016/5/14/chartex" xmlns:mc="http://schemas.openxmlformats.org/markup-compatibility/2006" xmlns:aink="http://schemas.microsoft.com/office/drawing/2016/ink" xmlns:am3d="http://schemas.microsoft.com/office/drawing/2017/model3d" xmlns:o="urn:schemas-microsoft-com:office:office" xmlns:oel="http://schemas.microsoft.com/office/2019/extlst" xmlns:r="http://schemas.openxmlformats.org/officeDocument/2006/relationships" xmlns:m="http://schemas.openxmlformats.org/officeDocument/2006/math" xmlns:v="urn:schemas-microsoft-com:vml" xmlns:wp14="http://schemas.microsoft.com/office/word/2010/wordprocessingDrawing" xmlns:wp="http://schemas.openxmlformats.org/drawingml/2006/wordprocessingDrawing" xmlns:w10="urn:schemas-microsoft-com:office:word" xmlns:w="http://schemas.openxmlformats.org/wordprocessingml/2006/main" xmlns:w14="http://schemas.microsoft.com/office/word/2010/wordml" xmlns:w15="http://schemas.microsoft.com/office/word/2012/wordml" xmlns:w16cex="http://schemas.microsoft.com/office/word/2018/wordml/cex" xmlns:w16cid="http://schemas.microsoft.com/office/word/2016/wordml/cid" xmlns:w16="http://schemas.microsoft.com/office/word/2018/wordml" xmlns:w16sdtdh="http://schemas.microsoft.com/office/word/2020/wordml/sdtdatahash" xmlns:w16se="http://schemas.microsoft.com/office/word/2015/wordml/symex" xmlns:wpg="http://schemas.microsoft.com/office/word/2010/wordprocessingGroup" xmlns:wpi="http://schemas.microsoft.com/office/word/2010/wordprocessingInk" xmlns:wne="http://schemas.microsoft.com/office/word/2006/wordml" xmlns:wps="http://schemas.microsoft.com/office/word/2010/wordprocessingShape" mc:Ignorable="w14 w15 w16se w16cid w16 w16cex w16sdtdh wp14">
+  <w:abstractNum w:abstractNumId="0" w15:restartNumberingAfterBreak="0">
     <w:nsid w:val="0CE97106"/>
     <w:multiLevelType w:val="hybridMultilevel"/>
     <w:tmpl w:val="62AA94D6"/>
@@ -6938,7 +6917,7 @@
       </w:rPr>
     </w:lvl>
   </w:abstractNum>
-  <w:abstractNum w:abstractNumId="1">
+  <w:abstractNum w:abstractNumId="1" w15:restartNumberingAfterBreak="0">
     <w:nsid w:val="27BB5927"/>
     <w:multiLevelType w:val="hybridMultilevel"/>
     <w:tmpl w:val="681A20B6"/>
@@ -7051,7 +7030,7 @@
       </w:rPr>
     </w:lvl>
   </w:abstractNum>
-  <w:abstractNum w:abstractNumId="2">
+  <w:abstractNum w:abstractNumId="2" w15:restartNumberingAfterBreak="0">
     <w:nsid w:val="35314ED6"/>
     <w:multiLevelType w:val="hybridMultilevel"/>
     <w:tmpl w:val="65586FE8"/>
@@ -7164,7 +7143,7 @@
       </w:rPr>
     </w:lvl>
   </w:abstractNum>
-  <w:abstractNum w:abstractNumId="3">
+  <w:abstractNum w:abstractNumId="3" w15:restartNumberingAfterBreak="0">
     <w:nsid w:val="37305B66"/>
     <w:multiLevelType w:val="hybridMultilevel"/>
     <w:tmpl w:val="21704912"/>
@@ -7277,7 +7256,7 @@
       </w:rPr>
     </w:lvl>
   </w:abstractNum>
-  <w:abstractNum w:abstractNumId="4">
+  <w:abstractNum w:abstractNumId="4" w15:restartNumberingAfterBreak="0">
     <w:nsid w:val="62C9135D"/>
     <w:multiLevelType w:val="hybridMultilevel"/>
     <w:tmpl w:val="22F091D6"/>
@@ -7390,7 +7369,7 @@
       </w:rPr>
     </w:lvl>
   </w:abstractNum>
-  <w:abstractNum w:abstractNumId="5">
+  <w:abstractNum w:abstractNumId="5" w15:restartNumberingAfterBreak="0">
     <w:nsid w:val="65AF2E86"/>
     <w:multiLevelType w:val="hybridMultilevel"/>
     <w:tmpl w:val="FE3E2922"/>
@@ -7503,7 +7482,7 @@
       </w:rPr>
     </w:lvl>
   </w:abstractNum>
-  <w:abstractNum w:abstractNumId="6">
+  <w:abstractNum w:abstractNumId="6" w15:restartNumberingAfterBreak="0">
     <w:nsid w:val="7C342513"/>
     <w:multiLevelType w:val="hybridMultilevel"/>
     <w:tmpl w:val="FAA67756"/>
@@ -7616,7 +7595,7 @@
       </w:rPr>
     </w:lvl>
   </w:abstractNum>
-  <w:abstractNum w:abstractNumId="7">
+  <w:abstractNum w:abstractNumId="7" w15:restartNumberingAfterBreak="0">
     <w:nsid w:val="7F831B20"/>
     <w:multiLevelType w:val="hybridMultilevel"/>
     <w:tmpl w:val="88E8D4CE"/>
@@ -7729,35 +7708,35 @@
       </w:rPr>
     </w:lvl>
   </w:abstractNum>
-  <w:num w:numId="1">
+  <w:num w:numId="1" w16cid:durableId="600795562">
     <w:abstractNumId w:val="0"/>
   </w:num>
-  <w:num w:numId="2">
+  <w:num w:numId="2" w16cid:durableId="640962513">
     <w:abstractNumId w:val="2"/>
   </w:num>
-  <w:num w:numId="3">
+  <w:num w:numId="3" w16cid:durableId="2024280604">
     <w:abstractNumId w:val="5"/>
   </w:num>
-  <w:num w:numId="4">
+  <w:num w:numId="4" w16cid:durableId="645160492">
     <w:abstractNumId w:val="6"/>
   </w:num>
-  <w:num w:numId="5">
+  <w:num w:numId="5" w16cid:durableId="1979259195">
     <w:abstractNumId w:val="3"/>
   </w:num>
-  <w:num w:numId="6">
+  <w:num w:numId="6" w16cid:durableId="1993287973">
     <w:abstractNumId w:val="4"/>
   </w:num>
-  <w:num w:numId="7">
+  <w:num w:numId="7" w16cid:durableId="2110198424">
     <w:abstractNumId w:val="7"/>
   </w:num>
-  <w:num w:numId="8">
+  <w:num w:numId="8" w16cid:durableId="78521889">
     <w:abstractNumId w:val="1"/>
   </w:num>
 </w:numbering>
 </file>
 
 <file path=word/styles.xml><?xml version="1.0" encoding="utf-8"?>
-<w:styles xmlns:mc="http://schemas.openxmlformats.org/markup-compatibility/2006" xmlns:r="http://schemas.openxmlformats.org/officeDocument/2006/relationships" xmlns:w="http://schemas.openxmlformats.org/wordprocessingml/2006/main" xmlns:w14="http://schemas.microsoft.com/office/word/2010/wordml" xmlns:w15="http://schemas.microsoft.com/office/word/2012/wordml" mc:Ignorable="w14 w15">
+<w:styles xmlns:mc="http://schemas.openxmlformats.org/markup-compatibility/2006" xmlns:r="http://schemas.openxmlformats.org/officeDocument/2006/relationships" xmlns:w="http://schemas.openxmlformats.org/wordprocessingml/2006/main" xmlns:w14="http://schemas.microsoft.com/office/word/2010/wordml" xmlns:w15="http://schemas.microsoft.com/office/word/2012/wordml" xmlns:w16cex="http://schemas.microsoft.com/office/word/2018/wordml/cex" xmlns:w16cid="http://schemas.microsoft.com/office/word/2016/wordml/cid" xmlns:w16="http://schemas.microsoft.com/office/word/2018/wordml" xmlns:w16sdtdh="http://schemas.microsoft.com/office/word/2020/wordml/sdtdatahash" xmlns:w16se="http://schemas.microsoft.com/office/word/2015/wordml/symex" mc:Ignorable="w14 w15 w16se w16cid w16 w16cex w16sdtdh">
   <w:docDefaults>
     <w:rPrDefault>
       <w:rPr>
@@ -7773,7 +7752,7 @@
       </w:pPr>
     </w:pPrDefault>
   </w:docDefaults>
-  <w:latentStyles w:defLockedState="0" w:defUIPriority="99" w:defSemiHidden="0" w:defUnhideWhenUsed="0" w:defQFormat="0" w:count="371">
+  <w:latentStyles w:defLockedState="0" w:defUIPriority="99" w:defSemiHidden="0" w:defUnhideWhenUsed="0" w:defQFormat="0" w:count="376">
     <w:lsdException w:name="Normal" w:uiPriority="0" w:qFormat="1"/>
     <w:lsdException w:name="heading 1" w:uiPriority="9" w:qFormat="1"/>
     <w:lsdException w:name="heading 2" w:semiHidden="1" w:uiPriority="9" w:unhideWhenUsed="1" w:qFormat="1"/>
@@ -7879,7 +7858,6 @@
     <w:lsdException w:name="HTML Sample" w:semiHidden="1" w:unhideWhenUsed="1"/>
     <w:lsdException w:name="HTML Typewriter" w:semiHidden="1" w:unhideWhenUsed="1"/>
     <w:lsdException w:name="HTML Variable" w:semiHidden="1" w:unhideWhenUsed="1"/>
-    <w:lsdException w:name="Normal Table" w:semiHidden="1" w:unhideWhenUsed="1"/>
     <w:lsdException w:name="annotation subject" w:semiHidden="1" w:unhideWhenUsed="1"/>
     <w:lsdException w:name="No List" w:semiHidden="1" w:unhideWhenUsed="1"/>
     <w:lsdException w:name="Outline List 1" w:semiHidden="1" w:unhideWhenUsed="1"/>
@@ -7922,11 +7900,8 @@
     <w:lsdException w:name="Table Contemporary" w:semiHidden="1" w:unhideWhenUsed="1"/>
     <w:lsdException w:name="Table Elegant" w:semiHidden="1" w:unhideWhenUsed="1"/>
     <w:lsdException w:name="Table Professional" w:semiHidden="1" w:unhideWhenUsed="1"/>
-    <w:lsdException w:name="Table Subtle 1" w:semiHidden="1" w:unhideWhenUsed="1"/>
     <w:lsdException w:name="Table Subtle 2" w:semiHidden="1" w:unhideWhenUsed="1"/>
     <w:lsdException w:name="Table Web 1" w:semiHidden="1" w:unhideWhenUsed="1"/>
-    <w:lsdException w:name="Table Web 2" w:semiHidden="1" w:unhideWhenUsed="1"/>
-    <w:lsdException w:name="Table Web 3" w:semiHidden="1" w:unhideWhenUsed="1"/>
     <w:lsdException w:name="Balloon Text" w:semiHidden="1" w:unhideWhenUsed="1"/>
     <w:lsdException w:name="Table Grid" w:uiPriority="39"/>
     <w:lsdException w:name="Table Theme" w:semiHidden="1" w:unhideWhenUsed="1"/>
@@ -8145,6 +8120,11 @@
     <w:lsdException w:name="List Table 5 Dark Accent 6" w:uiPriority="50"/>
     <w:lsdException w:name="List Table 6 Colorful Accent 6" w:uiPriority="51"/>
     <w:lsdException w:name="List Table 7 Colorful Accent 6" w:uiPriority="52"/>
+    <w:lsdException w:name="Mention" w:semiHidden="1" w:unhideWhenUsed="1"/>
+    <w:lsdException w:name="Smart Hyperlink" w:semiHidden="1" w:unhideWhenUsed="1"/>
+    <w:lsdException w:name="Hashtag" w:semiHidden="1" w:unhideWhenUsed="1"/>
+    <w:lsdException w:name="Unresolved Mention" w:semiHidden="1" w:unhideWhenUsed="1"/>
+    <w:lsdException w:name="Smart Link" w:semiHidden="1" w:unhideWhenUsed="1"/>
   </w:latentStyles>
   <w:style w:type="paragraph" w:default="1" w:styleId="Normale">
     <w:name w:val="Normal"/>
@@ -8488,8 +8468,8 @@
       <w:u w:val="single"/>
     </w:rPr>
   </w:style>
-  <w:style w:type="character" w:customStyle="1" w:styleId="UnresolvedMention">
-    <w:name w:val="Unresolved Mention"/>
+  <w:style w:type="character" w:customStyle="1" w:styleId="Menzionenonrisolta1">
+    <w:name w:val="Menzione non risolta1"/>
     <w:basedOn w:val="Carpredefinitoparagrafo"/>
     <w:uiPriority w:val="99"/>
     <w:semiHidden/>
@@ -8510,6 +8490,18 @@
       <w:ind w:left="720"/>
       <w:contextualSpacing/>
     </w:pPr>
+  </w:style>
+  <w:style w:type="character" w:styleId="Menzionenonrisolta">
+    <w:name w:val="Unresolved Mention"/>
+    <w:basedOn w:val="Carpredefinitoparagrafo"/>
+    <w:uiPriority w:val="99"/>
+    <w:semiHidden/>
+    <w:unhideWhenUsed/>
+    <w:rsid w:val="00A34803"/>
+    <w:rPr>
+      <w:color w:val="605E5C"/>
+      <w:shd w:val="clear" w:color="auto" w:fill="E1DFDD"/>
+    </w:rPr>
   </w:style>
 </w:styles>
 </file>

</xml_diff>